<commit_message>
Added Api's Related To Book Cart
</commit_message>
<xml_diff>
--- a/API_Shopping_cart_281.docx
+++ b/API_Shopping_cart_281.docx
@@ -1,6 +1,6 @@
 
 <file path=word/document.xml><?xml version="1.0" encoding="utf-8"?>
-<w:document xmlns:wpc="http://schemas.microsoft.com/office/word/2010/wordprocessingCanvas" xmlns:mc="http://schemas.openxmlformats.org/markup-compatibility/2006" xmlns:o="urn:schemas-microsoft-com:office:office" xmlns:r="http://schemas.openxmlformats.org/officeDocument/2006/relationships" xmlns:m="http://schemas.openxmlformats.org/officeDocument/2006/math" xmlns:v="urn:schemas-microsoft-com:vml" xmlns:wp14="http://schemas.microsoft.com/office/word/2010/wordprocessingDrawing" xmlns:wp="http://schemas.openxmlformats.org/drawingml/2006/wordprocessingDrawing" xmlns:w10="urn:schemas-microsoft-com:office:word" xmlns:w="http://schemas.openxmlformats.org/wordprocessingml/2006/main" xmlns:w14="http://schemas.microsoft.com/office/word/2010/wordml" xmlns:w15="http://schemas.microsoft.com/office/word/2012/wordml" xmlns:wpg="http://schemas.microsoft.com/office/word/2010/wordprocessingGroup" xmlns:wpi="http://schemas.microsoft.com/office/word/2010/wordprocessingInk" xmlns:wne="http://schemas.microsoft.com/office/word/2006/wordml" xmlns:wps="http://schemas.microsoft.com/office/word/2010/wordprocessingShape" mc:Ignorable="w14 w15 wp14">
+<w:document xmlns:wpc="http://schemas.microsoft.com/office/word/2010/wordprocessingCanvas" xmlns:mo="http://schemas.microsoft.com/office/mac/office/2008/main" xmlns:mc="http://schemas.openxmlformats.org/markup-compatibility/2006" xmlns:mv="urn:schemas-microsoft-com:mac:vml" xmlns:o="urn:schemas-microsoft-com:office:office" xmlns:r="http://schemas.openxmlformats.org/officeDocument/2006/relationships" xmlns:m="http://schemas.openxmlformats.org/officeDocument/2006/math" xmlns:v="urn:schemas-microsoft-com:vml" xmlns:wp14="http://schemas.microsoft.com/office/word/2010/wordprocessingDrawing" xmlns:wp="http://schemas.openxmlformats.org/drawingml/2006/wordprocessingDrawing" xmlns:w10="urn:schemas-microsoft-com:office:word" xmlns:w="http://schemas.openxmlformats.org/wordprocessingml/2006/main" xmlns:w14="http://schemas.microsoft.com/office/word/2010/wordml" xmlns:w15="http://schemas.microsoft.com/office/word/2012/wordml" xmlns:wpg="http://schemas.microsoft.com/office/word/2010/wordprocessingGroup" xmlns:wpi="http://schemas.microsoft.com/office/word/2010/wordprocessingInk" xmlns:wne="http://schemas.microsoft.com/office/word/2006/wordml" xmlns:wps="http://schemas.microsoft.com/office/word/2010/wordprocessingShape" mc:Ignorable="w14 w15 wp14">
   <w:body>
     <w:p>
       <w:pPr>
@@ -84,7 +84,6 @@
         <w:tblCellMar>
           <w:top w:w="150" w:type="dxa"/>
           <w:left w:w="104" w:type="dxa"/>
-          <w:bottom w:w="0" w:type="dxa"/>
           <w:right w:w="115" w:type="dxa"/>
         </w:tblCellMar>
         <w:tblLook w:val="04A0" w:firstRow="1" w:lastRow="0" w:firstColumn="1" w:lastColumn="0" w:noHBand="0" w:noVBand="1"/>
@@ -260,7 +259,6 @@
         <w:tblCellMar>
           <w:top w:w="145" w:type="dxa"/>
           <w:left w:w="104" w:type="dxa"/>
-          <w:bottom w:w="0" w:type="dxa"/>
           <w:right w:w="50" w:type="dxa"/>
         </w:tblCellMar>
         <w:tblLook w:val="04A0" w:firstRow="1" w:lastRow="0" w:firstColumn="1" w:lastColumn="0" w:noHBand="0" w:noVBand="1"/>
@@ -995,7 +993,6 @@
         <w:tblCellMar>
           <w:top w:w="145" w:type="dxa"/>
           <w:left w:w="103" w:type="dxa"/>
-          <w:bottom w:w="0" w:type="dxa"/>
           <w:right w:w="51" w:type="dxa"/>
         </w:tblCellMar>
         <w:tblLook w:val="04A0" w:firstRow="1" w:lastRow="0" w:firstColumn="1" w:lastColumn="0" w:noHBand="0" w:noVBand="1"/>
@@ -1279,23 +1276,35 @@
               <w:t xml:space="preserve">              "</w:t>
             </w:r>
             <w:proofErr w:type="spellStart"/>
+            <w:r>
+              <w:rPr>
+                <w:color w:val="548235"/>
+              </w:rPr>
+              <w:t>errmsg</w:t>
+            </w:r>
+            <w:proofErr w:type="spellEnd"/>
+            <w:r>
+              <w:t>": "</w:t>
+            </w:r>
+            <w:r>
+              <w:rPr>
+                <w:color w:val="FF0000"/>
+              </w:rPr>
+              <w:t>Error: Required fields &lt;field_name1&gt;, &lt;field_name2</w:t>
+            </w:r>
             <w:proofErr w:type="gramStart"/>
             <w:r>
               <w:rPr>
-                <w:color w:val="548235"/>
-              </w:rPr>
-              <w:t>errmsg</w:t>
-            </w:r>
-            <w:proofErr w:type="spellEnd"/>
+                <w:color w:val="FF0000"/>
+              </w:rPr>
+              <w:t>&gt;..</w:t>
+            </w:r>
             <w:proofErr w:type="gramEnd"/>
             <w:r>
-              <w:t>": "</w:t>
-            </w:r>
-            <w:r>
               <w:rPr>
                 <w:color w:val="FF0000"/>
               </w:rPr>
-              <w:t>Error: Required fields &lt;field_name1&gt;, &lt;field_name2&gt;.. are not provided</w:t>
+              <w:t xml:space="preserve"> are not provided</w:t>
             </w:r>
             <w:r>
               <w:t>"</w:t>
@@ -1414,7 +1423,6 @@
         <w:tblCellMar>
           <w:top w:w="150" w:type="dxa"/>
           <w:left w:w="104" w:type="dxa"/>
-          <w:bottom w:w="0" w:type="dxa"/>
           <w:right w:w="115" w:type="dxa"/>
         </w:tblCellMar>
         <w:tblLook w:val="04A0" w:firstRow="1" w:lastRow="0" w:firstColumn="1" w:lastColumn="0" w:noHBand="0" w:noVBand="1"/>
@@ -1591,7 +1599,6 @@
         <w:tblCellMar>
           <w:top w:w="145" w:type="dxa"/>
           <w:left w:w="104" w:type="dxa"/>
-          <w:bottom w:w="0" w:type="dxa"/>
           <w:right w:w="115" w:type="dxa"/>
         </w:tblCellMar>
         <w:tblLook w:val="04A0" w:firstRow="1" w:lastRow="0" w:firstColumn="1" w:lastColumn="0" w:noHBand="0" w:noVBand="1"/>
@@ -1909,7 +1916,6 @@
         <w:tblCellMar>
           <w:top w:w="145" w:type="dxa"/>
           <w:left w:w="104" w:type="dxa"/>
-          <w:bottom w:w="0" w:type="dxa"/>
           <w:right w:w="115" w:type="dxa"/>
         </w:tblCellMar>
         <w:tblLook w:val="04A0" w:firstRow="1" w:lastRow="0" w:firstColumn="1" w:lastColumn="0" w:noHBand="0" w:noVBand="1"/>
@@ -2770,7 +2776,6 @@
         <w:tblInd w:w="7" w:type="dxa"/>
         <w:tblCellMar>
           <w:top w:w="149" w:type="dxa"/>
-          <w:left w:w="0" w:type="dxa"/>
           <w:bottom w:w="72" w:type="dxa"/>
           <w:right w:w="115" w:type="dxa"/>
         </w:tblCellMar>
@@ -3190,7 +3195,6 @@
         <w:tblCellMar>
           <w:top w:w="145" w:type="dxa"/>
           <w:left w:w="104" w:type="dxa"/>
-          <w:bottom w:w="0" w:type="dxa"/>
           <w:right w:w="115" w:type="dxa"/>
         </w:tblCellMar>
         <w:tblLook w:val="04A0" w:firstRow="1" w:lastRow="0" w:firstColumn="1" w:lastColumn="0" w:noHBand="0" w:noVBand="1"/>
@@ -3410,9 +3414,2984 @@
         </w:rPr>
         <w:br/>
       </w:r>
+    </w:p>
+    <w:p>
+      <w:pPr>
+        <w:spacing w:after="194"/>
+      </w:pPr>
+    </w:p>
+    <w:p>
+      <w:pPr>
+        <w:spacing w:after="194"/>
+      </w:pPr>
+    </w:p>
+    <w:p>
+      <w:pPr>
+        <w:spacing w:after="194"/>
+      </w:pPr>
+    </w:p>
+    <w:p>
+      <w:pPr>
+        <w:spacing w:after="194"/>
+      </w:pPr>
+    </w:p>
+    <w:p>
+      <w:pPr>
+        <w:spacing w:after="194"/>
+      </w:pPr>
+    </w:p>
+    <w:p/>
+    <w:p>
+      <w:pPr>
+        <w:spacing w:after="200" w:line="256" w:lineRule="auto"/>
+        <w:rPr>
+          <w:b/>
+          <w:color w:val="2E74B5"/>
+          <w:sz w:val="24"/>
+          <w:szCs w:val="24"/>
+        </w:rPr>
+      </w:pPr>
+      <w:r>
+        <w:rPr>
+          <w:b/>
+          <w:color w:val="2E74B5"/>
+          <w:sz w:val="24"/>
+          <w:szCs w:val="24"/>
+        </w:rPr>
+        <w:lastRenderedPageBreak/>
+        <w:t>4</w:t>
+      </w:r>
+      <w:r>
+        <w:rPr>
+          <w:b/>
+          <w:color w:val="2E74B5"/>
+          <w:sz w:val="24"/>
+          <w:szCs w:val="24"/>
+        </w:rPr>
+        <w:t xml:space="preserve">. </w:t>
+      </w:r>
+      <w:proofErr w:type="spellStart"/>
+      <w:proofErr w:type="gramStart"/>
+      <w:r>
+        <w:rPr>
+          <w:b/>
+          <w:color w:val="2E74B5"/>
+          <w:sz w:val="24"/>
+          <w:szCs w:val="24"/>
+        </w:rPr>
+        <w:t>AddToCart</w:t>
+      </w:r>
+      <w:proofErr w:type="spellEnd"/>
+      <w:r>
+        <w:rPr>
+          <w:b/>
+          <w:color w:val="2E74B5"/>
+          <w:sz w:val="24"/>
+          <w:szCs w:val="24"/>
+        </w:rPr>
+        <w:t xml:space="preserve"> :</w:t>
+      </w:r>
+      <w:proofErr w:type="gramEnd"/>
+      <w:r>
+        <w:rPr>
+          <w:b/>
+          <w:color w:val="2E74B5"/>
+          <w:sz w:val="24"/>
+          <w:szCs w:val="24"/>
+        </w:rPr>
+        <w:t xml:space="preserve"> </w:t>
+      </w:r>
+    </w:p>
+    <w:tbl>
+      <w:tblPr>
+        <w:tblW w:w="9360" w:type="dxa"/>
+        <w:tblBorders>
+          <w:top w:val="nil"/>
+          <w:left w:val="nil"/>
+          <w:bottom w:val="nil"/>
+          <w:right w:val="nil"/>
+          <w:insideH w:val="nil"/>
+          <w:insideV w:val="nil"/>
+        </w:tblBorders>
+        <w:tblLayout w:type="fixed"/>
+        <w:tblLook w:val="0600" w:firstRow="0" w:lastRow="0" w:firstColumn="0" w:lastColumn="0" w:noHBand="1" w:noVBand="1"/>
+      </w:tblPr>
+      <w:tblGrid>
+        <w:gridCol w:w="1074"/>
+        <w:gridCol w:w="3552"/>
+        <w:gridCol w:w="4734"/>
+      </w:tblGrid>
+      <w:tr>
+        <w:tc>
+          <w:tcPr>
+            <w:tcW w:w="4626" w:type="dxa"/>
+            <w:gridSpan w:val="2"/>
+            <w:tcBorders>
+              <w:top w:val="single" w:sz="8" w:space="0" w:color="BFBFBF"/>
+              <w:left w:val="single" w:sz="8" w:space="0" w:color="BFBFBF"/>
+              <w:bottom w:val="single" w:sz="8" w:space="0" w:color="BFBFBF"/>
+              <w:right w:val="single" w:sz="8" w:space="0" w:color="BFBFBF"/>
+            </w:tcBorders>
+            <w:tcMar>
+              <w:top w:w="140" w:type="dxa"/>
+              <w:left w:w="100" w:type="dxa"/>
+              <w:bottom w:w="100" w:type="dxa"/>
+              <w:right w:w="120" w:type="dxa"/>
+            </w:tcMar>
+          </w:tcPr>
+          <w:p>
+            <w:pPr>
+              <w:ind w:left="100"/>
+            </w:pPr>
+            <w:r>
+              <w:rPr>
+                <w:b/>
+              </w:rPr>
+              <w:t>Method</w:t>
+            </w:r>
+          </w:p>
+        </w:tc>
+        <w:tc>
+          <w:tcPr>
+            <w:tcW w:w="4733" w:type="dxa"/>
+            <w:tcBorders>
+              <w:top w:val="single" w:sz="8" w:space="0" w:color="BFBFBF"/>
+              <w:bottom w:val="single" w:sz="8" w:space="0" w:color="BFBFBF"/>
+              <w:right w:val="single" w:sz="8" w:space="0" w:color="BFBFBF"/>
+            </w:tcBorders>
+            <w:tcMar>
+              <w:top w:w="140" w:type="dxa"/>
+              <w:left w:w="100" w:type="dxa"/>
+              <w:bottom w:w="100" w:type="dxa"/>
+              <w:right w:w="120" w:type="dxa"/>
+            </w:tcMar>
+          </w:tcPr>
+          <w:p>
+            <w:pPr>
+              <w:ind w:left="100"/>
+            </w:pPr>
+            <w:r>
+              <w:rPr>
+                <w:b/>
+              </w:rPr>
+              <w:t>URL</w:t>
+            </w:r>
+          </w:p>
+        </w:tc>
+      </w:tr>
+      <w:tr>
+        <w:tc>
+          <w:tcPr>
+            <w:tcW w:w="4626" w:type="dxa"/>
+            <w:gridSpan w:val="2"/>
+            <w:tcBorders>
+              <w:left w:val="single" w:sz="8" w:space="0" w:color="BFBFBF"/>
+              <w:bottom w:val="single" w:sz="8" w:space="0" w:color="BFBFBF"/>
+              <w:right w:val="single" w:sz="8" w:space="0" w:color="BFBFBF"/>
+            </w:tcBorders>
+            <w:shd w:val="clear" w:color="auto" w:fill="F2F2F2"/>
+            <w:tcMar>
+              <w:top w:w="140" w:type="dxa"/>
+              <w:left w:w="100" w:type="dxa"/>
+              <w:bottom w:w="100" w:type="dxa"/>
+              <w:right w:w="120" w:type="dxa"/>
+            </w:tcMar>
+          </w:tcPr>
+          <w:p>
+            <w:pPr>
+              <w:ind w:left="100"/>
+            </w:pPr>
+            <w:r>
+              <w:rPr>
+                <w:b/>
+                <w:color w:val="4472C4"/>
+                <w:shd w:val="clear" w:color="auto" w:fill="F2F2F2"/>
+              </w:rPr>
+              <w:t>POST</w:t>
+            </w:r>
+          </w:p>
+        </w:tc>
+        <w:tc>
+          <w:tcPr>
+            <w:tcW w:w="4733" w:type="dxa"/>
+            <w:tcBorders>
+              <w:bottom w:val="single" w:sz="8" w:space="0" w:color="BFBFBF"/>
+              <w:right w:val="single" w:sz="8" w:space="0" w:color="BFBFBF"/>
+            </w:tcBorders>
+            <w:shd w:val="clear" w:color="auto" w:fill="F2F2F2"/>
+            <w:tcMar>
+              <w:top w:w="140" w:type="dxa"/>
+              <w:left w:w="100" w:type="dxa"/>
+              <w:bottom w:w="100" w:type="dxa"/>
+              <w:right w:w="120" w:type="dxa"/>
+            </w:tcMar>
+          </w:tcPr>
+          <w:p>
+            <w:pPr>
+              <w:ind w:left="100"/>
+            </w:pPr>
+            <w:proofErr w:type="spellStart"/>
+            <w:r>
+              <w:rPr>
+                <w:color w:val="7030A0"/>
+                <w:shd w:val="clear" w:color="auto" w:fill="F2F2F2"/>
+              </w:rPr>
+              <w:t>api</w:t>
+            </w:r>
+            <w:proofErr w:type="spellEnd"/>
+            <w:r>
+              <w:rPr>
+                <w:shd w:val="clear" w:color="auto" w:fill="F2F2F2"/>
+              </w:rPr>
+              <w:t>/</w:t>
+            </w:r>
+            <w:proofErr w:type="spellStart"/>
+            <w:r>
+              <w:rPr>
+                <w:color w:val="385723"/>
+                <w:shd w:val="clear" w:color="auto" w:fill="F2F2F2"/>
+              </w:rPr>
+              <w:t>addToCart</w:t>
+            </w:r>
+            <w:proofErr w:type="spellEnd"/>
+          </w:p>
+        </w:tc>
+      </w:tr>
+      <w:tr>
+        <w:tc>
+          <w:tcPr>
+            <w:tcW w:w="4626" w:type="dxa"/>
+            <w:gridSpan w:val="2"/>
+            <w:tcBorders>
+              <w:bottom w:val="single" w:sz="8" w:space="0" w:color="BFBFBF"/>
+            </w:tcBorders>
+            <w:tcMar>
+              <w:top w:w="140" w:type="dxa"/>
+              <w:left w:w="100" w:type="dxa"/>
+              <w:bottom w:w="100" w:type="dxa"/>
+              <w:right w:w="120" w:type="dxa"/>
+            </w:tcMar>
+            <w:vAlign w:val="bottom"/>
+          </w:tcPr>
+          <w:p>
+            <w:pPr>
+              <w:rPr>
+                <w:b/>
+                <w:color w:val="2E74B5"/>
+                <w:sz w:val="24"/>
+                <w:szCs w:val="24"/>
+              </w:rPr>
+            </w:pPr>
+          </w:p>
+          <w:p>
+            <w:r>
+              <w:rPr>
+                <w:b/>
+                <w:color w:val="2E74B5"/>
+                <w:sz w:val="24"/>
+                <w:szCs w:val="24"/>
+              </w:rPr>
+              <w:t xml:space="preserve">Request: </w:t>
+            </w:r>
+          </w:p>
+        </w:tc>
+        <w:tc>
+          <w:tcPr>
+            <w:tcW w:w="4733" w:type="dxa"/>
+            <w:tcBorders>
+              <w:bottom w:val="single" w:sz="8" w:space="0" w:color="BFBFBF"/>
+            </w:tcBorders>
+            <w:tcMar>
+              <w:top w:w="140" w:type="dxa"/>
+              <w:left w:w="100" w:type="dxa"/>
+              <w:bottom w:w="100" w:type="dxa"/>
+              <w:right w:w="120" w:type="dxa"/>
+            </w:tcMar>
+            <w:vAlign w:val="bottom"/>
+          </w:tcPr>
+          <w:p>
+            <w:r>
+              <w:t xml:space="preserve"> </w:t>
+            </w:r>
+          </w:p>
+        </w:tc>
+      </w:tr>
+      <w:tr>
+        <w:tc>
+          <w:tcPr>
+            <w:tcW w:w="1074" w:type="dxa"/>
+            <w:tcBorders>
+              <w:left w:val="single" w:sz="8" w:space="0" w:color="BFBFBF"/>
+              <w:bottom w:val="single" w:sz="8" w:space="0" w:color="BFBFBF"/>
+              <w:right w:val="single" w:sz="8" w:space="0" w:color="BFBFBF"/>
+            </w:tcBorders>
+            <w:tcMar>
+              <w:top w:w="140" w:type="dxa"/>
+              <w:left w:w="100" w:type="dxa"/>
+              <w:bottom w:w="100" w:type="dxa"/>
+              <w:right w:w="120" w:type="dxa"/>
+            </w:tcMar>
+          </w:tcPr>
+          <w:p>
+            <w:pPr>
+              <w:ind w:left="100"/>
+            </w:pPr>
+            <w:r>
+              <w:rPr>
+                <w:b/>
+              </w:rPr>
+              <w:t>Type</w:t>
+            </w:r>
+          </w:p>
+        </w:tc>
+        <w:tc>
+          <w:tcPr>
+            <w:tcW w:w="3552" w:type="dxa"/>
+            <w:tcBorders>
+              <w:bottom w:val="single" w:sz="8" w:space="0" w:color="BFBFBF"/>
+              <w:right w:val="single" w:sz="8" w:space="0" w:color="BFBFBF"/>
+            </w:tcBorders>
+            <w:tcMar>
+              <w:top w:w="140" w:type="dxa"/>
+              <w:left w:w="100" w:type="dxa"/>
+              <w:bottom w:w="100" w:type="dxa"/>
+              <w:right w:w="120" w:type="dxa"/>
+            </w:tcMar>
+          </w:tcPr>
+          <w:p>
+            <w:pPr>
+              <w:ind w:left="100"/>
+            </w:pPr>
+            <w:r>
+              <w:rPr>
+                <w:b/>
+              </w:rPr>
+              <w:t>Body</w:t>
+            </w:r>
+          </w:p>
+        </w:tc>
+        <w:tc>
+          <w:tcPr>
+            <w:tcW w:w="4733" w:type="dxa"/>
+            <w:tcBorders>
+              <w:bottom w:val="single" w:sz="8" w:space="0" w:color="BFBFBF"/>
+              <w:right w:val="single" w:sz="8" w:space="0" w:color="BFBFBF"/>
+            </w:tcBorders>
+            <w:tcMar>
+              <w:top w:w="140" w:type="dxa"/>
+              <w:left w:w="100" w:type="dxa"/>
+              <w:bottom w:w="100" w:type="dxa"/>
+              <w:right w:w="120" w:type="dxa"/>
+            </w:tcMar>
+          </w:tcPr>
+          <w:p>
+            <w:pPr>
+              <w:ind w:left="120"/>
+            </w:pPr>
+            <w:r>
+              <w:rPr>
+                <w:b/>
+              </w:rPr>
+              <w:t>Values</w:t>
+            </w:r>
+          </w:p>
+        </w:tc>
+      </w:tr>
+      <w:tr>
+        <w:tc>
+          <w:tcPr>
+            <w:tcW w:w="1074" w:type="dxa"/>
+            <w:tcBorders>
+              <w:left w:val="single" w:sz="8" w:space="0" w:color="BFBFBF"/>
+              <w:bottom w:val="single" w:sz="8" w:space="0" w:color="BFBFBF"/>
+              <w:right w:val="single" w:sz="8" w:space="0" w:color="BFBFBF"/>
+            </w:tcBorders>
+            <w:shd w:val="clear" w:color="auto" w:fill="F2F2F2"/>
+            <w:tcMar>
+              <w:top w:w="140" w:type="dxa"/>
+              <w:left w:w="100" w:type="dxa"/>
+              <w:bottom w:w="100" w:type="dxa"/>
+              <w:right w:w="120" w:type="dxa"/>
+            </w:tcMar>
+          </w:tcPr>
+          <w:p>
+            <w:pPr>
+              <w:ind w:left="100"/>
+            </w:pPr>
+            <w:r>
+              <w:rPr>
+                <w:b/>
+                <w:color w:val="2E74B5"/>
+                <w:shd w:val="clear" w:color="auto" w:fill="F2F2F2"/>
+              </w:rPr>
+              <w:t>POST</w:t>
+            </w:r>
+          </w:p>
+        </w:tc>
+        <w:tc>
+          <w:tcPr>
+            <w:tcW w:w="3552" w:type="dxa"/>
+            <w:tcBorders>
+              <w:bottom w:val="single" w:sz="8" w:space="0" w:color="BFBFBF"/>
+              <w:right w:val="single" w:sz="8" w:space="0" w:color="BFBFBF"/>
+            </w:tcBorders>
+            <w:shd w:val="clear" w:color="auto" w:fill="F2F2F2"/>
+            <w:tcMar>
+              <w:top w:w="140" w:type="dxa"/>
+              <w:left w:w="100" w:type="dxa"/>
+              <w:bottom w:w="100" w:type="dxa"/>
+              <w:right w:w="120" w:type="dxa"/>
+            </w:tcMar>
+          </w:tcPr>
+          <w:p>
+            <w:pPr>
+              <w:ind w:left="100"/>
+              <w:rPr>
+                <w:shd w:val="clear" w:color="auto" w:fill="F2F2F2"/>
+              </w:rPr>
+            </w:pPr>
+            <w:proofErr w:type="gramStart"/>
+            <w:r>
+              <w:rPr>
+                <w:shd w:val="clear" w:color="auto" w:fill="F2F2F2"/>
+              </w:rPr>
+              <w:t>{  “</w:t>
+            </w:r>
+            <w:proofErr w:type="spellStart"/>
+            <w:proofErr w:type="gramEnd"/>
+            <w:r>
+              <w:rPr>
+                <w:shd w:val="clear" w:color="auto" w:fill="F2F2F2"/>
+              </w:rPr>
+              <w:t>bookId</w:t>
+            </w:r>
+            <w:proofErr w:type="spellEnd"/>
+            <w:r>
+              <w:rPr>
+                <w:shd w:val="clear" w:color="auto" w:fill="F2F2F2"/>
+              </w:rPr>
+              <w:t>” : &lt;</w:t>
+            </w:r>
+            <w:proofErr w:type="spellStart"/>
+            <w:r>
+              <w:rPr>
+                <w:shd w:val="clear" w:color="auto" w:fill="F2F2F2"/>
+              </w:rPr>
+              <w:t>bookId</w:t>
+            </w:r>
+            <w:proofErr w:type="spellEnd"/>
+            <w:r>
+              <w:rPr>
+                <w:shd w:val="clear" w:color="auto" w:fill="F2F2F2"/>
+              </w:rPr>
+              <w:t>&gt; ,</w:t>
+            </w:r>
+          </w:p>
+          <w:p>
+            <w:pPr>
+              <w:ind w:left="100"/>
+            </w:pPr>
+            <w:r>
+              <w:rPr>
+                <w:shd w:val="clear" w:color="auto" w:fill="F2F2F2"/>
+              </w:rPr>
+              <w:t xml:space="preserve">    “quantity” : &lt;quantity&gt; }</w:t>
+            </w:r>
+          </w:p>
+        </w:tc>
+        <w:tc>
+          <w:tcPr>
+            <w:tcW w:w="4733" w:type="dxa"/>
+            <w:tcBorders>
+              <w:bottom w:val="single" w:sz="8" w:space="0" w:color="BFBFBF"/>
+              <w:right w:val="single" w:sz="8" w:space="0" w:color="BFBFBF"/>
+            </w:tcBorders>
+            <w:shd w:val="clear" w:color="auto" w:fill="F2F2F2"/>
+            <w:tcMar>
+              <w:top w:w="140" w:type="dxa"/>
+              <w:left w:w="100" w:type="dxa"/>
+              <w:bottom w:w="100" w:type="dxa"/>
+              <w:right w:w="120" w:type="dxa"/>
+            </w:tcMar>
+          </w:tcPr>
+          <w:p>
+            <w:pPr>
+              <w:ind w:left="120"/>
+              <w:rPr>
+                <w:sz w:val="24"/>
+                <w:szCs w:val="24"/>
+                <w:shd w:val="clear" w:color="auto" w:fill="F2F2F2"/>
+              </w:rPr>
+            </w:pPr>
+            <w:r>
+              <w:rPr>
+                <w:sz w:val="24"/>
+                <w:szCs w:val="24"/>
+                <w:shd w:val="clear" w:color="auto" w:fill="F2F2F2"/>
+              </w:rPr>
+              <w:t xml:space="preserve"> </w:t>
+            </w:r>
+            <w:proofErr w:type="spellStart"/>
+            <w:proofErr w:type="gramStart"/>
+            <w:r>
+              <w:rPr>
+                <w:sz w:val="24"/>
+                <w:szCs w:val="24"/>
+                <w:shd w:val="clear" w:color="auto" w:fill="F2F2F2"/>
+              </w:rPr>
+              <w:t>bookId</w:t>
+            </w:r>
+            <w:proofErr w:type="spellEnd"/>
+            <w:r>
+              <w:rPr>
+                <w:sz w:val="24"/>
+                <w:szCs w:val="24"/>
+                <w:shd w:val="clear" w:color="auto" w:fill="F2F2F2"/>
+              </w:rPr>
+              <w:t xml:space="preserve"> :</w:t>
+            </w:r>
+            <w:proofErr w:type="gramEnd"/>
+            <w:r>
+              <w:rPr>
+                <w:sz w:val="24"/>
+                <w:szCs w:val="24"/>
+                <w:shd w:val="clear" w:color="auto" w:fill="F2F2F2"/>
+              </w:rPr>
+              <w:t xml:space="preserve"> String,</w:t>
+            </w:r>
+          </w:p>
+          <w:p>
+            <w:pPr>
+              <w:ind w:left="120"/>
+              <w:rPr>
+                <w:sz w:val="24"/>
+                <w:szCs w:val="24"/>
+                <w:shd w:val="clear" w:color="auto" w:fill="F2F2F2"/>
+              </w:rPr>
+            </w:pPr>
+            <w:r>
+              <w:rPr>
+                <w:sz w:val="24"/>
+                <w:szCs w:val="24"/>
+                <w:shd w:val="clear" w:color="auto" w:fill="F2F2F2"/>
+              </w:rPr>
+              <w:t>quantity : Integer</w:t>
+            </w:r>
+          </w:p>
+        </w:tc>
+      </w:tr>
+    </w:tbl>
+    <w:p>
+      <w:pPr>
+        <w:rPr>
+          <w:b/>
+          <w:color w:val="2E74B5"/>
+          <w:sz w:val="24"/>
+          <w:szCs w:val="24"/>
+        </w:rPr>
+      </w:pPr>
+    </w:p>
+    <w:p>
+      <w:pPr>
+        <w:rPr>
+          <w:b/>
+          <w:color w:val="2E74B5"/>
+          <w:sz w:val="24"/>
+          <w:szCs w:val="24"/>
+        </w:rPr>
+      </w:pPr>
+    </w:p>
+    <w:p>
+      <w:pPr>
+        <w:rPr>
+          <w:b/>
+          <w:color w:val="2E74B5"/>
+          <w:sz w:val="24"/>
+          <w:szCs w:val="24"/>
+        </w:rPr>
+      </w:pPr>
+    </w:p>
+    <w:p>
+      <w:r>
+        <w:rPr>
+          <w:b/>
+          <w:color w:val="2E74B5"/>
+          <w:sz w:val="24"/>
+          <w:szCs w:val="24"/>
+        </w:rPr>
+        <w:t>Response:</w:t>
+      </w:r>
+    </w:p>
+    <w:tbl>
+      <w:tblPr>
+        <w:tblW w:w="9330" w:type="dxa"/>
+        <w:tblBorders>
+          <w:top w:val="nil"/>
+          <w:left w:val="nil"/>
+          <w:bottom w:val="nil"/>
+          <w:right w:val="nil"/>
+          <w:insideH w:val="nil"/>
+          <w:insideV w:val="nil"/>
+        </w:tblBorders>
+        <w:tblLayout w:type="fixed"/>
+        <w:tblLook w:val="0600" w:firstRow="0" w:lastRow="0" w:firstColumn="0" w:lastColumn="0" w:noHBand="1" w:noVBand="1"/>
+      </w:tblPr>
+      <w:tblGrid>
+        <w:gridCol w:w="1050"/>
+        <w:gridCol w:w="8280"/>
+      </w:tblGrid>
+      <w:tr>
+        <w:tc>
+          <w:tcPr>
+            <w:tcW w:w="1050" w:type="dxa"/>
+            <w:tcBorders>
+              <w:top w:val="single" w:sz="8" w:space="0" w:color="BFBFBF"/>
+              <w:left w:val="single" w:sz="8" w:space="0" w:color="BFBFBF"/>
+              <w:bottom w:val="single" w:sz="8" w:space="0" w:color="BFBFBF"/>
+              <w:right w:val="single" w:sz="8" w:space="0" w:color="BFBFBF"/>
+            </w:tcBorders>
+            <w:tcMar>
+              <w:top w:w="140" w:type="dxa"/>
+              <w:left w:w="100" w:type="dxa"/>
+              <w:bottom w:w="100" w:type="dxa"/>
+              <w:right w:w="120" w:type="dxa"/>
+            </w:tcMar>
+          </w:tcPr>
+          <w:p>
+            <w:r>
+              <w:rPr>
+                <w:b/>
+              </w:rPr>
+              <w:t>Status</w:t>
+            </w:r>
+          </w:p>
+        </w:tc>
+        <w:tc>
+          <w:tcPr>
+            <w:tcW w:w="8280" w:type="dxa"/>
+            <w:tcBorders>
+              <w:top w:val="single" w:sz="8" w:space="0" w:color="BFBFBF"/>
+              <w:bottom w:val="single" w:sz="8" w:space="0" w:color="BFBFBF"/>
+              <w:right w:val="single" w:sz="8" w:space="0" w:color="BFBFBF"/>
+            </w:tcBorders>
+            <w:tcMar>
+              <w:top w:w="140" w:type="dxa"/>
+              <w:left w:w="100" w:type="dxa"/>
+              <w:bottom w:w="100" w:type="dxa"/>
+              <w:right w:w="120" w:type="dxa"/>
+            </w:tcMar>
+          </w:tcPr>
+          <w:p>
+            <w:r>
+              <w:rPr>
+                <w:b/>
+              </w:rPr>
+              <w:t>Response</w:t>
+            </w:r>
+          </w:p>
+        </w:tc>
+      </w:tr>
+      <w:tr>
+        <w:tc>
+          <w:tcPr>
+            <w:tcW w:w="1050" w:type="dxa"/>
+            <w:tcBorders>
+              <w:left w:val="single" w:sz="8" w:space="0" w:color="BFBFBF"/>
+              <w:right w:val="single" w:sz="8" w:space="0" w:color="BFBFBF"/>
+            </w:tcBorders>
+            <w:shd w:val="clear" w:color="auto" w:fill="F2F2F2"/>
+            <w:tcMar>
+              <w:top w:w="140" w:type="dxa"/>
+              <w:left w:w="100" w:type="dxa"/>
+              <w:bottom w:w="100" w:type="dxa"/>
+              <w:right w:w="120" w:type="dxa"/>
+            </w:tcMar>
+          </w:tcPr>
+          <w:p>
+            <w:r>
+              <w:rPr>
+                <w:b/>
+                <w:shd w:val="clear" w:color="auto" w:fill="F2F2F2"/>
+              </w:rPr>
+              <w:t>200</w:t>
+            </w:r>
+          </w:p>
+        </w:tc>
+        <w:tc>
+          <w:tcPr>
+            <w:tcW w:w="8280" w:type="dxa"/>
+            <w:tcBorders>
+              <w:right w:val="single" w:sz="8" w:space="0" w:color="BFBFBF"/>
+            </w:tcBorders>
+            <w:shd w:val="clear" w:color="auto" w:fill="F2F2F2"/>
+            <w:tcMar>
+              <w:top w:w="140" w:type="dxa"/>
+              <w:left w:w="100" w:type="dxa"/>
+              <w:bottom w:w="100" w:type="dxa"/>
+              <w:right w:w="120" w:type="dxa"/>
+            </w:tcMar>
+          </w:tcPr>
+          <w:p>
+            <w:r>
+              <w:rPr>
+                <w:shd w:val="clear" w:color="auto" w:fill="F2F2F2"/>
+              </w:rPr>
+              <w:t>{</w:t>
+            </w:r>
+          </w:p>
+          <w:p>
+            <w:r>
+              <w:rPr>
+                <w:shd w:val="clear" w:color="auto" w:fill="F2F2F2"/>
+              </w:rPr>
+              <w:t xml:space="preserve">          </w:t>
+            </w:r>
+            <w:r>
+              <w:rPr>
+                <w:shd w:val="clear" w:color="auto" w:fill="F2F2F2"/>
+              </w:rPr>
+              <w:tab/>
+              <w:t>"</w:t>
+            </w:r>
+            <w:r>
+              <w:rPr>
+                <w:color w:val="548235"/>
+                <w:shd w:val="clear" w:color="auto" w:fill="F2F2F2"/>
+              </w:rPr>
+              <w:t>status</w:t>
+            </w:r>
+            <w:r>
+              <w:rPr>
+                <w:shd w:val="clear" w:color="auto" w:fill="F2F2F2"/>
+              </w:rPr>
+              <w:t xml:space="preserve">": </w:t>
+            </w:r>
+            <w:r>
+              <w:rPr>
+                <w:color w:val="4472C4"/>
+                <w:shd w:val="clear" w:color="auto" w:fill="F2F2F2"/>
+              </w:rPr>
+              <w:t>200</w:t>
+            </w:r>
+            <w:r>
+              <w:rPr>
+                <w:shd w:val="clear" w:color="auto" w:fill="F2F2F2"/>
+              </w:rPr>
+              <w:t>,</w:t>
+            </w:r>
+          </w:p>
+          <w:p>
+            <w:r>
+              <w:rPr>
+                <w:shd w:val="clear" w:color="auto" w:fill="F2F2F2"/>
+              </w:rPr>
+              <w:t>"</w:t>
+            </w:r>
+            <w:proofErr w:type="spellStart"/>
+            <w:r>
+              <w:rPr>
+                <w:color w:val="548235"/>
+                <w:shd w:val="clear" w:color="auto" w:fill="F2F2F2"/>
+              </w:rPr>
+              <w:t>message</w:t>
+            </w:r>
+            <w:r>
+              <w:rPr>
+                <w:shd w:val="clear" w:color="auto" w:fill="F2F2F2"/>
+              </w:rPr>
+              <w:t>":"</w:t>
+            </w:r>
+            <w:r>
+              <w:rPr>
+                <w:color w:val="538135"/>
+                <w:shd w:val="clear" w:color="auto" w:fill="F2F2F2"/>
+              </w:rPr>
+              <w:t>Added</w:t>
+            </w:r>
+            <w:proofErr w:type="spellEnd"/>
+            <w:r>
+              <w:rPr>
+                <w:color w:val="538135"/>
+                <w:shd w:val="clear" w:color="auto" w:fill="F2F2F2"/>
+              </w:rPr>
+              <w:t xml:space="preserve"> Successfully</w:t>
+            </w:r>
+            <w:r>
+              <w:rPr>
+                <w:shd w:val="clear" w:color="auto" w:fill="F2F2F2"/>
+              </w:rPr>
+              <w:t>”</w:t>
+            </w:r>
+            <w:r>
+              <w:rPr>
+                <w:sz w:val="24"/>
+                <w:szCs w:val="24"/>
+                <w:shd w:val="clear" w:color="auto" w:fill="F2F2F2"/>
+              </w:rPr>
+              <w:t xml:space="preserve"> </w:t>
+            </w:r>
+            <w:r>
+              <w:rPr>
+                <w:shd w:val="clear" w:color="auto" w:fill="F2F2F2"/>
+              </w:rPr>
+              <w:t>}</w:t>
+            </w:r>
+          </w:p>
+        </w:tc>
+      </w:tr>
+      <w:tr>
+        <w:tc>
+          <w:tcPr>
+            <w:tcW w:w="1050" w:type="dxa"/>
+            <w:tcBorders>
+              <w:left w:val="single" w:sz="8" w:space="0" w:color="BFBFBF"/>
+              <w:right w:val="single" w:sz="8" w:space="0" w:color="BFBFBF"/>
+            </w:tcBorders>
+            <w:shd w:val="clear" w:color="auto" w:fill="F2F2F2"/>
+            <w:tcMar>
+              <w:top w:w="140" w:type="dxa"/>
+              <w:left w:w="100" w:type="dxa"/>
+              <w:bottom w:w="100" w:type="dxa"/>
+              <w:right w:w="120" w:type="dxa"/>
+            </w:tcMar>
+          </w:tcPr>
+          <w:p>
+            <w:pPr>
+              <w:rPr>
+                <w:b/>
+                <w:shd w:val="clear" w:color="auto" w:fill="F2F2F2"/>
+              </w:rPr>
+            </w:pPr>
+            <w:r>
+              <w:rPr>
+                <w:b/>
+                <w:shd w:val="clear" w:color="auto" w:fill="F2F2F2"/>
+              </w:rPr>
+              <w:t>500</w:t>
+            </w:r>
+          </w:p>
+        </w:tc>
+        <w:tc>
+          <w:tcPr>
+            <w:tcW w:w="8280" w:type="dxa"/>
+            <w:tcBorders>
+              <w:right w:val="single" w:sz="8" w:space="0" w:color="BFBFBF"/>
+            </w:tcBorders>
+            <w:shd w:val="clear" w:color="auto" w:fill="F2F2F2"/>
+            <w:tcMar>
+              <w:top w:w="140" w:type="dxa"/>
+              <w:left w:w="100" w:type="dxa"/>
+              <w:bottom w:w="100" w:type="dxa"/>
+              <w:right w:w="120" w:type="dxa"/>
+            </w:tcMar>
+          </w:tcPr>
+          <w:p>
+            <w:pPr>
+              <w:rPr>
+                <w:shd w:val="clear" w:color="auto" w:fill="F2F2F2"/>
+              </w:rPr>
+            </w:pPr>
+            <w:r>
+              <w:rPr>
+                <w:shd w:val="clear" w:color="auto" w:fill="F2F2F2"/>
+              </w:rPr>
+              <w:t>{</w:t>
+            </w:r>
+          </w:p>
+          <w:p>
+            <w:pPr>
+              <w:rPr>
+                <w:shd w:val="clear" w:color="auto" w:fill="F2F2F2"/>
+              </w:rPr>
+            </w:pPr>
+            <w:r>
+              <w:rPr>
+                <w:shd w:val="clear" w:color="auto" w:fill="F2F2F2"/>
+              </w:rPr>
+              <w:t>“status</w:t>
+            </w:r>
+            <w:proofErr w:type="gramStart"/>
+            <w:r>
+              <w:rPr>
+                <w:shd w:val="clear" w:color="auto" w:fill="F2F2F2"/>
+              </w:rPr>
+              <w:t>” :</w:t>
+            </w:r>
+            <w:proofErr w:type="gramEnd"/>
+            <w:r>
+              <w:rPr>
+                <w:shd w:val="clear" w:color="auto" w:fill="F2F2F2"/>
+              </w:rPr>
+              <w:t xml:space="preserve"> “Server Error”</w:t>
+            </w:r>
+          </w:p>
+          <w:p>
+            <w:pPr>
+              <w:rPr>
+                <w:shd w:val="clear" w:color="auto" w:fill="F2F2F2"/>
+              </w:rPr>
+            </w:pPr>
+            <w:r>
+              <w:rPr>
+                <w:shd w:val="clear" w:color="auto" w:fill="F2F2F2"/>
+              </w:rPr>
+              <w:t>}</w:t>
+            </w:r>
+          </w:p>
+        </w:tc>
+      </w:tr>
+      <w:tr>
+        <w:tc>
+          <w:tcPr>
+            <w:tcW w:w="1050" w:type="dxa"/>
+            <w:tcBorders>
+              <w:left w:val="single" w:sz="8" w:space="0" w:color="BFBFBF"/>
+              <w:bottom w:val="single" w:sz="8" w:space="0" w:color="BFBFBF"/>
+              <w:right w:val="single" w:sz="8" w:space="0" w:color="BFBFBF"/>
+            </w:tcBorders>
+            <w:shd w:val="clear" w:color="auto" w:fill="F2F2F2"/>
+            <w:tcMar>
+              <w:top w:w="140" w:type="dxa"/>
+              <w:left w:w="100" w:type="dxa"/>
+              <w:bottom w:w="100" w:type="dxa"/>
+              <w:right w:w="120" w:type="dxa"/>
+            </w:tcMar>
+          </w:tcPr>
+          <w:p>
+            <w:pPr>
+              <w:rPr>
+                <w:b/>
+                <w:shd w:val="clear" w:color="auto" w:fill="F2F2F2"/>
+              </w:rPr>
+            </w:pPr>
+            <w:r>
+              <w:rPr>
+                <w:b/>
+                <w:shd w:val="clear" w:color="auto" w:fill="F2F2F2"/>
+              </w:rPr>
+              <w:t>400</w:t>
+            </w:r>
+          </w:p>
+        </w:tc>
+        <w:tc>
+          <w:tcPr>
+            <w:tcW w:w="8280" w:type="dxa"/>
+            <w:tcBorders>
+              <w:bottom w:val="single" w:sz="8" w:space="0" w:color="BFBFBF"/>
+              <w:right w:val="single" w:sz="8" w:space="0" w:color="BFBFBF"/>
+            </w:tcBorders>
+            <w:shd w:val="clear" w:color="auto" w:fill="F2F2F2"/>
+            <w:tcMar>
+              <w:top w:w="140" w:type="dxa"/>
+              <w:left w:w="100" w:type="dxa"/>
+              <w:bottom w:w="100" w:type="dxa"/>
+              <w:right w:w="120" w:type="dxa"/>
+            </w:tcMar>
+          </w:tcPr>
+          <w:p>
+            <w:pPr>
+              <w:rPr>
+                <w:shd w:val="clear" w:color="auto" w:fill="F2F2F2"/>
+              </w:rPr>
+            </w:pPr>
+            <w:r>
+              <w:rPr>
+                <w:shd w:val="clear" w:color="auto" w:fill="F2F2F2"/>
+              </w:rPr>
+              <w:t>{</w:t>
+            </w:r>
+          </w:p>
+          <w:p>
+            <w:pPr>
+              <w:rPr>
+                <w:shd w:val="clear" w:color="auto" w:fill="F2F2F2"/>
+              </w:rPr>
+            </w:pPr>
+            <w:r>
+              <w:rPr>
+                <w:shd w:val="clear" w:color="auto" w:fill="F2F2F2"/>
+              </w:rPr>
+              <w:t>“status” : “Invalid Inputs”</w:t>
+            </w:r>
+          </w:p>
+        </w:tc>
+      </w:tr>
+    </w:tbl>
+    <w:p>
+      <w:pPr>
+        <w:spacing w:after="200" w:line="256" w:lineRule="auto"/>
+        <w:rPr>
+          <w:b/>
+          <w:color w:val="2E74B5"/>
+          <w:sz w:val="24"/>
+          <w:szCs w:val="24"/>
+        </w:rPr>
+      </w:pPr>
+      <w:r>
+        <w:rPr>
+          <w:b/>
+          <w:color w:val="2E74B5"/>
+          <w:sz w:val="24"/>
+          <w:szCs w:val="24"/>
+        </w:rPr>
+        <w:t xml:space="preserve"> </w:t>
+      </w:r>
+    </w:p>
+    <w:p>
+      <w:pPr>
+        <w:spacing w:after="200" w:line="256" w:lineRule="auto"/>
+        <w:rPr>
+          <w:b/>
+          <w:color w:val="2E74B5"/>
+          <w:sz w:val="24"/>
+          <w:szCs w:val="24"/>
+        </w:rPr>
+      </w:pPr>
+    </w:p>
+    <w:p>
+      <w:pPr>
+        <w:spacing w:after="200" w:line="256" w:lineRule="auto"/>
+        <w:rPr>
+          <w:b/>
+          <w:color w:val="2E74B5"/>
+          <w:sz w:val="24"/>
+          <w:szCs w:val="24"/>
+        </w:rPr>
+      </w:pPr>
+      <w:r>
+        <w:rPr>
+          <w:b/>
+          <w:color w:val="2E74B5"/>
+          <w:sz w:val="24"/>
+          <w:szCs w:val="24"/>
+        </w:rPr>
+        <w:lastRenderedPageBreak/>
+        <w:t>5</w:t>
+      </w:r>
+      <w:r>
+        <w:rPr>
+          <w:b/>
+          <w:color w:val="2E74B5"/>
+          <w:sz w:val="24"/>
+          <w:szCs w:val="24"/>
+        </w:rPr>
+        <w:t xml:space="preserve">. </w:t>
+      </w:r>
+      <w:proofErr w:type="spellStart"/>
+      <w:r>
+        <w:rPr>
+          <w:b/>
+          <w:color w:val="2E74B5"/>
+          <w:sz w:val="24"/>
+          <w:szCs w:val="24"/>
+        </w:rPr>
+        <w:t>viewCart</w:t>
+      </w:r>
+      <w:proofErr w:type="spellEnd"/>
+    </w:p>
+    <w:p/>
+    <w:tbl>
+      <w:tblPr>
+        <w:tblW w:w="9360" w:type="dxa"/>
+        <w:tblBorders>
+          <w:top w:val="nil"/>
+          <w:left w:val="nil"/>
+          <w:bottom w:val="nil"/>
+          <w:right w:val="nil"/>
+          <w:insideH w:val="nil"/>
+          <w:insideV w:val="nil"/>
+        </w:tblBorders>
+        <w:tblLayout w:type="fixed"/>
+        <w:tblLook w:val="0600" w:firstRow="0" w:lastRow="0" w:firstColumn="0" w:lastColumn="0" w:noHBand="1" w:noVBand="1"/>
+      </w:tblPr>
+      <w:tblGrid>
+        <w:gridCol w:w="1074"/>
+        <w:gridCol w:w="3552"/>
+        <w:gridCol w:w="4734"/>
+      </w:tblGrid>
+      <w:tr>
+        <w:tc>
+          <w:tcPr>
+            <w:tcW w:w="4626" w:type="dxa"/>
+            <w:gridSpan w:val="2"/>
+            <w:tcBorders>
+              <w:top w:val="single" w:sz="8" w:space="0" w:color="BFBFBF"/>
+              <w:left w:val="single" w:sz="8" w:space="0" w:color="BFBFBF"/>
+              <w:bottom w:val="single" w:sz="8" w:space="0" w:color="BFBFBF"/>
+              <w:right w:val="single" w:sz="8" w:space="0" w:color="BFBFBF"/>
+            </w:tcBorders>
+            <w:tcMar>
+              <w:top w:w="140" w:type="dxa"/>
+              <w:left w:w="100" w:type="dxa"/>
+              <w:bottom w:w="100" w:type="dxa"/>
+              <w:right w:w="120" w:type="dxa"/>
+            </w:tcMar>
+          </w:tcPr>
+          <w:p>
+            <w:pPr>
+              <w:ind w:left="100"/>
+            </w:pPr>
+            <w:r>
+              <w:rPr>
+                <w:b/>
+              </w:rPr>
+              <w:t>Method</w:t>
+            </w:r>
+          </w:p>
+        </w:tc>
+        <w:tc>
+          <w:tcPr>
+            <w:tcW w:w="4733" w:type="dxa"/>
+            <w:tcBorders>
+              <w:top w:val="single" w:sz="8" w:space="0" w:color="BFBFBF"/>
+              <w:bottom w:val="single" w:sz="8" w:space="0" w:color="BFBFBF"/>
+              <w:right w:val="single" w:sz="8" w:space="0" w:color="BFBFBF"/>
+            </w:tcBorders>
+            <w:tcMar>
+              <w:top w:w="140" w:type="dxa"/>
+              <w:left w:w="100" w:type="dxa"/>
+              <w:bottom w:w="100" w:type="dxa"/>
+              <w:right w:w="120" w:type="dxa"/>
+            </w:tcMar>
+          </w:tcPr>
+          <w:p>
+            <w:pPr>
+              <w:ind w:left="100"/>
+            </w:pPr>
+            <w:r>
+              <w:rPr>
+                <w:b/>
+              </w:rPr>
+              <w:t>URL</w:t>
+            </w:r>
+          </w:p>
+        </w:tc>
+      </w:tr>
+      <w:tr>
+        <w:tc>
+          <w:tcPr>
+            <w:tcW w:w="4626" w:type="dxa"/>
+            <w:gridSpan w:val="2"/>
+            <w:tcBorders>
+              <w:left w:val="single" w:sz="8" w:space="0" w:color="BFBFBF"/>
+              <w:bottom w:val="single" w:sz="8" w:space="0" w:color="BFBFBF"/>
+              <w:right w:val="single" w:sz="8" w:space="0" w:color="BFBFBF"/>
+            </w:tcBorders>
+            <w:shd w:val="clear" w:color="auto" w:fill="F2F2F2"/>
+            <w:tcMar>
+              <w:top w:w="140" w:type="dxa"/>
+              <w:left w:w="100" w:type="dxa"/>
+              <w:bottom w:w="100" w:type="dxa"/>
+              <w:right w:w="120" w:type="dxa"/>
+            </w:tcMar>
+          </w:tcPr>
+          <w:p>
+            <w:pPr>
+              <w:ind w:left="100"/>
+            </w:pPr>
+            <w:r>
+              <w:rPr>
+                <w:b/>
+                <w:color w:val="4472C4"/>
+                <w:shd w:val="clear" w:color="auto" w:fill="F2F2F2"/>
+              </w:rPr>
+              <w:t>GET</w:t>
+            </w:r>
+          </w:p>
+        </w:tc>
+        <w:tc>
+          <w:tcPr>
+            <w:tcW w:w="4733" w:type="dxa"/>
+            <w:tcBorders>
+              <w:bottom w:val="single" w:sz="8" w:space="0" w:color="BFBFBF"/>
+              <w:right w:val="single" w:sz="8" w:space="0" w:color="BFBFBF"/>
+            </w:tcBorders>
+            <w:shd w:val="clear" w:color="auto" w:fill="F2F2F2"/>
+            <w:tcMar>
+              <w:top w:w="140" w:type="dxa"/>
+              <w:left w:w="100" w:type="dxa"/>
+              <w:bottom w:w="100" w:type="dxa"/>
+              <w:right w:w="120" w:type="dxa"/>
+            </w:tcMar>
+          </w:tcPr>
+          <w:p>
+            <w:pPr>
+              <w:ind w:left="100"/>
+            </w:pPr>
+            <w:proofErr w:type="spellStart"/>
+            <w:r>
+              <w:rPr>
+                <w:color w:val="7030A0"/>
+                <w:shd w:val="clear" w:color="auto" w:fill="F2F2F2"/>
+              </w:rPr>
+              <w:t>api</w:t>
+            </w:r>
+            <w:proofErr w:type="spellEnd"/>
+            <w:r>
+              <w:rPr>
+                <w:color w:val="7030A0"/>
+                <w:shd w:val="clear" w:color="auto" w:fill="F2F2F2"/>
+              </w:rPr>
+              <w:t>/</w:t>
+            </w:r>
+            <w:proofErr w:type="spellStart"/>
+            <w:r>
+              <w:rPr>
+                <w:color w:val="7030A0"/>
+                <w:shd w:val="clear" w:color="auto" w:fill="F2F2F2"/>
+              </w:rPr>
+              <w:t>ViewCart</w:t>
+            </w:r>
+            <w:proofErr w:type="spellEnd"/>
+          </w:p>
+        </w:tc>
+      </w:tr>
+      <w:tr>
+        <w:tc>
+          <w:tcPr>
+            <w:tcW w:w="4626" w:type="dxa"/>
+            <w:gridSpan w:val="2"/>
+            <w:tcBorders>
+              <w:bottom w:val="single" w:sz="8" w:space="0" w:color="BFBFBF"/>
+            </w:tcBorders>
+            <w:tcMar>
+              <w:top w:w="140" w:type="dxa"/>
+              <w:left w:w="100" w:type="dxa"/>
+              <w:bottom w:w="100" w:type="dxa"/>
+              <w:right w:w="120" w:type="dxa"/>
+            </w:tcMar>
+            <w:vAlign w:val="bottom"/>
+          </w:tcPr>
+          <w:p>
+            <w:pPr>
+              <w:rPr>
+                <w:b/>
+                <w:color w:val="2E74B5"/>
+                <w:sz w:val="24"/>
+                <w:szCs w:val="24"/>
+              </w:rPr>
+            </w:pPr>
+          </w:p>
+          <w:p>
+            <w:r>
+              <w:rPr>
+                <w:b/>
+                <w:color w:val="2E74B5"/>
+                <w:sz w:val="24"/>
+                <w:szCs w:val="24"/>
+              </w:rPr>
+              <w:t xml:space="preserve">Request: </w:t>
+            </w:r>
+          </w:p>
+        </w:tc>
+        <w:tc>
+          <w:tcPr>
+            <w:tcW w:w="4733" w:type="dxa"/>
+            <w:tcBorders>
+              <w:bottom w:val="single" w:sz="8" w:space="0" w:color="BFBFBF"/>
+            </w:tcBorders>
+            <w:tcMar>
+              <w:top w:w="140" w:type="dxa"/>
+              <w:left w:w="100" w:type="dxa"/>
+              <w:bottom w:w="100" w:type="dxa"/>
+              <w:right w:w="120" w:type="dxa"/>
+            </w:tcMar>
+            <w:vAlign w:val="bottom"/>
+          </w:tcPr>
+          <w:p>
+            <w:r>
+              <w:t xml:space="preserve"> </w:t>
+            </w:r>
+          </w:p>
+        </w:tc>
+      </w:tr>
+      <w:tr>
+        <w:tc>
+          <w:tcPr>
+            <w:tcW w:w="1074" w:type="dxa"/>
+            <w:tcBorders>
+              <w:left w:val="single" w:sz="8" w:space="0" w:color="BFBFBF"/>
+              <w:bottom w:val="single" w:sz="8" w:space="0" w:color="BFBFBF"/>
+              <w:right w:val="single" w:sz="8" w:space="0" w:color="BFBFBF"/>
+            </w:tcBorders>
+            <w:tcMar>
+              <w:top w:w="140" w:type="dxa"/>
+              <w:left w:w="100" w:type="dxa"/>
+              <w:bottom w:w="100" w:type="dxa"/>
+              <w:right w:w="120" w:type="dxa"/>
+            </w:tcMar>
+          </w:tcPr>
+          <w:p>
+            <w:pPr>
+              <w:ind w:left="100"/>
+            </w:pPr>
+            <w:r>
+              <w:rPr>
+                <w:b/>
+              </w:rPr>
+              <w:t>Type</w:t>
+            </w:r>
+          </w:p>
+        </w:tc>
+        <w:tc>
+          <w:tcPr>
+            <w:tcW w:w="3552" w:type="dxa"/>
+            <w:tcBorders>
+              <w:bottom w:val="single" w:sz="8" w:space="0" w:color="BFBFBF"/>
+              <w:right w:val="single" w:sz="8" w:space="0" w:color="BFBFBF"/>
+            </w:tcBorders>
+            <w:tcMar>
+              <w:top w:w="140" w:type="dxa"/>
+              <w:left w:w="100" w:type="dxa"/>
+              <w:bottom w:w="100" w:type="dxa"/>
+              <w:right w:w="120" w:type="dxa"/>
+            </w:tcMar>
+          </w:tcPr>
+          <w:p>
+            <w:pPr>
+              <w:ind w:left="100"/>
+            </w:pPr>
+            <w:r>
+              <w:rPr>
+                <w:b/>
+              </w:rPr>
+              <w:t>Parameters</w:t>
+            </w:r>
+          </w:p>
+        </w:tc>
+        <w:tc>
+          <w:tcPr>
+            <w:tcW w:w="4733" w:type="dxa"/>
+            <w:tcBorders>
+              <w:bottom w:val="single" w:sz="8" w:space="0" w:color="BFBFBF"/>
+              <w:right w:val="single" w:sz="8" w:space="0" w:color="BFBFBF"/>
+            </w:tcBorders>
+            <w:tcMar>
+              <w:top w:w="140" w:type="dxa"/>
+              <w:left w:w="100" w:type="dxa"/>
+              <w:bottom w:w="100" w:type="dxa"/>
+              <w:right w:w="120" w:type="dxa"/>
+            </w:tcMar>
+          </w:tcPr>
+          <w:p>
+            <w:pPr>
+              <w:ind w:left="120"/>
+            </w:pPr>
+            <w:r>
+              <w:rPr>
+                <w:b/>
+              </w:rPr>
+              <w:t>Values</w:t>
+            </w:r>
+          </w:p>
+        </w:tc>
+      </w:tr>
+      <w:tr>
+        <w:tc>
+          <w:tcPr>
+            <w:tcW w:w="1074" w:type="dxa"/>
+            <w:tcBorders>
+              <w:left w:val="single" w:sz="8" w:space="0" w:color="BFBFBF"/>
+              <w:bottom w:val="single" w:sz="8" w:space="0" w:color="BFBFBF"/>
+              <w:right w:val="single" w:sz="8" w:space="0" w:color="BFBFBF"/>
+            </w:tcBorders>
+            <w:shd w:val="clear" w:color="auto" w:fill="F2F2F2"/>
+            <w:tcMar>
+              <w:top w:w="140" w:type="dxa"/>
+              <w:left w:w="100" w:type="dxa"/>
+              <w:bottom w:w="100" w:type="dxa"/>
+              <w:right w:w="120" w:type="dxa"/>
+            </w:tcMar>
+          </w:tcPr>
+          <w:p>
+            <w:pPr>
+              <w:ind w:left="100"/>
+            </w:pPr>
+            <w:r>
+              <w:rPr>
+                <w:b/>
+                <w:color w:val="2E74B5"/>
+                <w:shd w:val="clear" w:color="auto" w:fill="F2F2F2"/>
+              </w:rPr>
+              <w:t>GET</w:t>
+            </w:r>
+          </w:p>
+        </w:tc>
+        <w:tc>
+          <w:tcPr>
+            <w:tcW w:w="3552" w:type="dxa"/>
+            <w:tcBorders>
+              <w:bottom w:val="single" w:sz="8" w:space="0" w:color="BFBFBF"/>
+              <w:right w:val="single" w:sz="8" w:space="0" w:color="BFBFBF"/>
+            </w:tcBorders>
+            <w:shd w:val="clear" w:color="auto" w:fill="F2F2F2"/>
+            <w:tcMar>
+              <w:top w:w="140" w:type="dxa"/>
+              <w:left w:w="100" w:type="dxa"/>
+              <w:bottom w:w="100" w:type="dxa"/>
+              <w:right w:w="120" w:type="dxa"/>
+            </w:tcMar>
+          </w:tcPr>
+          <w:p>
+            <w:pPr>
+              <w:ind w:left="100"/>
+              <w:rPr>
+                <w:shd w:val="clear" w:color="auto" w:fill="F2F2F2"/>
+              </w:rPr>
+            </w:pPr>
+            <w:proofErr w:type="gramStart"/>
+            <w:r>
+              <w:rPr>
+                <w:shd w:val="clear" w:color="auto" w:fill="F2F2F2"/>
+              </w:rPr>
+              <w:t>{  “</w:t>
+            </w:r>
+            <w:proofErr w:type="spellStart"/>
+            <w:proofErr w:type="gramEnd"/>
+            <w:r>
+              <w:rPr>
+                <w:shd w:val="clear" w:color="auto" w:fill="F2F2F2"/>
+              </w:rPr>
+              <w:t>customerId</w:t>
+            </w:r>
+            <w:proofErr w:type="spellEnd"/>
+            <w:r>
+              <w:rPr>
+                <w:shd w:val="clear" w:color="auto" w:fill="F2F2F2"/>
+              </w:rPr>
+              <w:t>” : &lt;</w:t>
+            </w:r>
+            <w:proofErr w:type="spellStart"/>
+            <w:r>
+              <w:rPr>
+                <w:shd w:val="clear" w:color="auto" w:fill="F2F2F2"/>
+              </w:rPr>
+              <w:t>customerId</w:t>
+            </w:r>
+            <w:proofErr w:type="spellEnd"/>
+            <w:r>
+              <w:rPr>
+                <w:shd w:val="clear" w:color="auto" w:fill="F2F2F2"/>
+              </w:rPr>
+              <w:t>&gt;</w:t>
+            </w:r>
+          </w:p>
+          <w:p>
+            <w:pPr>
+              <w:ind w:left="100"/>
+            </w:pPr>
+            <w:r>
+              <w:rPr>
+                <w:shd w:val="clear" w:color="auto" w:fill="F2F2F2"/>
+              </w:rPr>
+              <w:t>}</w:t>
+            </w:r>
+          </w:p>
+        </w:tc>
+        <w:tc>
+          <w:tcPr>
+            <w:tcW w:w="4733" w:type="dxa"/>
+            <w:tcBorders>
+              <w:bottom w:val="single" w:sz="8" w:space="0" w:color="BFBFBF"/>
+              <w:right w:val="single" w:sz="8" w:space="0" w:color="BFBFBF"/>
+            </w:tcBorders>
+            <w:shd w:val="clear" w:color="auto" w:fill="F2F2F2"/>
+            <w:tcMar>
+              <w:top w:w="140" w:type="dxa"/>
+              <w:left w:w="100" w:type="dxa"/>
+              <w:bottom w:w="100" w:type="dxa"/>
+              <w:right w:w="120" w:type="dxa"/>
+            </w:tcMar>
+          </w:tcPr>
+          <w:p>
+            <w:pPr>
+              <w:ind w:left="120"/>
+              <w:rPr>
+                <w:sz w:val="24"/>
+                <w:szCs w:val="24"/>
+                <w:shd w:val="clear" w:color="auto" w:fill="F2F2F2"/>
+              </w:rPr>
+            </w:pPr>
+            <w:r>
+              <w:rPr>
+                <w:sz w:val="24"/>
+                <w:szCs w:val="24"/>
+                <w:shd w:val="clear" w:color="auto" w:fill="F2F2F2"/>
+              </w:rPr>
+              <w:t xml:space="preserve"> </w:t>
+            </w:r>
+            <w:proofErr w:type="spellStart"/>
+            <w:proofErr w:type="gramStart"/>
+            <w:r>
+              <w:rPr>
+                <w:sz w:val="24"/>
+                <w:szCs w:val="24"/>
+                <w:shd w:val="clear" w:color="auto" w:fill="F2F2F2"/>
+              </w:rPr>
+              <w:t>customerId</w:t>
+            </w:r>
+            <w:proofErr w:type="spellEnd"/>
+            <w:r>
+              <w:rPr>
+                <w:sz w:val="24"/>
+                <w:szCs w:val="24"/>
+                <w:shd w:val="clear" w:color="auto" w:fill="F2F2F2"/>
+              </w:rPr>
+              <w:t xml:space="preserve"> :</w:t>
+            </w:r>
+            <w:proofErr w:type="gramEnd"/>
+            <w:r>
+              <w:rPr>
+                <w:sz w:val="24"/>
+                <w:szCs w:val="24"/>
+                <w:shd w:val="clear" w:color="auto" w:fill="F2F2F2"/>
+              </w:rPr>
+              <w:t xml:space="preserve"> String</w:t>
+            </w:r>
+          </w:p>
+          <w:p>
+            <w:pPr>
+              <w:ind w:left="120"/>
+              <w:rPr>
+                <w:sz w:val="24"/>
+                <w:szCs w:val="24"/>
+                <w:shd w:val="clear" w:color="auto" w:fill="F2F2F2"/>
+              </w:rPr>
+            </w:pPr>
+          </w:p>
+        </w:tc>
+      </w:tr>
+    </w:tbl>
+    <w:p>
+      <w:pPr>
+        <w:rPr>
+          <w:b/>
+          <w:color w:val="2E74B5"/>
+          <w:sz w:val="24"/>
+          <w:szCs w:val="24"/>
+        </w:rPr>
+      </w:pPr>
+    </w:p>
+    <w:p>
+      <w:pPr>
+        <w:rPr>
+          <w:b/>
+          <w:color w:val="2E74B5"/>
+          <w:sz w:val="24"/>
+          <w:szCs w:val="24"/>
+        </w:rPr>
+      </w:pPr>
+    </w:p>
+    <w:p>
+      <w:r>
+        <w:rPr>
+          <w:b/>
+          <w:color w:val="2E74B5"/>
+          <w:sz w:val="24"/>
+          <w:szCs w:val="24"/>
+        </w:rPr>
+        <w:t>Response:</w:t>
+      </w:r>
+    </w:p>
+    <w:tbl>
+      <w:tblPr>
+        <w:tblW w:w="9330" w:type="dxa"/>
+        <w:tblBorders>
+          <w:top w:val="nil"/>
+          <w:left w:val="nil"/>
+          <w:bottom w:val="nil"/>
+          <w:right w:val="nil"/>
+          <w:insideH w:val="nil"/>
+          <w:insideV w:val="nil"/>
+        </w:tblBorders>
+        <w:tblLayout w:type="fixed"/>
+        <w:tblLook w:val="0600" w:firstRow="0" w:lastRow="0" w:firstColumn="0" w:lastColumn="0" w:noHBand="1" w:noVBand="1"/>
+      </w:tblPr>
+      <w:tblGrid>
+        <w:gridCol w:w="1050"/>
+        <w:gridCol w:w="8280"/>
+      </w:tblGrid>
+      <w:tr>
+        <w:tc>
+          <w:tcPr>
+            <w:tcW w:w="1050" w:type="dxa"/>
+            <w:tcBorders>
+              <w:top w:val="single" w:sz="8" w:space="0" w:color="BFBFBF"/>
+              <w:left w:val="single" w:sz="8" w:space="0" w:color="BFBFBF"/>
+              <w:bottom w:val="single" w:sz="8" w:space="0" w:color="BFBFBF"/>
+              <w:right w:val="single" w:sz="8" w:space="0" w:color="BFBFBF"/>
+            </w:tcBorders>
+            <w:tcMar>
+              <w:top w:w="140" w:type="dxa"/>
+              <w:left w:w="100" w:type="dxa"/>
+              <w:bottom w:w="100" w:type="dxa"/>
+              <w:right w:w="120" w:type="dxa"/>
+            </w:tcMar>
+          </w:tcPr>
+          <w:p>
+            <w:r>
+              <w:rPr>
+                <w:b/>
+              </w:rPr>
+              <w:t>Status</w:t>
+            </w:r>
+          </w:p>
+        </w:tc>
+        <w:tc>
+          <w:tcPr>
+            <w:tcW w:w="8280" w:type="dxa"/>
+            <w:tcBorders>
+              <w:top w:val="single" w:sz="8" w:space="0" w:color="BFBFBF"/>
+              <w:bottom w:val="single" w:sz="8" w:space="0" w:color="BFBFBF"/>
+              <w:right w:val="single" w:sz="8" w:space="0" w:color="BFBFBF"/>
+            </w:tcBorders>
+            <w:tcMar>
+              <w:top w:w="140" w:type="dxa"/>
+              <w:left w:w="100" w:type="dxa"/>
+              <w:bottom w:w="100" w:type="dxa"/>
+              <w:right w:w="120" w:type="dxa"/>
+            </w:tcMar>
+          </w:tcPr>
+          <w:p>
+            <w:r>
+              <w:rPr>
+                <w:b/>
+              </w:rPr>
+              <w:t>Response</w:t>
+            </w:r>
+          </w:p>
+        </w:tc>
+      </w:tr>
+      <w:tr>
+        <w:tc>
+          <w:tcPr>
+            <w:tcW w:w="1050" w:type="dxa"/>
+            <w:tcBorders>
+              <w:left w:val="single" w:sz="8" w:space="0" w:color="BFBFBF"/>
+              <w:right w:val="single" w:sz="8" w:space="0" w:color="BFBFBF"/>
+            </w:tcBorders>
+            <w:shd w:val="clear" w:color="auto" w:fill="F2F2F2"/>
+            <w:tcMar>
+              <w:top w:w="140" w:type="dxa"/>
+              <w:left w:w="100" w:type="dxa"/>
+              <w:bottom w:w="100" w:type="dxa"/>
+              <w:right w:w="120" w:type="dxa"/>
+            </w:tcMar>
+          </w:tcPr>
+          <w:p>
+            <w:r>
+              <w:rPr>
+                <w:b/>
+                <w:shd w:val="clear" w:color="auto" w:fill="F2F2F2"/>
+              </w:rPr>
+              <w:t>200</w:t>
+            </w:r>
+          </w:p>
+        </w:tc>
+        <w:tc>
+          <w:tcPr>
+            <w:tcW w:w="8280" w:type="dxa"/>
+            <w:tcBorders>
+              <w:right w:val="single" w:sz="8" w:space="0" w:color="BFBFBF"/>
+            </w:tcBorders>
+            <w:shd w:val="clear" w:color="auto" w:fill="F2F2F2"/>
+            <w:tcMar>
+              <w:top w:w="140" w:type="dxa"/>
+              <w:left w:w="100" w:type="dxa"/>
+              <w:bottom w:w="100" w:type="dxa"/>
+              <w:right w:w="120" w:type="dxa"/>
+            </w:tcMar>
+          </w:tcPr>
+          <w:p>
+            <w:r>
+              <w:rPr>
+                <w:shd w:val="clear" w:color="auto" w:fill="F2F2F2"/>
+              </w:rPr>
+              <w:t>{</w:t>
+            </w:r>
+          </w:p>
+          <w:p>
+            <w:pPr>
+              <w:rPr>
+                <w:shd w:val="clear" w:color="auto" w:fill="F2F2F2"/>
+              </w:rPr>
+            </w:pPr>
+            <w:r>
+              <w:rPr>
+                <w:shd w:val="clear" w:color="auto" w:fill="F2F2F2"/>
+              </w:rPr>
+              <w:t xml:space="preserve">          </w:t>
+            </w:r>
+            <w:r>
+              <w:rPr>
+                <w:shd w:val="clear" w:color="auto" w:fill="F2F2F2"/>
+              </w:rPr>
+              <w:tab/>
+              <w:t>"</w:t>
+            </w:r>
+            <w:r>
+              <w:rPr>
+                <w:color w:val="548235"/>
+                <w:shd w:val="clear" w:color="auto" w:fill="F2F2F2"/>
+              </w:rPr>
+              <w:t>status</w:t>
+            </w:r>
+            <w:r>
+              <w:rPr>
+                <w:shd w:val="clear" w:color="auto" w:fill="F2F2F2"/>
+              </w:rPr>
+              <w:t xml:space="preserve">": </w:t>
+            </w:r>
+            <w:r>
+              <w:rPr>
+                <w:color w:val="4472C4"/>
+                <w:shd w:val="clear" w:color="auto" w:fill="F2F2F2"/>
+              </w:rPr>
+              <w:t>200</w:t>
+            </w:r>
+            <w:r>
+              <w:rPr>
+                <w:shd w:val="clear" w:color="auto" w:fill="F2F2F2"/>
+              </w:rPr>
+              <w:t xml:space="preserve">, </w:t>
+            </w:r>
+          </w:p>
+          <w:p>
+            <w:pPr>
+              <w:rPr>
+                <w:shd w:val="clear" w:color="auto" w:fill="F2F2F2"/>
+              </w:rPr>
+            </w:pPr>
+            <w:r>
+              <w:rPr>
+                <w:shd w:val="clear" w:color="auto" w:fill="F2F2F2"/>
+              </w:rPr>
+              <w:t>"</w:t>
+            </w:r>
+            <w:proofErr w:type="spellStart"/>
+            <w:r>
+              <w:rPr>
+                <w:color w:val="548235"/>
+                <w:shd w:val="clear" w:color="auto" w:fill="F2F2F2"/>
+              </w:rPr>
+              <w:t>bookName</w:t>
+            </w:r>
+            <w:proofErr w:type="spellEnd"/>
+            <w:proofErr w:type="gramStart"/>
+            <w:r>
+              <w:rPr>
+                <w:shd w:val="clear" w:color="auto" w:fill="F2F2F2"/>
+              </w:rPr>
+              <w:t>" :</w:t>
+            </w:r>
+            <w:proofErr w:type="gramEnd"/>
+            <w:r>
+              <w:rPr>
+                <w:shd w:val="clear" w:color="auto" w:fill="F2F2F2"/>
+              </w:rPr>
+              <w:t xml:space="preserve">    &lt;</w:t>
+            </w:r>
+            <w:proofErr w:type="spellStart"/>
+            <w:r>
+              <w:rPr>
+                <w:shd w:val="clear" w:color="auto" w:fill="F2F2F2"/>
+              </w:rPr>
+              <w:t>bookName</w:t>
+            </w:r>
+            <w:proofErr w:type="spellEnd"/>
+            <w:r>
+              <w:rPr>
+                <w:shd w:val="clear" w:color="auto" w:fill="F2F2F2"/>
+              </w:rPr>
+              <w:t>&gt;,</w:t>
+            </w:r>
+          </w:p>
+          <w:p>
+            <w:pPr>
+              <w:rPr>
+                <w:shd w:val="clear" w:color="auto" w:fill="F2F2F2"/>
+              </w:rPr>
+            </w:pPr>
+            <w:r>
+              <w:rPr>
+                <w:shd w:val="clear" w:color="auto" w:fill="F2F2F2"/>
+              </w:rPr>
+              <w:t>“quantity</w:t>
+            </w:r>
+            <w:proofErr w:type="gramStart"/>
+            <w:r>
+              <w:rPr>
+                <w:shd w:val="clear" w:color="auto" w:fill="F2F2F2"/>
+              </w:rPr>
+              <w:t>” :</w:t>
+            </w:r>
+            <w:proofErr w:type="gramEnd"/>
+            <w:r>
+              <w:rPr>
+                <w:shd w:val="clear" w:color="auto" w:fill="F2F2F2"/>
+              </w:rPr>
+              <w:t xml:space="preserve"> &lt;quantity&gt;,</w:t>
+            </w:r>
+          </w:p>
+          <w:p>
+            <w:r>
+              <w:rPr>
+                <w:shd w:val="clear" w:color="auto" w:fill="F2F2F2"/>
+              </w:rPr>
+              <w:t>“price” : &lt;price&gt;</w:t>
+            </w:r>
+            <w:r>
+              <w:rPr>
+                <w:sz w:val="24"/>
+                <w:szCs w:val="24"/>
+                <w:shd w:val="clear" w:color="auto" w:fill="F2F2F2"/>
+              </w:rPr>
+              <w:t xml:space="preserve"> </w:t>
+            </w:r>
+            <w:r>
+              <w:rPr>
+                <w:shd w:val="clear" w:color="auto" w:fill="F2F2F2"/>
+              </w:rPr>
+              <w:t>}</w:t>
+            </w:r>
+          </w:p>
+        </w:tc>
+      </w:tr>
+      <w:tr>
+        <w:tc>
+          <w:tcPr>
+            <w:tcW w:w="1050" w:type="dxa"/>
+            <w:tcBorders>
+              <w:left w:val="single" w:sz="8" w:space="0" w:color="BFBFBF"/>
+              <w:right w:val="single" w:sz="8" w:space="0" w:color="BFBFBF"/>
+            </w:tcBorders>
+            <w:shd w:val="clear" w:color="auto" w:fill="F2F2F2"/>
+            <w:tcMar>
+              <w:top w:w="140" w:type="dxa"/>
+              <w:left w:w="100" w:type="dxa"/>
+              <w:bottom w:w="100" w:type="dxa"/>
+              <w:right w:w="120" w:type="dxa"/>
+            </w:tcMar>
+          </w:tcPr>
+          <w:p>
+            <w:pPr>
+              <w:rPr>
+                <w:b/>
+                <w:shd w:val="clear" w:color="auto" w:fill="F2F2F2"/>
+              </w:rPr>
+            </w:pPr>
+            <w:r>
+              <w:rPr>
+                <w:b/>
+                <w:shd w:val="clear" w:color="auto" w:fill="F2F2F2"/>
+              </w:rPr>
+              <w:t>500</w:t>
+            </w:r>
+          </w:p>
+        </w:tc>
+        <w:tc>
+          <w:tcPr>
+            <w:tcW w:w="8280" w:type="dxa"/>
+            <w:tcBorders>
+              <w:right w:val="single" w:sz="8" w:space="0" w:color="BFBFBF"/>
+            </w:tcBorders>
+            <w:shd w:val="clear" w:color="auto" w:fill="F2F2F2"/>
+            <w:tcMar>
+              <w:top w:w="140" w:type="dxa"/>
+              <w:left w:w="100" w:type="dxa"/>
+              <w:bottom w:w="100" w:type="dxa"/>
+              <w:right w:w="120" w:type="dxa"/>
+            </w:tcMar>
+          </w:tcPr>
+          <w:p>
+            <w:pPr>
+              <w:rPr>
+                <w:shd w:val="clear" w:color="auto" w:fill="F2F2F2"/>
+              </w:rPr>
+            </w:pPr>
+            <w:r>
+              <w:rPr>
+                <w:shd w:val="clear" w:color="auto" w:fill="F2F2F2"/>
+              </w:rPr>
+              <w:t>{</w:t>
+            </w:r>
+          </w:p>
+          <w:p>
+            <w:pPr>
+              <w:rPr>
+                <w:shd w:val="clear" w:color="auto" w:fill="F2F2F2"/>
+              </w:rPr>
+            </w:pPr>
+            <w:r>
+              <w:rPr>
+                <w:shd w:val="clear" w:color="auto" w:fill="F2F2F2"/>
+              </w:rPr>
+              <w:t>“status</w:t>
+            </w:r>
+            <w:proofErr w:type="gramStart"/>
+            <w:r>
+              <w:rPr>
+                <w:shd w:val="clear" w:color="auto" w:fill="F2F2F2"/>
+              </w:rPr>
+              <w:t>” :</w:t>
+            </w:r>
+            <w:proofErr w:type="gramEnd"/>
+            <w:r>
+              <w:rPr>
+                <w:shd w:val="clear" w:color="auto" w:fill="F2F2F2"/>
+              </w:rPr>
+              <w:t xml:space="preserve"> “Server Error”</w:t>
+            </w:r>
+          </w:p>
+          <w:p>
+            <w:pPr>
+              <w:rPr>
+                <w:shd w:val="clear" w:color="auto" w:fill="F2F2F2"/>
+              </w:rPr>
+            </w:pPr>
+            <w:r>
+              <w:rPr>
+                <w:shd w:val="clear" w:color="auto" w:fill="F2F2F2"/>
+              </w:rPr>
+              <w:t>}</w:t>
+            </w:r>
+          </w:p>
+        </w:tc>
+      </w:tr>
+      <w:tr>
+        <w:tc>
+          <w:tcPr>
+            <w:tcW w:w="1050" w:type="dxa"/>
+            <w:tcBorders>
+              <w:left w:val="single" w:sz="8" w:space="0" w:color="BFBFBF"/>
+              <w:bottom w:val="single" w:sz="8" w:space="0" w:color="BFBFBF"/>
+              <w:right w:val="single" w:sz="8" w:space="0" w:color="BFBFBF"/>
+            </w:tcBorders>
+            <w:shd w:val="clear" w:color="auto" w:fill="F2F2F2"/>
+            <w:tcMar>
+              <w:top w:w="140" w:type="dxa"/>
+              <w:left w:w="100" w:type="dxa"/>
+              <w:bottom w:w="100" w:type="dxa"/>
+              <w:right w:w="120" w:type="dxa"/>
+            </w:tcMar>
+          </w:tcPr>
+          <w:p>
+            <w:pPr>
+              <w:rPr>
+                <w:b/>
+                <w:shd w:val="clear" w:color="auto" w:fill="F2F2F2"/>
+              </w:rPr>
+            </w:pPr>
+          </w:p>
+        </w:tc>
+        <w:tc>
+          <w:tcPr>
+            <w:tcW w:w="8280" w:type="dxa"/>
+            <w:tcBorders>
+              <w:bottom w:val="single" w:sz="8" w:space="0" w:color="BFBFBF"/>
+              <w:right w:val="single" w:sz="8" w:space="0" w:color="BFBFBF"/>
+            </w:tcBorders>
+            <w:shd w:val="clear" w:color="auto" w:fill="F2F2F2"/>
+            <w:tcMar>
+              <w:top w:w="140" w:type="dxa"/>
+              <w:left w:w="100" w:type="dxa"/>
+              <w:bottom w:w="100" w:type="dxa"/>
+              <w:right w:w="120" w:type="dxa"/>
+            </w:tcMar>
+          </w:tcPr>
+          <w:p>
+            <w:pPr>
+              <w:rPr>
+                <w:shd w:val="clear" w:color="auto" w:fill="F2F2F2"/>
+              </w:rPr>
+            </w:pPr>
+          </w:p>
+        </w:tc>
+      </w:tr>
+    </w:tbl>
+    <w:p>
+      <w:pPr>
+        <w:spacing w:after="200" w:line="256" w:lineRule="auto"/>
+        <w:rPr>
+          <w:b/>
+          <w:color w:val="2E74B5"/>
+          <w:sz w:val="24"/>
+          <w:szCs w:val="24"/>
+        </w:rPr>
+      </w:pPr>
       <w:bookmarkStart w:id="0" w:name="_GoBack"/>
       <w:bookmarkEnd w:id="0"/>
     </w:p>
+    <w:p>
+      <w:pPr>
+        <w:spacing w:after="200" w:line="256" w:lineRule="auto"/>
+        <w:rPr>
+          <w:b/>
+          <w:color w:val="2E74B5"/>
+          <w:sz w:val="24"/>
+          <w:szCs w:val="24"/>
+        </w:rPr>
+      </w:pPr>
+    </w:p>
+    <w:p>
+      <w:pPr>
+        <w:spacing w:after="200" w:line="256" w:lineRule="auto"/>
+        <w:rPr>
+          <w:b/>
+          <w:color w:val="2E74B5"/>
+          <w:sz w:val="24"/>
+          <w:szCs w:val="24"/>
+        </w:rPr>
+      </w:pPr>
+      <w:r>
+        <w:rPr>
+          <w:b/>
+          <w:color w:val="2E74B5"/>
+          <w:sz w:val="24"/>
+          <w:szCs w:val="24"/>
+        </w:rPr>
+        <w:t>6</w:t>
+      </w:r>
+      <w:r>
+        <w:rPr>
+          <w:b/>
+          <w:color w:val="2E74B5"/>
+          <w:sz w:val="24"/>
+          <w:szCs w:val="24"/>
+        </w:rPr>
+        <w:t xml:space="preserve">. </w:t>
+      </w:r>
+      <w:proofErr w:type="spellStart"/>
+      <w:r>
+        <w:rPr>
+          <w:b/>
+          <w:color w:val="2E74B5"/>
+          <w:sz w:val="24"/>
+          <w:szCs w:val="24"/>
+        </w:rPr>
+        <w:t>removeFromCart</w:t>
+      </w:r>
+      <w:proofErr w:type="spellEnd"/>
+      <w:r>
+        <w:rPr>
+          <w:b/>
+          <w:color w:val="2E74B5"/>
+          <w:sz w:val="24"/>
+          <w:szCs w:val="24"/>
+        </w:rPr>
+        <w:t xml:space="preserve"> </w:t>
+      </w:r>
+    </w:p>
+    <w:p/>
+    <w:tbl>
+      <w:tblPr>
+        <w:tblW w:w="9360" w:type="dxa"/>
+        <w:tblBorders>
+          <w:top w:val="nil"/>
+          <w:left w:val="nil"/>
+          <w:bottom w:val="nil"/>
+          <w:right w:val="nil"/>
+          <w:insideH w:val="nil"/>
+          <w:insideV w:val="nil"/>
+        </w:tblBorders>
+        <w:tblLayout w:type="fixed"/>
+        <w:tblLook w:val="0600" w:firstRow="0" w:lastRow="0" w:firstColumn="0" w:lastColumn="0" w:noHBand="1" w:noVBand="1"/>
+      </w:tblPr>
+      <w:tblGrid>
+        <w:gridCol w:w="1360"/>
+        <w:gridCol w:w="3266"/>
+        <w:gridCol w:w="4734"/>
+      </w:tblGrid>
+      <w:tr>
+        <w:tc>
+          <w:tcPr>
+            <w:tcW w:w="4626" w:type="dxa"/>
+            <w:gridSpan w:val="2"/>
+            <w:tcBorders>
+              <w:top w:val="single" w:sz="8" w:space="0" w:color="BFBFBF"/>
+              <w:left w:val="single" w:sz="8" w:space="0" w:color="BFBFBF"/>
+              <w:bottom w:val="single" w:sz="8" w:space="0" w:color="BFBFBF"/>
+              <w:right w:val="single" w:sz="8" w:space="0" w:color="BFBFBF"/>
+            </w:tcBorders>
+            <w:tcMar>
+              <w:top w:w="140" w:type="dxa"/>
+              <w:left w:w="100" w:type="dxa"/>
+              <w:bottom w:w="100" w:type="dxa"/>
+              <w:right w:w="120" w:type="dxa"/>
+            </w:tcMar>
+          </w:tcPr>
+          <w:p>
+            <w:pPr>
+              <w:ind w:left="100"/>
+            </w:pPr>
+            <w:r>
+              <w:rPr>
+                <w:b/>
+              </w:rPr>
+              <w:t>Method</w:t>
+            </w:r>
+          </w:p>
+        </w:tc>
+        <w:tc>
+          <w:tcPr>
+            <w:tcW w:w="4734" w:type="dxa"/>
+            <w:tcBorders>
+              <w:top w:val="single" w:sz="8" w:space="0" w:color="BFBFBF"/>
+              <w:bottom w:val="single" w:sz="8" w:space="0" w:color="BFBFBF"/>
+              <w:right w:val="single" w:sz="8" w:space="0" w:color="BFBFBF"/>
+            </w:tcBorders>
+            <w:tcMar>
+              <w:top w:w="140" w:type="dxa"/>
+              <w:left w:w="100" w:type="dxa"/>
+              <w:bottom w:w="100" w:type="dxa"/>
+              <w:right w:w="120" w:type="dxa"/>
+            </w:tcMar>
+          </w:tcPr>
+          <w:p>
+            <w:pPr>
+              <w:ind w:left="100"/>
+            </w:pPr>
+            <w:r>
+              <w:rPr>
+                <w:b/>
+              </w:rPr>
+              <w:t>URL</w:t>
+            </w:r>
+          </w:p>
+        </w:tc>
+      </w:tr>
+      <w:tr>
+        <w:tc>
+          <w:tcPr>
+            <w:tcW w:w="4626" w:type="dxa"/>
+            <w:gridSpan w:val="2"/>
+            <w:tcBorders>
+              <w:left w:val="single" w:sz="8" w:space="0" w:color="BFBFBF"/>
+              <w:bottom w:val="single" w:sz="8" w:space="0" w:color="BFBFBF"/>
+              <w:right w:val="single" w:sz="8" w:space="0" w:color="BFBFBF"/>
+            </w:tcBorders>
+            <w:shd w:val="clear" w:color="auto" w:fill="F2F2F2"/>
+            <w:tcMar>
+              <w:top w:w="140" w:type="dxa"/>
+              <w:left w:w="100" w:type="dxa"/>
+              <w:bottom w:w="100" w:type="dxa"/>
+              <w:right w:w="120" w:type="dxa"/>
+            </w:tcMar>
+          </w:tcPr>
+          <w:p>
+            <w:pPr>
+              <w:ind w:left="100"/>
+            </w:pPr>
+            <w:r>
+              <w:rPr>
+                <w:b/>
+                <w:color w:val="4472C4"/>
+                <w:shd w:val="clear" w:color="auto" w:fill="F2F2F2"/>
+              </w:rPr>
+              <w:t>DELETE</w:t>
+            </w:r>
+          </w:p>
+        </w:tc>
+        <w:tc>
+          <w:tcPr>
+            <w:tcW w:w="4734" w:type="dxa"/>
+            <w:tcBorders>
+              <w:bottom w:val="single" w:sz="8" w:space="0" w:color="BFBFBF"/>
+              <w:right w:val="single" w:sz="8" w:space="0" w:color="BFBFBF"/>
+            </w:tcBorders>
+            <w:shd w:val="clear" w:color="auto" w:fill="F2F2F2"/>
+            <w:tcMar>
+              <w:top w:w="140" w:type="dxa"/>
+              <w:left w:w="100" w:type="dxa"/>
+              <w:bottom w:w="100" w:type="dxa"/>
+              <w:right w:w="120" w:type="dxa"/>
+            </w:tcMar>
+          </w:tcPr>
+          <w:p>
+            <w:pPr>
+              <w:ind w:left="100"/>
+            </w:pPr>
+            <w:proofErr w:type="spellStart"/>
+            <w:r>
+              <w:rPr>
+                <w:color w:val="7030A0"/>
+                <w:shd w:val="clear" w:color="auto" w:fill="F2F2F2"/>
+              </w:rPr>
+              <w:t>api</w:t>
+            </w:r>
+            <w:proofErr w:type="spellEnd"/>
+            <w:r>
+              <w:rPr>
+                <w:shd w:val="clear" w:color="auto" w:fill="F2F2F2"/>
+              </w:rPr>
+              <w:t>/</w:t>
+            </w:r>
+            <w:proofErr w:type="spellStart"/>
+            <w:r>
+              <w:rPr>
+                <w:color w:val="385723"/>
+                <w:shd w:val="clear" w:color="auto" w:fill="F2F2F2"/>
+              </w:rPr>
+              <w:t>removeFromCart</w:t>
+            </w:r>
+            <w:proofErr w:type="spellEnd"/>
+          </w:p>
+        </w:tc>
+      </w:tr>
+      <w:tr>
+        <w:tc>
+          <w:tcPr>
+            <w:tcW w:w="4626" w:type="dxa"/>
+            <w:gridSpan w:val="2"/>
+            <w:tcBorders>
+              <w:bottom w:val="single" w:sz="8" w:space="0" w:color="BFBFBF"/>
+            </w:tcBorders>
+            <w:tcMar>
+              <w:top w:w="140" w:type="dxa"/>
+              <w:left w:w="100" w:type="dxa"/>
+              <w:bottom w:w="100" w:type="dxa"/>
+              <w:right w:w="120" w:type="dxa"/>
+            </w:tcMar>
+            <w:vAlign w:val="bottom"/>
+          </w:tcPr>
+          <w:p>
+            <w:pPr>
+              <w:rPr>
+                <w:b/>
+                <w:color w:val="2E74B5"/>
+                <w:sz w:val="24"/>
+                <w:szCs w:val="24"/>
+              </w:rPr>
+            </w:pPr>
+          </w:p>
+          <w:p>
+            <w:r>
+              <w:rPr>
+                <w:b/>
+                <w:color w:val="2E74B5"/>
+                <w:sz w:val="24"/>
+                <w:szCs w:val="24"/>
+              </w:rPr>
+              <w:t xml:space="preserve">Request: </w:t>
+            </w:r>
+          </w:p>
+        </w:tc>
+        <w:tc>
+          <w:tcPr>
+            <w:tcW w:w="4734" w:type="dxa"/>
+            <w:tcBorders>
+              <w:bottom w:val="single" w:sz="8" w:space="0" w:color="BFBFBF"/>
+            </w:tcBorders>
+            <w:tcMar>
+              <w:top w:w="140" w:type="dxa"/>
+              <w:left w:w="100" w:type="dxa"/>
+              <w:bottom w:w="100" w:type="dxa"/>
+              <w:right w:w="120" w:type="dxa"/>
+            </w:tcMar>
+            <w:vAlign w:val="bottom"/>
+          </w:tcPr>
+          <w:p>
+            <w:r>
+              <w:t xml:space="preserve"> </w:t>
+            </w:r>
+          </w:p>
+        </w:tc>
+      </w:tr>
+      <w:tr>
+        <w:tc>
+          <w:tcPr>
+            <w:tcW w:w="1360" w:type="dxa"/>
+            <w:tcBorders>
+              <w:left w:val="single" w:sz="8" w:space="0" w:color="BFBFBF"/>
+              <w:bottom w:val="single" w:sz="8" w:space="0" w:color="BFBFBF"/>
+              <w:right w:val="single" w:sz="8" w:space="0" w:color="BFBFBF"/>
+            </w:tcBorders>
+            <w:tcMar>
+              <w:top w:w="140" w:type="dxa"/>
+              <w:left w:w="100" w:type="dxa"/>
+              <w:bottom w:w="100" w:type="dxa"/>
+              <w:right w:w="120" w:type="dxa"/>
+            </w:tcMar>
+          </w:tcPr>
+          <w:p>
+            <w:pPr>
+              <w:ind w:left="100"/>
+            </w:pPr>
+            <w:r>
+              <w:rPr>
+                <w:b/>
+              </w:rPr>
+              <w:t>Type</w:t>
+            </w:r>
+          </w:p>
+        </w:tc>
+        <w:tc>
+          <w:tcPr>
+            <w:tcW w:w="3266" w:type="dxa"/>
+            <w:tcBorders>
+              <w:bottom w:val="single" w:sz="8" w:space="0" w:color="BFBFBF"/>
+              <w:right w:val="single" w:sz="8" w:space="0" w:color="BFBFBF"/>
+            </w:tcBorders>
+            <w:tcMar>
+              <w:top w:w="140" w:type="dxa"/>
+              <w:left w:w="100" w:type="dxa"/>
+              <w:bottom w:w="100" w:type="dxa"/>
+              <w:right w:w="120" w:type="dxa"/>
+            </w:tcMar>
+          </w:tcPr>
+          <w:p>
+            <w:pPr>
+              <w:ind w:left="100"/>
+            </w:pPr>
+            <w:r>
+              <w:rPr>
+                <w:b/>
+              </w:rPr>
+              <w:t>Parameters</w:t>
+            </w:r>
+          </w:p>
+        </w:tc>
+        <w:tc>
+          <w:tcPr>
+            <w:tcW w:w="4734" w:type="dxa"/>
+            <w:tcBorders>
+              <w:bottom w:val="single" w:sz="8" w:space="0" w:color="BFBFBF"/>
+              <w:right w:val="single" w:sz="8" w:space="0" w:color="BFBFBF"/>
+            </w:tcBorders>
+            <w:tcMar>
+              <w:top w:w="140" w:type="dxa"/>
+              <w:left w:w="100" w:type="dxa"/>
+              <w:bottom w:w="100" w:type="dxa"/>
+              <w:right w:w="120" w:type="dxa"/>
+            </w:tcMar>
+          </w:tcPr>
+          <w:p>
+            <w:pPr>
+              <w:ind w:left="120"/>
+            </w:pPr>
+            <w:r>
+              <w:rPr>
+                <w:b/>
+              </w:rPr>
+              <w:t>Values</w:t>
+            </w:r>
+          </w:p>
+        </w:tc>
+      </w:tr>
+      <w:tr>
+        <w:tc>
+          <w:tcPr>
+            <w:tcW w:w="1360" w:type="dxa"/>
+            <w:tcBorders>
+              <w:left w:val="single" w:sz="8" w:space="0" w:color="BFBFBF"/>
+              <w:bottom w:val="single" w:sz="8" w:space="0" w:color="BFBFBF"/>
+              <w:right w:val="single" w:sz="8" w:space="0" w:color="BFBFBF"/>
+            </w:tcBorders>
+            <w:shd w:val="clear" w:color="auto" w:fill="F2F2F2"/>
+            <w:tcMar>
+              <w:top w:w="140" w:type="dxa"/>
+              <w:left w:w="100" w:type="dxa"/>
+              <w:bottom w:w="100" w:type="dxa"/>
+              <w:right w:w="120" w:type="dxa"/>
+            </w:tcMar>
+          </w:tcPr>
+          <w:p>
+            <w:pPr>
+              <w:ind w:left="100"/>
+            </w:pPr>
+            <w:r>
+              <w:rPr>
+                <w:b/>
+                <w:color w:val="2E74B5"/>
+                <w:shd w:val="clear" w:color="auto" w:fill="F2F2F2"/>
+              </w:rPr>
+              <w:t>DELETE</w:t>
+            </w:r>
+          </w:p>
+        </w:tc>
+        <w:tc>
+          <w:tcPr>
+            <w:tcW w:w="3266" w:type="dxa"/>
+            <w:tcBorders>
+              <w:bottom w:val="single" w:sz="8" w:space="0" w:color="BFBFBF"/>
+              <w:right w:val="single" w:sz="8" w:space="0" w:color="BFBFBF"/>
+            </w:tcBorders>
+            <w:shd w:val="clear" w:color="auto" w:fill="F2F2F2"/>
+            <w:tcMar>
+              <w:top w:w="140" w:type="dxa"/>
+              <w:left w:w="100" w:type="dxa"/>
+              <w:bottom w:w="100" w:type="dxa"/>
+              <w:right w:w="120" w:type="dxa"/>
+            </w:tcMar>
+          </w:tcPr>
+          <w:p>
+            <w:pPr>
+              <w:ind w:left="100"/>
+              <w:rPr>
+                <w:shd w:val="clear" w:color="auto" w:fill="F2F2F2"/>
+              </w:rPr>
+            </w:pPr>
+            <w:r>
+              <w:rPr>
+                <w:shd w:val="clear" w:color="auto" w:fill="F2F2F2"/>
+              </w:rPr>
+              <w:t>{  “</w:t>
+            </w:r>
+            <w:proofErr w:type="spellStart"/>
+            <w:r>
+              <w:rPr>
+                <w:shd w:val="clear" w:color="auto" w:fill="F2F2F2"/>
+              </w:rPr>
+              <w:t>bookId</w:t>
+            </w:r>
+            <w:proofErr w:type="spellEnd"/>
+            <w:r>
+              <w:rPr>
+                <w:shd w:val="clear" w:color="auto" w:fill="F2F2F2"/>
+              </w:rPr>
+              <w:t>” : &lt;</w:t>
+            </w:r>
+            <w:proofErr w:type="spellStart"/>
+            <w:r>
+              <w:rPr>
+                <w:shd w:val="clear" w:color="auto" w:fill="F2F2F2"/>
+              </w:rPr>
+              <w:t>bookId</w:t>
+            </w:r>
+            <w:proofErr w:type="spellEnd"/>
+            <w:r>
+              <w:rPr>
+                <w:shd w:val="clear" w:color="auto" w:fill="F2F2F2"/>
+              </w:rPr>
+              <w:t>&gt; }</w:t>
+            </w:r>
+          </w:p>
+        </w:tc>
+        <w:tc>
+          <w:tcPr>
+            <w:tcW w:w="4734" w:type="dxa"/>
+            <w:tcBorders>
+              <w:bottom w:val="single" w:sz="8" w:space="0" w:color="BFBFBF"/>
+              <w:right w:val="single" w:sz="8" w:space="0" w:color="BFBFBF"/>
+            </w:tcBorders>
+            <w:shd w:val="clear" w:color="auto" w:fill="F2F2F2"/>
+            <w:tcMar>
+              <w:top w:w="140" w:type="dxa"/>
+              <w:left w:w="100" w:type="dxa"/>
+              <w:bottom w:w="100" w:type="dxa"/>
+              <w:right w:w="120" w:type="dxa"/>
+            </w:tcMar>
+          </w:tcPr>
+          <w:p>
+            <w:pPr>
+              <w:ind w:left="120"/>
+              <w:rPr>
+                <w:sz w:val="24"/>
+                <w:szCs w:val="24"/>
+                <w:shd w:val="clear" w:color="auto" w:fill="F2F2F2"/>
+              </w:rPr>
+            </w:pPr>
+            <w:r>
+              <w:rPr>
+                <w:sz w:val="24"/>
+                <w:szCs w:val="24"/>
+                <w:shd w:val="clear" w:color="auto" w:fill="F2F2F2"/>
+              </w:rPr>
+              <w:t xml:space="preserve"> </w:t>
+            </w:r>
+            <w:proofErr w:type="spellStart"/>
+            <w:r>
+              <w:rPr>
+                <w:sz w:val="24"/>
+                <w:szCs w:val="24"/>
+                <w:shd w:val="clear" w:color="auto" w:fill="F2F2F2"/>
+              </w:rPr>
+              <w:t>bookId</w:t>
+            </w:r>
+            <w:proofErr w:type="spellEnd"/>
+            <w:r>
+              <w:rPr>
+                <w:sz w:val="24"/>
+                <w:szCs w:val="24"/>
+                <w:shd w:val="clear" w:color="auto" w:fill="F2F2F2"/>
+              </w:rPr>
+              <w:t xml:space="preserve"> : String</w:t>
+            </w:r>
+          </w:p>
+        </w:tc>
+      </w:tr>
+    </w:tbl>
+    <w:p>
+      <w:pPr>
+        <w:rPr>
+          <w:b/>
+          <w:color w:val="2E74B5"/>
+          <w:sz w:val="24"/>
+          <w:szCs w:val="24"/>
+        </w:rPr>
+      </w:pPr>
+    </w:p>
+    <w:p>
+      <w:pPr>
+        <w:rPr>
+          <w:b/>
+          <w:color w:val="2E74B5"/>
+          <w:sz w:val="24"/>
+          <w:szCs w:val="24"/>
+        </w:rPr>
+      </w:pPr>
+    </w:p>
+    <w:p>
+      <w:pPr>
+        <w:rPr>
+          <w:b/>
+          <w:color w:val="2E74B5"/>
+          <w:sz w:val="24"/>
+          <w:szCs w:val="24"/>
+        </w:rPr>
+      </w:pPr>
+    </w:p>
+    <w:p>
+      <w:pPr>
+        <w:rPr>
+          <w:b/>
+          <w:color w:val="2E74B5"/>
+          <w:sz w:val="24"/>
+          <w:szCs w:val="24"/>
+        </w:rPr>
+      </w:pPr>
+    </w:p>
+    <w:p>
+      <w:r>
+        <w:rPr>
+          <w:b/>
+          <w:color w:val="2E74B5"/>
+          <w:sz w:val="24"/>
+          <w:szCs w:val="24"/>
+        </w:rPr>
+        <w:t>Response:</w:t>
+      </w:r>
+    </w:p>
+    <w:tbl>
+      <w:tblPr>
+        <w:tblW w:w="9330" w:type="dxa"/>
+        <w:tblBorders>
+          <w:top w:val="nil"/>
+          <w:left w:val="nil"/>
+          <w:bottom w:val="nil"/>
+          <w:right w:val="nil"/>
+          <w:insideH w:val="nil"/>
+          <w:insideV w:val="nil"/>
+        </w:tblBorders>
+        <w:tblLayout w:type="fixed"/>
+        <w:tblLook w:val="0600" w:firstRow="0" w:lastRow="0" w:firstColumn="0" w:lastColumn="0" w:noHBand="1" w:noVBand="1"/>
+      </w:tblPr>
+      <w:tblGrid>
+        <w:gridCol w:w="1050"/>
+        <w:gridCol w:w="8280"/>
+      </w:tblGrid>
+      <w:tr>
+        <w:tc>
+          <w:tcPr>
+            <w:tcW w:w="1050" w:type="dxa"/>
+            <w:tcBorders>
+              <w:top w:val="single" w:sz="8" w:space="0" w:color="BFBFBF"/>
+              <w:left w:val="single" w:sz="8" w:space="0" w:color="BFBFBF"/>
+              <w:bottom w:val="single" w:sz="8" w:space="0" w:color="BFBFBF"/>
+              <w:right w:val="single" w:sz="8" w:space="0" w:color="BFBFBF"/>
+            </w:tcBorders>
+            <w:tcMar>
+              <w:top w:w="140" w:type="dxa"/>
+              <w:left w:w="100" w:type="dxa"/>
+              <w:bottom w:w="100" w:type="dxa"/>
+              <w:right w:w="120" w:type="dxa"/>
+            </w:tcMar>
+          </w:tcPr>
+          <w:p>
+            <w:r>
+              <w:rPr>
+                <w:b/>
+              </w:rPr>
+              <w:t>Status</w:t>
+            </w:r>
+          </w:p>
+        </w:tc>
+        <w:tc>
+          <w:tcPr>
+            <w:tcW w:w="8280" w:type="dxa"/>
+            <w:tcBorders>
+              <w:top w:val="single" w:sz="8" w:space="0" w:color="BFBFBF"/>
+              <w:bottom w:val="single" w:sz="8" w:space="0" w:color="BFBFBF"/>
+              <w:right w:val="single" w:sz="8" w:space="0" w:color="BFBFBF"/>
+            </w:tcBorders>
+            <w:tcMar>
+              <w:top w:w="140" w:type="dxa"/>
+              <w:left w:w="100" w:type="dxa"/>
+              <w:bottom w:w="100" w:type="dxa"/>
+              <w:right w:w="120" w:type="dxa"/>
+            </w:tcMar>
+          </w:tcPr>
+          <w:p>
+            <w:r>
+              <w:rPr>
+                <w:b/>
+              </w:rPr>
+              <w:t>Response</w:t>
+            </w:r>
+          </w:p>
+        </w:tc>
+      </w:tr>
+      <w:tr>
+        <w:tc>
+          <w:tcPr>
+            <w:tcW w:w="1050" w:type="dxa"/>
+            <w:tcBorders>
+              <w:left w:val="single" w:sz="8" w:space="0" w:color="BFBFBF"/>
+              <w:right w:val="single" w:sz="8" w:space="0" w:color="BFBFBF"/>
+            </w:tcBorders>
+            <w:shd w:val="clear" w:color="auto" w:fill="F2F2F2"/>
+            <w:tcMar>
+              <w:top w:w="140" w:type="dxa"/>
+              <w:left w:w="100" w:type="dxa"/>
+              <w:bottom w:w="100" w:type="dxa"/>
+              <w:right w:w="120" w:type="dxa"/>
+            </w:tcMar>
+          </w:tcPr>
+          <w:p>
+            <w:r>
+              <w:rPr>
+                <w:b/>
+                <w:shd w:val="clear" w:color="auto" w:fill="F2F2F2"/>
+              </w:rPr>
+              <w:t>200</w:t>
+            </w:r>
+          </w:p>
+        </w:tc>
+        <w:tc>
+          <w:tcPr>
+            <w:tcW w:w="8280" w:type="dxa"/>
+            <w:tcBorders>
+              <w:right w:val="single" w:sz="8" w:space="0" w:color="BFBFBF"/>
+            </w:tcBorders>
+            <w:shd w:val="clear" w:color="auto" w:fill="F2F2F2"/>
+            <w:tcMar>
+              <w:top w:w="140" w:type="dxa"/>
+              <w:left w:w="100" w:type="dxa"/>
+              <w:bottom w:w="100" w:type="dxa"/>
+              <w:right w:w="120" w:type="dxa"/>
+            </w:tcMar>
+          </w:tcPr>
+          <w:p>
+            <w:r>
+              <w:rPr>
+                <w:shd w:val="clear" w:color="auto" w:fill="F2F2F2"/>
+              </w:rPr>
+              <w:t>{</w:t>
+            </w:r>
+          </w:p>
+          <w:p>
+            <w:r>
+              <w:rPr>
+                <w:shd w:val="clear" w:color="auto" w:fill="F2F2F2"/>
+              </w:rPr>
+              <w:t xml:space="preserve">          </w:t>
+            </w:r>
+            <w:r>
+              <w:rPr>
+                <w:shd w:val="clear" w:color="auto" w:fill="F2F2F2"/>
+              </w:rPr>
+              <w:tab/>
+              <w:t>"</w:t>
+            </w:r>
+            <w:r>
+              <w:rPr>
+                <w:color w:val="548235"/>
+                <w:shd w:val="clear" w:color="auto" w:fill="F2F2F2"/>
+              </w:rPr>
+              <w:t>status</w:t>
+            </w:r>
+            <w:r>
+              <w:rPr>
+                <w:shd w:val="clear" w:color="auto" w:fill="F2F2F2"/>
+              </w:rPr>
+              <w:t xml:space="preserve">": </w:t>
+            </w:r>
+            <w:r>
+              <w:rPr>
+                <w:color w:val="4472C4"/>
+                <w:shd w:val="clear" w:color="auto" w:fill="F2F2F2"/>
+              </w:rPr>
+              <w:t>200</w:t>
+            </w:r>
+            <w:r>
+              <w:rPr>
+                <w:shd w:val="clear" w:color="auto" w:fill="F2F2F2"/>
+              </w:rPr>
+              <w:t>,</w:t>
+            </w:r>
+          </w:p>
+          <w:p>
+            <w:r>
+              <w:rPr>
+                <w:shd w:val="clear" w:color="auto" w:fill="F2F2F2"/>
+              </w:rPr>
+              <w:t>"</w:t>
+            </w:r>
+            <w:r>
+              <w:rPr>
+                <w:color w:val="548235"/>
+                <w:shd w:val="clear" w:color="auto" w:fill="F2F2F2"/>
+              </w:rPr>
+              <w:t>message</w:t>
+            </w:r>
+            <w:r>
+              <w:rPr>
+                <w:shd w:val="clear" w:color="auto" w:fill="F2F2F2"/>
+              </w:rPr>
+              <w:t>" : "</w:t>
+            </w:r>
+            <w:r>
+              <w:rPr>
+                <w:color w:val="538135"/>
+                <w:shd w:val="clear" w:color="auto" w:fill="F2F2F2"/>
+              </w:rPr>
+              <w:t>Removed Successfully</w:t>
+            </w:r>
+            <w:r>
+              <w:rPr>
+                <w:shd w:val="clear" w:color="auto" w:fill="F2F2F2"/>
+              </w:rPr>
+              <w:t>”</w:t>
+            </w:r>
+            <w:r>
+              <w:rPr>
+                <w:sz w:val="24"/>
+                <w:szCs w:val="24"/>
+                <w:shd w:val="clear" w:color="auto" w:fill="F2F2F2"/>
+              </w:rPr>
+              <w:t xml:space="preserve"> </w:t>
+            </w:r>
+            <w:r>
+              <w:rPr>
+                <w:shd w:val="clear" w:color="auto" w:fill="F2F2F2"/>
+              </w:rPr>
+              <w:t>}</w:t>
+            </w:r>
+          </w:p>
+        </w:tc>
+      </w:tr>
+      <w:tr>
+        <w:tc>
+          <w:tcPr>
+            <w:tcW w:w="1050" w:type="dxa"/>
+            <w:tcBorders>
+              <w:left w:val="single" w:sz="8" w:space="0" w:color="BFBFBF"/>
+              <w:right w:val="single" w:sz="8" w:space="0" w:color="BFBFBF"/>
+            </w:tcBorders>
+            <w:shd w:val="clear" w:color="auto" w:fill="F2F2F2"/>
+            <w:tcMar>
+              <w:top w:w="140" w:type="dxa"/>
+              <w:left w:w="100" w:type="dxa"/>
+              <w:bottom w:w="100" w:type="dxa"/>
+              <w:right w:w="120" w:type="dxa"/>
+            </w:tcMar>
+          </w:tcPr>
+          <w:p>
+            <w:pPr>
+              <w:rPr>
+                <w:b/>
+                <w:shd w:val="clear" w:color="auto" w:fill="F2F2F2"/>
+              </w:rPr>
+            </w:pPr>
+            <w:r>
+              <w:rPr>
+                <w:b/>
+                <w:shd w:val="clear" w:color="auto" w:fill="F2F2F2"/>
+              </w:rPr>
+              <w:t>500</w:t>
+            </w:r>
+          </w:p>
+        </w:tc>
+        <w:tc>
+          <w:tcPr>
+            <w:tcW w:w="8280" w:type="dxa"/>
+            <w:tcBorders>
+              <w:right w:val="single" w:sz="8" w:space="0" w:color="BFBFBF"/>
+            </w:tcBorders>
+            <w:shd w:val="clear" w:color="auto" w:fill="F2F2F2"/>
+            <w:tcMar>
+              <w:top w:w="140" w:type="dxa"/>
+              <w:left w:w="100" w:type="dxa"/>
+              <w:bottom w:w="100" w:type="dxa"/>
+              <w:right w:w="120" w:type="dxa"/>
+            </w:tcMar>
+          </w:tcPr>
+          <w:p>
+            <w:pPr>
+              <w:rPr>
+                <w:shd w:val="clear" w:color="auto" w:fill="F2F2F2"/>
+              </w:rPr>
+            </w:pPr>
+            <w:r>
+              <w:rPr>
+                <w:shd w:val="clear" w:color="auto" w:fill="F2F2F2"/>
+              </w:rPr>
+              <w:t>{</w:t>
+            </w:r>
+          </w:p>
+          <w:p>
+            <w:pPr>
+              <w:rPr>
+                <w:shd w:val="clear" w:color="auto" w:fill="F2F2F2"/>
+              </w:rPr>
+            </w:pPr>
+            <w:r>
+              <w:rPr>
+                <w:shd w:val="clear" w:color="auto" w:fill="F2F2F2"/>
+              </w:rPr>
+              <w:t>“</w:t>
+            </w:r>
+            <w:proofErr w:type="gramStart"/>
+            <w:r>
+              <w:rPr>
+                <w:shd w:val="clear" w:color="auto" w:fill="F2F2F2"/>
+              </w:rPr>
+              <w:t>status”  :</w:t>
+            </w:r>
+            <w:proofErr w:type="gramEnd"/>
+            <w:r>
+              <w:rPr>
+                <w:shd w:val="clear" w:color="auto" w:fill="F2F2F2"/>
+              </w:rPr>
+              <w:t xml:space="preserve">  “Server Error”</w:t>
+            </w:r>
+          </w:p>
+          <w:p>
+            <w:pPr>
+              <w:rPr>
+                <w:shd w:val="clear" w:color="auto" w:fill="F2F2F2"/>
+              </w:rPr>
+            </w:pPr>
+            <w:r>
+              <w:rPr>
+                <w:shd w:val="clear" w:color="auto" w:fill="F2F2F2"/>
+              </w:rPr>
+              <w:t>}</w:t>
+            </w:r>
+          </w:p>
+        </w:tc>
+      </w:tr>
+      <w:tr>
+        <w:tc>
+          <w:tcPr>
+            <w:tcW w:w="1050" w:type="dxa"/>
+            <w:tcBorders>
+              <w:left w:val="single" w:sz="8" w:space="0" w:color="BFBFBF"/>
+              <w:bottom w:val="single" w:sz="8" w:space="0" w:color="BFBFBF"/>
+              <w:right w:val="single" w:sz="8" w:space="0" w:color="BFBFBF"/>
+            </w:tcBorders>
+            <w:shd w:val="clear" w:color="auto" w:fill="F2F2F2"/>
+            <w:tcMar>
+              <w:top w:w="140" w:type="dxa"/>
+              <w:left w:w="100" w:type="dxa"/>
+              <w:bottom w:w="100" w:type="dxa"/>
+              <w:right w:w="120" w:type="dxa"/>
+            </w:tcMar>
+          </w:tcPr>
+          <w:p>
+            <w:pPr>
+              <w:rPr>
+                <w:b/>
+                <w:shd w:val="clear" w:color="auto" w:fill="F2F2F2"/>
+              </w:rPr>
+            </w:pPr>
+            <w:r>
+              <w:rPr>
+                <w:b/>
+                <w:shd w:val="clear" w:color="auto" w:fill="F2F2F2"/>
+              </w:rPr>
+              <w:t>400</w:t>
+            </w:r>
+          </w:p>
+        </w:tc>
+        <w:tc>
+          <w:tcPr>
+            <w:tcW w:w="8280" w:type="dxa"/>
+            <w:tcBorders>
+              <w:bottom w:val="single" w:sz="8" w:space="0" w:color="BFBFBF"/>
+              <w:right w:val="single" w:sz="8" w:space="0" w:color="BFBFBF"/>
+            </w:tcBorders>
+            <w:shd w:val="clear" w:color="auto" w:fill="F2F2F2"/>
+            <w:tcMar>
+              <w:top w:w="140" w:type="dxa"/>
+              <w:left w:w="100" w:type="dxa"/>
+              <w:bottom w:w="100" w:type="dxa"/>
+              <w:right w:w="120" w:type="dxa"/>
+            </w:tcMar>
+          </w:tcPr>
+          <w:p>
+            <w:pPr>
+              <w:rPr>
+                <w:shd w:val="clear" w:color="auto" w:fill="F2F2F2"/>
+              </w:rPr>
+            </w:pPr>
+            <w:r>
+              <w:rPr>
+                <w:shd w:val="clear" w:color="auto" w:fill="F2F2F2"/>
+              </w:rPr>
+              <w:t>{</w:t>
+            </w:r>
+          </w:p>
+          <w:p>
+            <w:pPr>
+              <w:rPr>
+                <w:shd w:val="clear" w:color="auto" w:fill="F2F2F2"/>
+              </w:rPr>
+            </w:pPr>
+            <w:r>
+              <w:rPr>
+                <w:shd w:val="clear" w:color="auto" w:fill="F2F2F2"/>
+              </w:rPr>
+              <w:t>“status” : “Invalid Inputs”</w:t>
+            </w:r>
+          </w:p>
+        </w:tc>
+      </w:tr>
+    </w:tbl>
+    <w:p>
+      <w:pPr>
+        <w:spacing w:after="200" w:line="256" w:lineRule="auto"/>
+        <w:rPr>
+          <w:b/>
+          <w:color w:val="2E74B5"/>
+          <w:sz w:val="24"/>
+          <w:szCs w:val="24"/>
+        </w:rPr>
+      </w:pPr>
+      <w:r>
+        <w:rPr>
+          <w:b/>
+          <w:color w:val="2E74B5"/>
+          <w:sz w:val="24"/>
+          <w:szCs w:val="24"/>
+        </w:rPr>
+        <w:lastRenderedPageBreak/>
+        <w:t xml:space="preserve"> </w:t>
+      </w:r>
+    </w:p>
+    <w:p>
+      <w:pPr>
+        <w:spacing w:after="200" w:line="256" w:lineRule="auto"/>
+        <w:rPr>
+          <w:b/>
+          <w:color w:val="2E74B5"/>
+          <w:sz w:val="24"/>
+          <w:szCs w:val="24"/>
+        </w:rPr>
+      </w:pPr>
+    </w:p>
+    <w:p/>
+    <w:p/>
     <w:p/>
     <w:sectPr>
       <w:pgSz w:w="12240" w:h="15840"/>
@@ -3425,8 +6404,8 @@
 </file>
 
 <file path=word/numbering.xml><?xml version="1.0" encoding="utf-8"?>
-<w:numbering xmlns:wpc="http://schemas.microsoft.com/office/word/2010/wordprocessingCanvas" xmlns:mc="http://schemas.openxmlformats.org/markup-compatibility/2006" xmlns:o="urn:schemas-microsoft-com:office:office" xmlns:r="http://schemas.openxmlformats.org/officeDocument/2006/relationships" xmlns:m="http://schemas.openxmlformats.org/officeDocument/2006/math" xmlns:v="urn:schemas-microsoft-com:vml" xmlns:wp14="http://schemas.microsoft.com/office/word/2010/wordprocessingDrawing" xmlns:wp="http://schemas.openxmlformats.org/drawingml/2006/wordprocessingDrawing" xmlns:w10="urn:schemas-microsoft-com:office:word" xmlns:w="http://schemas.openxmlformats.org/wordprocessingml/2006/main" xmlns:w14="http://schemas.microsoft.com/office/word/2010/wordml" xmlns:w15="http://schemas.microsoft.com/office/word/2012/wordml" xmlns:wpg="http://schemas.microsoft.com/office/word/2010/wordprocessingGroup" xmlns:wpi="http://schemas.microsoft.com/office/word/2010/wordprocessingInk" xmlns:wne="http://schemas.microsoft.com/office/word/2006/wordml" xmlns:wps="http://schemas.microsoft.com/office/word/2010/wordprocessingShape" mc:Ignorable="w14 w15 wp14">
-  <w:abstractNum w:abstractNumId="0" w15:restartNumberingAfterBreak="0">
+<w:numbering xmlns:wpc="http://schemas.microsoft.com/office/word/2010/wordprocessingCanvas" xmlns:mo="http://schemas.microsoft.com/office/mac/office/2008/main" xmlns:mc="http://schemas.openxmlformats.org/markup-compatibility/2006" xmlns:mv="urn:schemas-microsoft-com:mac:vml" xmlns:o="urn:schemas-microsoft-com:office:office" xmlns:r="http://schemas.openxmlformats.org/officeDocument/2006/relationships" xmlns:m="http://schemas.openxmlformats.org/officeDocument/2006/math" xmlns:v="urn:schemas-microsoft-com:vml" xmlns:wp14="http://schemas.microsoft.com/office/word/2010/wordprocessingDrawing" xmlns:wp="http://schemas.openxmlformats.org/drawingml/2006/wordprocessingDrawing" xmlns:w10="urn:schemas-microsoft-com:office:word" xmlns:w="http://schemas.openxmlformats.org/wordprocessingml/2006/main" xmlns:w14="http://schemas.microsoft.com/office/word/2010/wordml" xmlns:w15="http://schemas.microsoft.com/office/word/2012/wordml" xmlns:wpg="http://schemas.microsoft.com/office/word/2010/wordprocessingGroup" xmlns:wpi="http://schemas.microsoft.com/office/word/2010/wordprocessingInk" xmlns:wne="http://schemas.microsoft.com/office/word/2006/wordml" xmlns:wps="http://schemas.microsoft.com/office/word/2010/wordprocessingShape" mc:Ignorable="w14 w15 wp14">
+  <w:abstractNum w:abstractNumId="0">
     <w:nsid w:val="16503C41"/>
     <w:multiLevelType w:val="hybridMultilevel"/>
     <w:tmpl w:val="9F982DF2"/>
@@ -3670,7 +6649,7 @@
       </w:pPr>
     </w:pPrDefault>
   </w:docDefaults>
-  <w:latentStyles w:defLockedState="0" w:defUIPriority="99" w:defSemiHidden="0" w:defUnhideWhenUsed="0" w:defQFormat="0" w:count="371">
+  <w:latentStyles w:defLockedState="0" w:defUIPriority="99" w:defSemiHidden="0" w:defUnhideWhenUsed="0" w:defQFormat="0" w:count="380">
     <w:lsdException w:name="Normal" w:uiPriority="0" w:qFormat="1"/>
     <w:lsdException w:name="heading 1" w:uiPriority="9" w:qFormat="1"/>
     <w:lsdException w:name="heading 2" w:semiHidden="1" w:uiPriority="9" w:unhideWhenUsed="1" w:qFormat="1"/>

</xml_diff>

<commit_message>
Updated API document (viewProfile, updateProfile and viewHistory)
APIs updated:
viewProfile
updateProfile
viewHistory
</commit_message>
<xml_diff>
--- a/API_Shopping_cart_281.docx
+++ b/API_Shopping_cart_281.docx
@@ -1,35 +1,24 @@
 
 <file path=word/document.xml><?xml version="1.0" encoding="utf-8"?>
-<w:document xmlns:wpc="http://schemas.microsoft.com/office/word/2010/wordprocessingCanvas" xmlns:mo="http://schemas.microsoft.com/office/mac/office/2008/main" xmlns:mc="http://schemas.openxmlformats.org/markup-compatibility/2006" xmlns:mv="urn:schemas-microsoft-com:mac:vml" xmlns:o="urn:schemas-microsoft-com:office:office" xmlns:r="http://schemas.openxmlformats.org/officeDocument/2006/relationships" xmlns:m="http://schemas.openxmlformats.org/officeDocument/2006/math" xmlns:v="urn:schemas-microsoft-com:vml" xmlns:wp14="http://schemas.microsoft.com/office/word/2010/wordprocessingDrawing" xmlns:wp="http://schemas.openxmlformats.org/drawingml/2006/wordprocessingDrawing" xmlns:w10="urn:schemas-microsoft-com:office:word" xmlns:w="http://schemas.openxmlformats.org/wordprocessingml/2006/main" xmlns:w14="http://schemas.microsoft.com/office/word/2010/wordml" xmlns:w15="http://schemas.microsoft.com/office/word/2012/wordml" xmlns:wpg="http://schemas.microsoft.com/office/word/2010/wordprocessingGroup" xmlns:wpi="http://schemas.microsoft.com/office/word/2010/wordprocessingInk" xmlns:wne="http://schemas.microsoft.com/office/word/2006/wordml" xmlns:wps="http://schemas.microsoft.com/office/word/2010/wordprocessingShape" mc:Ignorable="w14 w15 wp14">
+<w:document xmlns:wpc="http://schemas.microsoft.com/office/word/2010/wordprocessingCanvas" xmlns:mc="http://schemas.openxmlformats.org/markup-compatibility/2006" xmlns:o="urn:schemas-microsoft-com:office:office" xmlns:r="http://schemas.openxmlformats.org/officeDocument/2006/relationships" xmlns:m="http://schemas.openxmlformats.org/officeDocument/2006/math" xmlns:v="urn:schemas-microsoft-com:vml" xmlns:wp14="http://schemas.microsoft.com/office/word/2010/wordprocessingDrawing" xmlns:wp="http://schemas.openxmlformats.org/drawingml/2006/wordprocessingDrawing" xmlns:w10="urn:schemas-microsoft-com:office:word" xmlns:w="http://schemas.openxmlformats.org/wordprocessingml/2006/main" xmlns:w14="http://schemas.microsoft.com/office/word/2010/wordml" xmlns:w15="http://schemas.microsoft.com/office/word/2012/wordml" xmlns:wpg="http://schemas.microsoft.com/office/word/2010/wordprocessingGroup" xmlns:wpi="http://schemas.microsoft.com/office/word/2010/wordprocessingInk" xmlns:wne="http://schemas.microsoft.com/office/word/2006/wordml" xmlns:wps="http://schemas.microsoft.com/office/word/2010/wordprocessingShape" mc:Ignorable="w14 w15 wp14">
   <w:body>
     <w:p>
       <w:pPr>
         <w:spacing w:after="305"/>
         <w:ind w:left="-5" w:hanging="10"/>
+        <w:jc w:val="center"/>
+        <w:rPr>
+          <w:u w:val="single"/>
+        </w:rPr>
       </w:pPr>
       <w:r>
         <w:rPr>
           <w:b/>
           <w:color w:val="5B9BD5"/>
           <w:sz w:val="44"/>
+          <w:u w:val="single"/>
         </w:rPr>
-        <w:t>A</w:t>
-      </w:r>
-      <w:r>
-        <w:rPr>
-          <w:b/>
-          <w:color w:val="5B9BD5"/>
-          <w:sz w:val="35"/>
-        </w:rPr>
-        <w:t>UTHENTICATION</w:t>
-      </w:r>
-      <w:r>
-        <w:rPr>
-          <w:b/>
-          <w:color w:val="5B9BD5"/>
-          <w:sz w:val="44"/>
-        </w:rPr>
-        <w:t xml:space="preserve">: </w:t>
+        <w:t>API Document for Bookstore</w:t>
       </w:r>
     </w:p>
     <w:p>
@@ -427,7 +416,13 @@
               <w:rPr>
                 <w:color w:val="548235"/>
               </w:rPr>
-              <w:t>first_name</w:t>
+              <w:t>firstN</w:t>
+            </w:r>
+            <w:r>
+              <w:rPr>
+                <w:color w:val="548235"/>
+              </w:rPr>
+              <w:t>ame</w:t>
             </w:r>
             <w:proofErr w:type="spellEnd"/>
             <w:r>
@@ -438,7 +433,13 @@
               <w:rPr>
                 <w:color w:val="4472C4"/>
               </w:rPr>
-              <w:t>first_name</w:t>
+              <w:t>firstN</w:t>
+            </w:r>
+            <w:r>
+              <w:rPr>
+                <w:color w:val="4472C4"/>
+              </w:rPr>
+              <w:t>ame</w:t>
             </w:r>
             <w:proofErr w:type="spellEnd"/>
             <w:r>
@@ -463,7 +464,13 @@
               <w:rPr>
                 <w:color w:val="548235"/>
               </w:rPr>
-              <w:t>last_name</w:t>
+              <w:t>lastN</w:t>
+            </w:r>
+            <w:r>
+              <w:rPr>
+                <w:color w:val="548235"/>
+              </w:rPr>
+              <w:t>ame</w:t>
             </w:r>
             <w:proofErr w:type="spellEnd"/>
             <w:r>
@@ -474,7 +481,13 @@
               <w:rPr>
                 <w:color w:val="4472C4"/>
               </w:rPr>
-              <w:t>last_name</w:t>
+              <w:t>lastN</w:t>
+            </w:r>
+            <w:r>
+              <w:rPr>
+                <w:color w:val="4472C4"/>
+              </w:rPr>
+              <w:t>ame</w:t>
             </w:r>
             <w:proofErr w:type="spellEnd"/>
             <w:r>
@@ -595,7 +608,13 @@
               <w:rPr>
                 <w:color w:val="548235"/>
               </w:rPr>
-              <w:t>zip_code</w:t>
+              <w:t>zip</w:t>
+            </w:r>
+            <w:r>
+              <w:rPr>
+                <w:color w:val="548235"/>
+              </w:rPr>
+              <w:t>code</w:t>
             </w:r>
             <w:proofErr w:type="spellEnd"/>
             <w:r>
@@ -606,7 +625,13 @@
               <w:rPr>
                 <w:color w:val="4472C4"/>
               </w:rPr>
-              <w:t>zip_code</w:t>
+              <w:t>zip</w:t>
+            </w:r>
+            <w:r>
+              <w:rPr>
+                <w:color w:val="4472C4"/>
+              </w:rPr>
+              <w:t>code</w:t>
             </w:r>
             <w:proofErr w:type="spellEnd"/>
             <w:r>
@@ -775,7 +800,10 @@
             </w:pPr>
             <w:proofErr w:type="spellStart"/>
             <w:r>
-              <w:t>first_name</w:t>
+              <w:t>firstN</w:t>
+            </w:r>
+            <w:r>
+              <w:t>ame</w:t>
             </w:r>
             <w:proofErr w:type="spellEnd"/>
             <w:r>
@@ -795,7 +823,10 @@
             </w:r>
             <w:proofErr w:type="spellStart"/>
             <w:r>
-              <w:t>last_name</w:t>
+              <w:t>lastN</w:t>
+            </w:r>
+            <w:r>
+              <w:t>ame</w:t>
             </w:r>
             <w:proofErr w:type="spellEnd"/>
             <w:r>
@@ -860,7 +891,10 @@
             </w:r>
             <w:proofErr w:type="spellStart"/>
             <w:r>
-              <w:t>zip_code</w:t>
+              <w:t>zip</w:t>
+            </w:r>
+            <w:r>
+              <w:t>code</w:t>
             </w:r>
             <w:proofErr w:type="spellEnd"/>
             <w:r>
@@ -1276,6 +1310,7 @@
               <w:t xml:space="preserve">              "</w:t>
             </w:r>
             <w:proofErr w:type="spellStart"/>
+            <w:proofErr w:type="gramStart"/>
             <w:r>
               <w:rPr>
                 <w:color w:val="548235"/>
@@ -1283,6 +1318,7 @@
               <w:t>errmsg</w:t>
             </w:r>
             <w:proofErr w:type="spellEnd"/>
+            <w:proofErr w:type="gramEnd"/>
             <w:r>
               <w:t>": "</w:t>
             </w:r>
@@ -1290,21 +1326,7 @@
               <w:rPr>
                 <w:color w:val="FF0000"/>
               </w:rPr>
-              <w:t>Error: Required fields &lt;field_name1&gt;, &lt;field_name2</w:t>
-            </w:r>
-            <w:proofErr w:type="gramStart"/>
-            <w:r>
-              <w:rPr>
-                <w:color w:val="FF0000"/>
-              </w:rPr>
-              <w:t>&gt;..</w:t>
-            </w:r>
-            <w:proofErr w:type="gramEnd"/>
-            <w:r>
-              <w:rPr>
-                <w:color w:val="FF0000"/>
-              </w:rPr>
-              <w:t xml:space="preserve"> are not provided</w:t>
+              <w:t>Error: Required fields &lt;field_name1&gt;, &lt;field_name2&gt;.. are not provided</w:t>
             </w:r>
             <w:r>
               <w:t>"</w:t>
@@ -2106,7 +2128,13 @@
               <w:rPr>
                 <w:color w:val="548235"/>
               </w:rPr>
-              <w:t>first_name</w:t>
+              <w:t>firstN</w:t>
+            </w:r>
+            <w:r>
+              <w:rPr>
+                <w:color w:val="548235"/>
+              </w:rPr>
+              <w:t>ame</w:t>
             </w:r>
             <w:proofErr w:type="spellEnd"/>
             <w:r>
@@ -2117,7 +2145,13 @@
               <w:rPr>
                 <w:color w:val="4472C4"/>
               </w:rPr>
-              <w:t>first_name</w:t>
+              <w:t>firstN</w:t>
+            </w:r>
+            <w:r>
+              <w:rPr>
+                <w:color w:val="4472C4"/>
+              </w:rPr>
+              <w:t>ame</w:t>
             </w:r>
             <w:proofErr w:type="spellEnd"/>
             <w:r>
@@ -2142,7 +2176,13 @@
               <w:rPr>
                 <w:color w:val="548235"/>
               </w:rPr>
-              <w:t>last_name</w:t>
+              <w:t>lastN</w:t>
+            </w:r>
+            <w:r>
+              <w:rPr>
+                <w:color w:val="548235"/>
+              </w:rPr>
+              <w:t>ame</w:t>
             </w:r>
             <w:proofErr w:type="spellEnd"/>
             <w:r>
@@ -2153,7 +2193,13 @@
               <w:rPr>
                 <w:color w:val="4472C4"/>
               </w:rPr>
-              <w:t>last_name</w:t>
+              <w:t>lastN</w:t>
+            </w:r>
+            <w:r>
+              <w:rPr>
+                <w:color w:val="4472C4"/>
+              </w:rPr>
+              <w:t>ame</w:t>
             </w:r>
             <w:proofErr w:type="spellEnd"/>
             <w:r>
@@ -2274,7 +2320,13 @@
               <w:rPr>
                 <w:color w:val="548235"/>
               </w:rPr>
-              <w:t>zip_code</w:t>
+              <w:t>zip</w:t>
+            </w:r>
+            <w:r>
+              <w:rPr>
+                <w:color w:val="548235"/>
+              </w:rPr>
+              <w:t>code</w:t>
             </w:r>
             <w:proofErr w:type="spellEnd"/>
             <w:r>
@@ -2285,7 +2337,13 @@
               <w:rPr>
                 <w:color w:val="4472C4"/>
               </w:rPr>
-              <w:t>zip_code</w:t>
+              <w:t>zip</w:t>
+            </w:r>
+            <w:r>
+              <w:rPr>
+                <w:color w:val="4472C4"/>
+              </w:rPr>
+              <w:t>code</w:t>
             </w:r>
             <w:proofErr w:type="spellEnd"/>
             <w:r>
@@ -3850,7 +3908,6 @@
                 <w:shd w:val="clear" w:color="auto" w:fill="F2F2F2"/>
               </w:rPr>
             </w:pPr>
-            <w:proofErr w:type="gramStart"/>
             <w:r>
               <w:rPr>
                 <w:shd w:val="clear" w:color="auto" w:fill="F2F2F2"/>
@@ -3858,7 +3915,6 @@
               <w:t>{  “</w:t>
             </w:r>
             <w:proofErr w:type="spellStart"/>
-            <w:proofErr w:type="gramEnd"/>
             <w:r>
               <w:rPr>
                 <w:shd w:val="clear" w:color="auto" w:fill="F2F2F2"/>
@@ -3932,7 +3988,6 @@
               <w:t xml:space="preserve"> </w:t>
             </w:r>
             <w:proofErr w:type="spellStart"/>
-            <w:proofErr w:type="gramStart"/>
             <w:r>
               <w:rPr>
                 <w:sz w:val="24"/>
@@ -3948,16 +4003,7 @@
                 <w:szCs w:val="24"/>
                 <w:shd w:val="clear" w:color="auto" w:fill="F2F2F2"/>
               </w:rPr>
-              <w:t xml:space="preserve"> :</w:t>
-            </w:r>
-            <w:proofErr w:type="gramEnd"/>
-            <w:r>
-              <w:rPr>
-                <w:sz w:val="24"/>
-                <w:szCs w:val="24"/>
-                <w:shd w:val="clear" w:color="auto" w:fill="F2F2F2"/>
-              </w:rPr>
-              <w:t xml:space="preserve"> String,</w:t>
+              <w:t xml:space="preserve"> : String,</w:t>
             </w:r>
           </w:p>
           <w:p>
@@ -4308,21 +4354,7 @@
               <w:rPr>
                 <w:shd w:val="clear" w:color="auto" w:fill="F2F2F2"/>
               </w:rPr>
-              <w:t>“status</w:t>
-            </w:r>
-            <w:proofErr w:type="gramStart"/>
-            <w:r>
-              <w:rPr>
-                <w:shd w:val="clear" w:color="auto" w:fill="F2F2F2"/>
-              </w:rPr>
-              <w:t>” :</w:t>
-            </w:r>
-            <w:proofErr w:type="gramEnd"/>
-            <w:r>
-              <w:rPr>
-                <w:shd w:val="clear" w:color="auto" w:fill="F2F2F2"/>
-              </w:rPr>
-              <w:t xml:space="preserve"> “Server Error”</w:t>
+              <w:t>“status” : “Server Error”</w:t>
             </w:r>
           </w:p>
           <w:p>
@@ -4466,16 +4498,7 @@
           <w:szCs w:val="24"/>
         </w:rPr>
         <w:lastRenderedPageBreak/>
-        <w:t>5</w:t>
-      </w:r>
-      <w:r>
-        <w:rPr>
-          <w:b/>
-          <w:color w:val="2E74B5"/>
-          <w:sz w:val="24"/>
-          <w:szCs w:val="24"/>
-        </w:rPr>
-        <w:t xml:space="preserve">. </w:t>
+        <w:t xml:space="preserve">5. </w:t>
       </w:r>
       <w:proofErr w:type="spellStart"/>
       <w:r>
@@ -4839,7 +4862,6 @@
                 <w:shd w:val="clear" w:color="auto" w:fill="F2F2F2"/>
               </w:rPr>
             </w:pPr>
-            <w:proofErr w:type="gramStart"/>
             <w:r>
               <w:rPr>
                 <w:shd w:val="clear" w:color="auto" w:fill="F2F2F2"/>
@@ -4847,7 +4869,6 @@
               <w:t>{  “</w:t>
             </w:r>
             <w:proofErr w:type="spellStart"/>
-            <w:proofErr w:type="gramEnd"/>
             <w:r>
               <w:rPr>
                 <w:shd w:val="clear" w:color="auto" w:fill="F2F2F2"/>
@@ -4921,7 +4942,6 @@
               <w:t xml:space="preserve"> </w:t>
             </w:r>
             <w:proofErr w:type="spellStart"/>
-            <w:proofErr w:type="gramStart"/>
             <w:r>
               <w:rPr>
                 <w:sz w:val="24"/>
@@ -4937,16 +4957,7 @@
                 <w:szCs w:val="24"/>
                 <w:shd w:val="clear" w:color="auto" w:fill="F2F2F2"/>
               </w:rPr>
-              <w:t xml:space="preserve"> :</w:t>
-            </w:r>
-            <w:proofErr w:type="gramEnd"/>
-            <w:r>
-              <w:rPr>
-                <w:sz w:val="24"/>
-                <w:szCs w:val="24"/>
-                <w:shd w:val="clear" w:color="auto" w:fill="F2F2F2"/>
-              </w:rPr>
-              <w:t xml:space="preserve"> String</w:t>
+              <w:t xml:space="preserve"> : String</w:t>
             </w:r>
           </w:p>
           <w:p>
@@ -5177,19 +5188,11 @@
               <w:t>bookName</w:t>
             </w:r>
             <w:proofErr w:type="spellEnd"/>
-            <w:proofErr w:type="gramStart"/>
-            <w:r>
-              <w:rPr>
-                <w:shd w:val="clear" w:color="auto" w:fill="F2F2F2"/>
-              </w:rPr>
-              <w:t>" :</w:t>
-            </w:r>
-            <w:proofErr w:type="gramEnd"/>
-            <w:r>
-              <w:rPr>
-                <w:shd w:val="clear" w:color="auto" w:fill="F2F2F2"/>
-              </w:rPr>
-              <w:t xml:space="preserve">    &lt;</w:t>
+            <w:r>
+              <w:rPr>
+                <w:shd w:val="clear" w:color="auto" w:fill="F2F2F2"/>
+              </w:rPr>
+              <w:t>" :    &lt;</w:t>
             </w:r>
             <w:proofErr w:type="spellStart"/>
             <w:r>
@@ -5216,21 +5219,7 @@
               <w:rPr>
                 <w:shd w:val="clear" w:color="auto" w:fill="F2F2F2"/>
               </w:rPr>
-              <w:t>“quantity</w:t>
-            </w:r>
-            <w:proofErr w:type="gramStart"/>
-            <w:r>
-              <w:rPr>
-                <w:shd w:val="clear" w:color="auto" w:fill="F2F2F2"/>
-              </w:rPr>
-              <w:t>” :</w:t>
-            </w:r>
-            <w:proofErr w:type="gramEnd"/>
-            <w:r>
-              <w:rPr>
-                <w:shd w:val="clear" w:color="auto" w:fill="F2F2F2"/>
-              </w:rPr>
-              <w:t xml:space="preserve"> &lt;quantity&gt;,</w:t>
+              <w:t>“quantity” : &lt;quantity&gt;,</w:t>
             </w:r>
           </w:p>
           <w:p>
@@ -5326,21 +5315,7 @@
               <w:rPr>
                 <w:shd w:val="clear" w:color="auto" w:fill="F2F2F2"/>
               </w:rPr>
-              <w:t>“status</w:t>
-            </w:r>
-            <w:proofErr w:type="gramStart"/>
-            <w:r>
-              <w:rPr>
-                <w:shd w:val="clear" w:color="auto" w:fill="F2F2F2"/>
-              </w:rPr>
-              <w:t>” :</w:t>
-            </w:r>
-            <w:proofErr w:type="gramEnd"/>
-            <w:r>
-              <w:rPr>
-                <w:shd w:val="clear" w:color="auto" w:fill="F2F2F2"/>
-              </w:rPr>
-              <w:t xml:space="preserve"> “Server Error”</w:t>
+              <w:t>“status” : “Server Error”</w:t>
             </w:r>
           </w:p>
           <w:p>
@@ -5419,8 +5394,6 @@
           <w:szCs w:val="24"/>
         </w:rPr>
       </w:pPr>
-      <w:bookmarkStart w:id="0" w:name="_GoBack"/>
-      <w:bookmarkEnd w:id="0"/>
     </w:p>
     <w:p>
       <w:pPr>
@@ -5450,16 +5423,7 @@
           <w:sz w:val="24"/>
           <w:szCs w:val="24"/>
         </w:rPr>
-        <w:t>6</w:t>
-      </w:r>
-      <w:r>
-        <w:rPr>
-          <w:b/>
-          <w:color w:val="2E74B5"/>
-          <w:sz w:val="24"/>
-          <w:szCs w:val="24"/>
-        </w:rPr>
-        <w:t xml:space="preserve">. </w:t>
+        <w:t xml:space="preserve">6. </w:t>
       </w:r>
       <w:proofErr w:type="spellStart"/>
       <w:r>
@@ -6249,21 +6213,7 @@
               <w:rPr>
                 <w:shd w:val="clear" w:color="auto" w:fill="F2F2F2"/>
               </w:rPr>
-              <w:t>“</w:t>
-            </w:r>
-            <w:proofErr w:type="gramStart"/>
-            <w:r>
-              <w:rPr>
-                <w:shd w:val="clear" w:color="auto" w:fill="F2F2F2"/>
-              </w:rPr>
-              <w:t>status”  :</w:t>
-            </w:r>
-            <w:proofErr w:type="gramEnd"/>
-            <w:r>
-              <w:rPr>
-                <w:shd w:val="clear" w:color="auto" w:fill="F2F2F2"/>
-              </w:rPr>
-              <w:t xml:space="preserve">  “Server Error”</w:t>
+              <w:t>“status”  :  “Server Error”</w:t>
             </w:r>
           </w:p>
           <w:p>
@@ -6360,7 +6310,6 @@
     </w:tbl>
     <w:p>
       <w:pPr>
-        <w:spacing w:after="200" w:line="256" w:lineRule="auto"/>
         <w:rPr>
           <w:b/>
           <w:color w:val="2E74B5"/>
@@ -6378,6 +6327,3278 @@
         <w:lastRenderedPageBreak/>
         <w:t xml:space="preserve"> </w:t>
       </w:r>
+      <w:r>
+        <w:rPr>
+          <w:b/>
+          <w:color w:val="2E74B5"/>
+          <w:sz w:val="24"/>
+          <w:szCs w:val="24"/>
+        </w:rPr>
+        <w:t>7.</w:t>
+      </w:r>
+      <w:r>
+        <w:rPr>
+          <w:color w:val="2E74B5"/>
+          <w:sz w:val="14"/>
+          <w:szCs w:val="14"/>
+        </w:rPr>
+        <w:t xml:space="preserve">               </w:t>
+      </w:r>
+      <w:r>
+        <w:rPr>
+          <w:b/>
+          <w:color w:val="2E74B5"/>
+          <w:sz w:val="24"/>
+          <w:szCs w:val="24"/>
+        </w:rPr>
+        <w:t>View Profile:</w:t>
+      </w:r>
+    </w:p>
+    <w:p>
+      <w:pPr>
+        <w:rPr>
+          <w:color w:val="auto"/>
+        </w:rPr>
+      </w:pPr>
+      <w:r>
+        <w:rPr>
+          <w:color w:val="auto"/>
+          <w:sz w:val="24"/>
+          <w:szCs w:val="24"/>
+        </w:rPr>
+        <w:t>View the profile of the customer</w:t>
+      </w:r>
+    </w:p>
+    <w:tbl>
+      <w:tblPr>
+        <w:tblW w:w="9360" w:type="dxa"/>
+        <w:tblBorders>
+          <w:top w:val="nil"/>
+          <w:left w:val="nil"/>
+          <w:bottom w:val="nil"/>
+          <w:right w:val="nil"/>
+          <w:insideH w:val="nil"/>
+          <w:insideV w:val="nil"/>
+        </w:tblBorders>
+        <w:tblLayout w:type="fixed"/>
+        <w:tblLook w:val="0600" w:firstRow="0" w:lastRow="0" w:firstColumn="0" w:lastColumn="0" w:noHBand="1" w:noVBand="1"/>
+      </w:tblPr>
+      <w:tblGrid>
+        <w:gridCol w:w="1074"/>
+        <w:gridCol w:w="3552"/>
+        <w:gridCol w:w="4734"/>
+      </w:tblGrid>
+      <w:tr>
+        <w:tc>
+          <w:tcPr>
+            <w:tcW w:w="4626" w:type="dxa"/>
+            <w:gridSpan w:val="2"/>
+            <w:tcBorders>
+              <w:top w:val="single" w:sz="8" w:space="0" w:color="BFBFBF"/>
+              <w:left w:val="single" w:sz="8" w:space="0" w:color="BFBFBF"/>
+              <w:bottom w:val="single" w:sz="8" w:space="0" w:color="BFBFBF"/>
+              <w:right w:val="single" w:sz="8" w:space="0" w:color="BFBFBF"/>
+            </w:tcBorders>
+            <w:tcMar>
+              <w:top w:w="140" w:type="dxa"/>
+              <w:left w:w="100" w:type="dxa"/>
+              <w:bottom w:w="100" w:type="dxa"/>
+              <w:right w:w="120" w:type="dxa"/>
+            </w:tcMar>
+          </w:tcPr>
+          <w:p>
+            <w:pPr>
+              <w:ind w:left="100"/>
+            </w:pPr>
+            <w:r>
+              <w:rPr>
+                <w:b/>
+              </w:rPr>
+              <w:t>Method</w:t>
+            </w:r>
+          </w:p>
+        </w:tc>
+        <w:tc>
+          <w:tcPr>
+            <w:tcW w:w="4733" w:type="dxa"/>
+            <w:tcBorders>
+              <w:top w:val="single" w:sz="8" w:space="0" w:color="BFBFBF"/>
+              <w:bottom w:val="single" w:sz="8" w:space="0" w:color="BFBFBF"/>
+              <w:right w:val="single" w:sz="8" w:space="0" w:color="BFBFBF"/>
+            </w:tcBorders>
+            <w:tcMar>
+              <w:top w:w="140" w:type="dxa"/>
+              <w:left w:w="100" w:type="dxa"/>
+              <w:bottom w:w="100" w:type="dxa"/>
+              <w:right w:w="120" w:type="dxa"/>
+            </w:tcMar>
+          </w:tcPr>
+          <w:p>
+            <w:pPr>
+              <w:ind w:left="100"/>
+            </w:pPr>
+            <w:r>
+              <w:rPr>
+                <w:b/>
+              </w:rPr>
+              <w:t>URL</w:t>
+            </w:r>
+          </w:p>
+        </w:tc>
+      </w:tr>
+      <w:tr>
+        <w:tc>
+          <w:tcPr>
+            <w:tcW w:w="4626" w:type="dxa"/>
+            <w:gridSpan w:val="2"/>
+            <w:tcBorders>
+              <w:left w:val="single" w:sz="8" w:space="0" w:color="BFBFBF"/>
+              <w:bottom w:val="single" w:sz="8" w:space="0" w:color="BFBFBF"/>
+              <w:right w:val="single" w:sz="8" w:space="0" w:color="BFBFBF"/>
+            </w:tcBorders>
+            <w:shd w:val="clear" w:color="auto" w:fill="F2F2F2"/>
+            <w:tcMar>
+              <w:top w:w="140" w:type="dxa"/>
+              <w:left w:w="100" w:type="dxa"/>
+              <w:bottom w:w="100" w:type="dxa"/>
+              <w:right w:w="120" w:type="dxa"/>
+            </w:tcMar>
+          </w:tcPr>
+          <w:p>
+            <w:pPr>
+              <w:ind w:left="100"/>
+            </w:pPr>
+            <w:r>
+              <w:rPr>
+                <w:b/>
+                <w:color w:val="4472C4"/>
+                <w:shd w:val="clear" w:color="auto" w:fill="F2F2F2"/>
+              </w:rPr>
+              <w:t>GET</w:t>
+            </w:r>
+          </w:p>
+        </w:tc>
+        <w:tc>
+          <w:tcPr>
+            <w:tcW w:w="4733" w:type="dxa"/>
+            <w:tcBorders>
+              <w:bottom w:val="single" w:sz="8" w:space="0" w:color="BFBFBF"/>
+              <w:right w:val="single" w:sz="8" w:space="0" w:color="BFBFBF"/>
+            </w:tcBorders>
+            <w:shd w:val="clear" w:color="auto" w:fill="F2F2F2"/>
+            <w:tcMar>
+              <w:top w:w="140" w:type="dxa"/>
+              <w:left w:w="100" w:type="dxa"/>
+              <w:bottom w:w="100" w:type="dxa"/>
+              <w:right w:w="120" w:type="dxa"/>
+            </w:tcMar>
+          </w:tcPr>
+          <w:p>
+            <w:pPr>
+              <w:ind w:left="100"/>
+            </w:pPr>
+            <w:proofErr w:type="spellStart"/>
+            <w:r>
+              <w:rPr>
+                <w:color w:val="7030A0"/>
+                <w:shd w:val="clear" w:color="auto" w:fill="F2F2F2"/>
+              </w:rPr>
+              <w:t>api</w:t>
+            </w:r>
+            <w:proofErr w:type="spellEnd"/>
+            <w:r>
+              <w:rPr>
+                <w:shd w:val="clear" w:color="auto" w:fill="F2F2F2"/>
+              </w:rPr>
+              <w:t>/</w:t>
+            </w:r>
+            <w:proofErr w:type="spellStart"/>
+            <w:r>
+              <w:rPr>
+                <w:color w:val="385723"/>
+                <w:shd w:val="clear" w:color="auto" w:fill="F2F2F2"/>
+              </w:rPr>
+              <w:t>viewProfile</w:t>
+            </w:r>
+            <w:proofErr w:type="spellEnd"/>
+          </w:p>
+        </w:tc>
+      </w:tr>
+      <w:tr>
+        <w:tc>
+          <w:tcPr>
+            <w:tcW w:w="4626" w:type="dxa"/>
+            <w:gridSpan w:val="2"/>
+            <w:tcBorders>
+              <w:bottom w:val="single" w:sz="8" w:space="0" w:color="BFBFBF"/>
+            </w:tcBorders>
+            <w:tcMar>
+              <w:top w:w="140" w:type="dxa"/>
+              <w:left w:w="100" w:type="dxa"/>
+              <w:bottom w:w="100" w:type="dxa"/>
+              <w:right w:w="120" w:type="dxa"/>
+            </w:tcMar>
+            <w:vAlign w:val="bottom"/>
+          </w:tcPr>
+          <w:p>
+            <w:r>
+              <w:rPr>
+                <w:b/>
+                <w:color w:val="2E74B5"/>
+                <w:sz w:val="24"/>
+                <w:szCs w:val="24"/>
+              </w:rPr>
+              <w:t>Request:</w:t>
+            </w:r>
+          </w:p>
+          <w:p>
+            <w:r>
+              <w:rPr>
+                <w:b/>
+                <w:color w:val="2E74B5"/>
+                <w:sz w:val="24"/>
+                <w:szCs w:val="24"/>
+              </w:rPr>
+              <w:t xml:space="preserve"> </w:t>
+            </w:r>
+          </w:p>
+        </w:tc>
+        <w:tc>
+          <w:tcPr>
+            <w:tcW w:w="4733" w:type="dxa"/>
+            <w:tcBorders>
+              <w:bottom w:val="single" w:sz="8" w:space="0" w:color="BFBFBF"/>
+            </w:tcBorders>
+            <w:tcMar>
+              <w:top w:w="140" w:type="dxa"/>
+              <w:left w:w="100" w:type="dxa"/>
+              <w:bottom w:w="100" w:type="dxa"/>
+              <w:right w:w="120" w:type="dxa"/>
+            </w:tcMar>
+            <w:vAlign w:val="bottom"/>
+          </w:tcPr>
+          <w:p>
+            <w:r>
+              <w:t xml:space="preserve"> </w:t>
+            </w:r>
+          </w:p>
+        </w:tc>
+      </w:tr>
+      <w:tr>
+        <w:tc>
+          <w:tcPr>
+            <w:tcW w:w="1074" w:type="dxa"/>
+            <w:tcBorders>
+              <w:left w:val="single" w:sz="8" w:space="0" w:color="BFBFBF"/>
+              <w:bottom w:val="single" w:sz="8" w:space="0" w:color="BFBFBF"/>
+              <w:right w:val="single" w:sz="8" w:space="0" w:color="BFBFBF"/>
+            </w:tcBorders>
+            <w:tcMar>
+              <w:top w:w="140" w:type="dxa"/>
+              <w:left w:w="100" w:type="dxa"/>
+              <w:bottom w:w="100" w:type="dxa"/>
+              <w:right w:w="120" w:type="dxa"/>
+            </w:tcMar>
+          </w:tcPr>
+          <w:p>
+            <w:pPr>
+              <w:ind w:left="100"/>
+            </w:pPr>
+            <w:r>
+              <w:rPr>
+                <w:b/>
+              </w:rPr>
+              <w:t>Type</w:t>
+            </w:r>
+          </w:p>
+        </w:tc>
+        <w:tc>
+          <w:tcPr>
+            <w:tcW w:w="3552" w:type="dxa"/>
+            <w:tcBorders>
+              <w:bottom w:val="single" w:sz="8" w:space="0" w:color="BFBFBF"/>
+              <w:right w:val="single" w:sz="8" w:space="0" w:color="BFBFBF"/>
+            </w:tcBorders>
+            <w:tcMar>
+              <w:top w:w="140" w:type="dxa"/>
+              <w:left w:w="100" w:type="dxa"/>
+              <w:bottom w:w="100" w:type="dxa"/>
+              <w:right w:w="120" w:type="dxa"/>
+            </w:tcMar>
+          </w:tcPr>
+          <w:p>
+            <w:pPr>
+              <w:ind w:left="100"/>
+            </w:pPr>
+            <w:r>
+              <w:rPr>
+                <w:b/>
+              </w:rPr>
+              <w:t>Parameters</w:t>
+            </w:r>
+          </w:p>
+        </w:tc>
+        <w:tc>
+          <w:tcPr>
+            <w:tcW w:w="4733" w:type="dxa"/>
+            <w:tcBorders>
+              <w:bottom w:val="single" w:sz="8" w:space="0" w:color="BFBFBF"/>
+              <w:right w:val="single" w:sz="8" w:space="0" w:color="BFBFBF"/>
+            </w:tcBorders>
+            <w:tcMar>
+              <w:top w:w="140" w:type="dxa"/>
+              <w:left w:w="100" w:type="dxa"/>
+              <w:bottom w:w="100" w:type="dxa"/>
+              <w:right w:w="120" w:type="dxa"/>
+            </w:tcMar>
+          </w:tcPr>
+          <w:p>
+            <w:pPr>
+              <w:ind w:left="120"/>
+            </w:pPr>
+            <w:r>
+              <w:rPr>
+                <w:b/>
+              </w:rPr>
+              <w:t>Values</w:t>
+            </w:r>
+          </w:p>
+        </w:tc>
+      </w:tr>
+      <w:tr>
+        <w:tc>
+          <w:tcPr>
+            <w:tcW w:w="1074" w:type="dxa"/>
+            <w:tcBorders>
+              <w:left w:val="single" w:sz="8" w:space="0" w:color="BFBFBF"/>
+              <w:bottom w:val="single" w:sz="8" w:space="0" w:color="BFBFBF"/>
+              <w:right w:val="single" w:sz="8" w:space="0" w:color="BFBFBF"/>
+            </w:tcBorders>
+            <w:shd w:val="clear" w:color="auto" w:fill="F2F2F2"/>
+            <w:tcMar>
+              <w:top w:w="140" w:type="dxa"/>
+              <w:left w:w="100" w:type="dxa"/>
+              <w:bottom w:w="100" w:type="dxa"/>
+              <w:right w:w="120" w:type="dxa"/>
+            </w:tcMar>
+          </w:tcPr>
+          <w:p>
+            <w:pPr>
+              <w:ind w:left="100"/>
+            </w:pPr>
+            <w:r>
+              <w:rPr>
+                <w:b/>
+                <w:color w:val="2E74B5"/>
+                <w:shd w:val="clear" w:color="auto" w:fill="F2F2F2"/>
+              </w:rPr>
+              <w:t>GET</w:t>
+            </w:r>
+          </w:p>
+        </w:tc>
+        <w:tc>
+          <w:tcPr>
+            <w:tcW w:w="3552" w:type="dxa"/>
+            <w:tcBorders>
+              <w:bottom w:val="single" w:sz="8" w:space="0" w:color="BFBFBF"/>
+              <w:right w:val="single" w:sz="8" w:space="0" w:color="BFBFBF"/>
+            </w:tcBorders>
+            <w:shd w:val="clear" w:color="auto" w:fill="F2F2F2"/>
+            <w:tcMar>
+              <w:top w:w="140" w:type="dxa"/>
+              <w:left w:w="100" w:type="dxa"/>
+              <w:bottom w:w="100" w:type="dxa"/>
+              <w:right w:w="120" w:type="dxa"/>
+            </w:tcMar>
+          </w:tcPr>
+          <w:p>
+            <w:pPr>
+              <w:rPr>
+                <w:shd w:val="clear" w:color="auto" w:fill="F2F2F2"/>
+              </w:rPr>
+            </w:pPr>
+            <w:r>
+              <w:rPr>
+                <w:shd w:val="clear" w:color="auto" w:fill="F2F2F2"/>
+              </w:rPr>
+              <w:t xml:space="preserve">{ </w:t>
+            </w:r>
+          </w:p>
+          <w:p>
+            <w:r>
+              <w:rPr>
+                <w:shd w:val="clear" w:color="auto" w:fill="F2F2F2"/>
+              </w:rPr>
+              <w:t>"</w:t>
+            </w:r>
+            <w:proofErr w:type="spellStart"/>
+            <w:r>
+              <w:rPr>
+                <w:color w:val="548235"/>
+                <w:shd w:val="clear" w:color="auto" w:fill="F2F2F2"/>
+              </w:rPr>
+              <w:t>customerId</w:t>
+            </w:r>
+            <w:proofErr w:type="spellEnd"/>
+            <w:r>
+              <w:rPr>
+                <w:shd w:val="clear" w:color="auto" w:fill="F2F2F2"/>
+              </w:rPr>
+              <w:t>": &lt;</w:t>
+            </w:r>
+            <w:proofErr w:type="spellStart"/>
+            <w:r>
+              <w:rPr>
+                <w:color w:val="4472C4"/>
+                <w:shd w:val="clear" w:color="auto" w:fill="F2F2F2"/>
+              </w:rPr>
+              <w:t>customerId</w:t>
+            </w:r>
+            <w:proofErr w:type="spellEnd"/>
+            <w:r>
+              <w:rPr>
+                <w:shd w:val="clear" w:color="auto" w:fill="F2F2F2"/>
+              </w:rPr>
+              <w:t>&gt;</w:t>
+            </w:r>
+          </w:p>
+          <w:p>
+            <w:r>
+              <w:rPr>
+                <w:shd w:val="clear" w:color="auto" w:fill="F2F2F2"/>
+              </w:rPr>
+              <w:t xml:space="preserve">          }</w:t>
+            </w:r>
+          </w:p>
+        </w:tc>
+        <w:tc>
+          <w:tcPr>
+            <w:tcW w:w="4733" w:type="dxa"/>
+            <w:tcBorders>
+              <w:bottom w:val="single" w:sz="8" w:space="0" w:color="BFBFBF"/>
+              <w:right w:val="single" w:sz="8" w:space="0" w:color="BFBFBF"/>
+            </w:tcBorders>
+            <w:shd w:val="clear" w:color="auto" w:fill="F2F2F2"/>
+            <w:tcMar>
+              <w:top w:w="140" w:type="dxa"/>
+              <w:left w:w="100" w:type="dxa"/>
+              <w:bottom w:w="100" w:type="dxa"/>
+              <w:right w:w="120" w:type="dxa"/>
+            </w:tcMar>
+          </w:tcPr>
+          <w:p>
+            <w:pPr>
+              <w:ind w:left="120"/>
+            </w:pPr>
+            <w:r>
+              <w:rPr>
+                <w:sz w:val="24"/>
+                <w:szCs w:val="24"/>
+                <w:shd w:val="clear" w:color="auto" w:fill="F2F2F2"/>
+              </w:rPr>
+              <w:t xml:space="preserve"> </w:t>
+            </w:r>
+            <w:proofErr w:type="spellStart"/>
+            <w:r>
+              <w:rPr>
+                <w:color w:val="548235"/>
+                <w:shd w:val="clear" w:color="auto" w:fill="F2F2F2"/>
+              </w:rPr>
+              <w:t>customerId</w:t>
+            </w:r>
+            <w:proofErr w:type="spellEnd"/>
+            <w:r>
+              <w:rPr>
+                <w:color w:val="548235"/>
+                <w:shd w:val="clear" w:color="auto" w:fill="F2F2F2"/>
+              </w:rPr>
+              <w:t>: String</w:t>
+            </w:r>
+          </w:p>
+        </w:tc>
+      </w:tr>
+    </w:tbl>
+    <w:p>
+      <w:pPr>
+        <w:rPr>
+          <w:b/>
+          <w:color w:val="2E74B5"/>
+          <w:sz w:val="24"/>
+          <w:szCs w:val="24"/>
+        </w:rPr>
+      </w:pPr>
+    </w:p>
+    <w:p>
+      <w:r>
+        <w:rPr>
+          <w:b/>
+          <w:color w:val="2E74B5"/>
+          <w:sz w:val="24"/>
+          <w:szCs w:val="24"/>
+        </w:rPr>
+        <w:t>Response:</w:t>
+      </w:r>
+    </w:p>
+    <w:tbl>
+      <w:tblPr>
+        <w:tblW w:w="9330" w:type="dxa"/>
+        <w:tblBorders>
+          <w:top w:val="nil"/>
+          <w:left w:val="nil"/>
+          <w:bottom w:val="nil"/>
+          <w:right w:val="nil"/>
+          <w:insideH w:val="nil"/>
+          <w:insideV w:val="nil"/>
+        </w:tblBorders>
+        <w:tblLayout w:type="fixed"/>
+        <w:tblLook w:val="0600" w:firstRow="0" w:lastRow="0" w:firstColumn="0" w:lastColumn="0" w:noHBand="1" w:noVBand="1"/>
+      </w:tblPr>
+      <w:tblGrid>
+        <w:gridCol w:w="1050"/>
+        <w:gridCol w:w="8280"/>
+      </w:tblGrid>
+      <w:tr>
+        <w:tc>
+          <w:tcPr>
+            <w:tcW w:w="1050" w:type="dxa"/>
+            <w:tcBorders>
+              <w:top w:val="single" w:sz="8" w:space="0" w:color="BFBFBF"/>
+              <w:left w:val="single" w:sz="8" w:space="0" w:color="BFBFBF"/>
+              <w:bottom w:val="single" w:sz="8" w:space="0" w:color="BFBFBF"/>
+              <w:right w:val="single" w:sz="8" w:space="0" w:color="BFBFBF"/>
+            </w:tcBorders>
+            <w:tcMar>
+              <w:top w:w="140" w:type="dxa"/>
+              <w:left w:w="100" w:type="dxa"/>
+              <w:bottom w:w="100" w:type="dxa"/>
+              <w:right w:w="120" w:type="dxa"/>
+            </w:tcMar>
+          </w:tcPr>
+          <w:p>
+            <w:r>
+              <w:rPr>
+                <w:b/>
+              </w:rPr>
+              <w:t>Status</w:t>
+            </w:r>
+          </w:p>
+        </w:tc>
+        <w:tc>
+          <w:tcPr>
+            <w:tcW w:w="8280" w:type="dxa"/>
+            <w:tcBorders>
+              <w:top w:val="single" w:sz="8" w:space="0" w:color="BFBFBF"/>
+              <w:bottom w:val="single" w:sz="8" w:space="0" w:color="BFBFBF"/>
+              <w:right w:val="single" w:sz="8" w:space="0" w:color="BFBFBF"/>
+            </w:tcBorders>
+            <w:tcMar>
+              <w:top w:w="140" w:type="dxa"/>
+              <w:left w:w="100" w:type="dxa"/>
+              <w:bottom w:w="100" w:type="dxa"/>
+              <w:right w:w="120" w:type="dxa"/>
+            </w:tcMar>
+          </w:tcPr>
+          <w:p>
+            <w:r>
+              <w:rPr>
+                <w:b/>
+              </w:rPr>
+              <w:t>Response</w:t>
+            </w:r>
+          </w:p>
+        </w:tc>
+      </w:tr>
+      <w:tr>
+        <w:tc>
+          <w:tcPr>
+            <w:tcW w:w="1050" w:type="dxa"/>
+            <w:tcBorders>
+              <w:left w:val="single" w:sz="8" w:space="0" w:color="BFBFBF"/>
+              <w:right w:val="single" w:sz="8" w:space="0" w:color="BFBFBF"/>
+            </w:tcBorders>
+            <w:shd w:val="clear" w:color="auto" w:fill="F2F2F2"/>
+            <w:tcMar>
+              <w:top w:w="140" w:type="dxa"/>
+              <w:left w:w="100" w:type="dxa"/>
+              <w:bottom w:w="100" w:type="dxa"/>
+              <w:right w:w="120" w:type="dxa"/>
+            </w:tcMar>
+          </w:tcPr>
+          <w:p>
+            <w:r>
+              <w:rPr>
+                <w:b/>
+                <w:shd w:val="clear" w:color="auto" w:fill="F2F2F2"/>
+              </w:rPr>
+              <w:t>200</w:t>
+            </w:r>
+          </w:p>
+        </w:tc>
+        <w:tc>
+          <w:tcPr>
+            <w:tcW w:w="8280" w:type="dxa"/>
+            <w:tcBorders>
+              <w:right w:val="single" w:sz="8" w:space="0" w:color="BFBFBF"/>
+            </w:tcBorders>
+            <w:shd w:val="clear" w:color="auto" w:fill="F2F2F2"/>
+            <w:tcMar>
+              <w:top w:w="140" w:type="dxa"/>
+              <w:left w:w="100" w:type="dxa"/>
+              <w:bottom w:w="100" w:type="dxa"/>
+              <w:right w:w="120" w:type="dxa"/>
+            </w:tcMar>
+          </w:tcPr>
+          <w:p>
+            <w:r>
+              <w:rPr>
+                <w:shd w:val="clear" w:color="auto" w:fill="F2F2F2"/>
+              </w:rPr>
+              <w:t>{</w:t>
+            </w:r>
+          </w:p>
+          <w:p>
+            <w:r>
+              <w:rPr>
+                <w:shd w:val="clear" w:color="auto" w:fill="F2F2F2"/>
+              </w:rPr>
+              <w:t xml:space="preserve">          </w:t>
+            </w:r>
+            <w:r>
+              <w:rPr>
+                <w:shd w:val="clear" w:color="auto" w:fill="F2F2F2"/>
+              </w:rPr>
+              <w:tab/>
+              <w:t>"</w:t>
+            </w:r>
+            <w:proofErr w:type="spellStart"/>
+            <w:r>
+              <w:rPr>
+                <w:color w:val="548235"/>
+                <w:shd w:val="clear" w:color="auto" w:fill="F2F2F2"/>
+              </w:rPr>
+              <w:t>firstN</w:t>
+            </w:r>
+            <w:r>
+              <w:rPr>
+                <w:color w:val="548235"/>
+                <w:shd w:val="clear" w:color="auto" w:fill="F2F2F2"/>
+              </w:rPr>
+              <w:t>ame</w:t>
+            </w:r>
+            <w:proofErr w:type="spellEnd"/>
+            <w:r>
+              <w:rPr>
+                <w:shd w:val="clear" w:color="auto" w:fill="F2F2F2"/>
+              </w:rPr>
+              <w:t>": &lt;</w:t>
+            </w:r>
+            <w:proofErr w:type="spellStart"/>
+            <w:r>
+              <w:rPr>
+                <w:color w:val="4472C4"/>
+                <w:shd w:val="clear" w:color="auto" w:fill="F2F2F2"/>
+              </w:rPr>
+              <w:t>firstN</w:t>
+            </w:r>
+            <w:r>
+              <w:rPr>
+                <w:color w:val="4472C4"/>
+                <w:shd w:val="clear" w:color="auto" w:fill="F2F2F2"/>
+              </w:rPr>
+              <w:t>ame</w:t>
+            </w:r>
+            <w:proofErr w:type="spellEnd"/>
+            <w:r>
+              <w:rPr>
+                <w:shd w:val="clear" w:color="auto" w:fill="F2F2F2"/>
+              </w:rPr>
+              <w:t>&gt;,</w:t>
+            </w:r>
+          </w:p>
+          <w:p>
+            <w:r>
+              <w:rPr>
+                <w:shd w:val="clear" w:color="auto" w:fill="F2F2F2"/>
+              </w:rPr>
+              <w:t xml:space="preserve">          </w:t>
+            </w:r>
+            <w:r>
+              <w:rPr>
+                <w:shd w:val="clear" w:color="auto" w:fill="F2F2F2"/>
+              </w:rPr>
+              <w:tab/>
+              <w:t>"</w:t>
+            </w:r>
+            <w:proofErr w:type="spellStart"/>
+            <w:r>
+              <w:rPr>
+                <w:color w:val="548235"/>
+                <w:shd w:val="clear" w:color="auto" w:fill="F2F2F2"/>
+              </w:rPr>
+              <w:t>lastN</w:t>
+            </w:r>
+            <w:r>
+              <w:rPr>
+                <w:color w:val="548235"/>
+                <w:shd w:val="clear" w:color="auto" w:fill="F2F2F2"/>
+              </w:rPr>
+              <w:t>ame</w:t>
+            </w:r>
+            <w:proofErr w:type="spellEnd"/>
+            <w:r>
+              <w:rPr>
+                <w:shd w:val="clear" w:color="auto" w:fill="F2F2F2"/>
+              </w:rPr>
+              <w:t>": &lt;</w:t>
+            </w:r>
+            <w:proofErr w:type="spellStart"/>
+            <w:r>
+              <w:rPr>
+                <w:color w:val="4472C4"/>
+                <w:shd w:val="clear" w:color="auto" w:fill="F2F2F2"/>
+              </w:rPr>
+              <w:t>lastN</w:t>
+            </w:r>
+            <w:r>
+              <w:rPr>
+                <w:color w:val="4472C4"/>
+                <w:shd w:val="clear" w:color="auto" w:fill="F2F2F2"/>
+              </w:rPr>
+              <w:t>ame</w:t>
+            </w:r>
+            <w:proofErr w:type="spellEnd"/>
+            <w:r>
+              <w:rPr>
+                <w:shd w:val="clear" w:color="auto" w:fill="F2F2F2"/>
+              </w:rPr>
+              <w:t>&gt;,</w:t>
+            </w:r>
+          </w:p>
+          <w:p>
+            <w:r>
+              <w:rPr>
+                <w:shd w:val="clear" w:color="auto" w:fill="F2F2F2"/>
+              </w:rPr>
+              <w:t xml:space="preserve">          </w:t>
+            </w:r>
+            <w:r>
+              <w:rPr>
+                <w:shd w:val="clear" w:color="auto" w:fill="F2F2F2"/>
+              </w:rPr>
+              <w:tab/>
+              <w:t>"</w:t>
+            </w:r>
+            <w:r>
+              <w:rPr>
+                <w:color w:val="548235"/>
+                <w:shd w:val="clear" w:color="auto" w:fill="F2F2F2"/>
+              </w:rPr>
+              <w:t>address</w:t>
+            </w:r>
+            <w:r>
+              <w:rPr>
+                <w:shd w:val="clear" w:color="auto" w:fill="F2F2F2"/>
+              </w:rPr>
+              <w:t>": &lt;</w:t>
+            </w:r>
+            <w:r>
+              <w:rPr>
+                <w:color w:val="4472C4"/>
+                <w:shd w:val="clear" w:color="auto" w:fill="F2F2F2"/>
+              </w:rPr>
+              <w:t>address</w:t>
+            </w:r>
+            <w:r>
+              <w:rPr>
+                <w:shd w:val="clear" w:color="auto" w:fill="F2F2F2"/>
+              </w:rPr>
+              <w:t>&gt;,</w:t>
+            </w:r>
+          </w:p>
+          <w:p>
+            <w:r>
+              <w:rPr>
+                <w:shd w:val="clear" w:color="auto" w:fill="F2F2F2"/>
+              </w:rPr>
+              <w:t xml:space="preserve">          </w:t>
+            </w:r>
+            <w:r>
+              <w:rPr>
+                <w:shd w:val="clear" w:color="auto" w:fill="F2F2F2"/>
+              </w:rPr>
+              <w:tab/>
+              <w:t>"</w:t>
+            </w:r>
+            <w:r>
+              <w:rPr>
+                <w:color w:val="548235"/>
+                <w:shd w:val="clear" w:color="auto" w:fill="F2F2F2"/>
+              </w:rPr>
+              <w:t>city</w:t>
+            </w:r>
+            <w:r>
+              <w:rPr>
+                <w:shd w:val="clear" w:color="auto" w:fill="F2F2F2"/>
+              </w:rPr>
+              <w:t>": &lt;</w:t>
+            </w:r>
+            <w:r>
+              <w:rPr>
+                <w:color w:val="4472C4"/>
+                <w:shd w:val="clear" w:color="auto" w:fill="F2F2F2"/>
+              </w:rPr>
+              <w:t>city</w:t>
+            </w:r>
+            <w:r>
+              <w:rPr>
+                <w:shd w:val="clear" w:color="auto" w:fill="F2F2F2"/>
+              </w:rPr>
+              <w:t>&gt;,</w:t>
+            </w:r>
+          </w:p>
+          <w:p>
+            <w:r>
+              <w:rPr>
+                <w:shd w:val="clear" w:color="auto" w:fill="F2F2F2"/>
+              </w:rPr>
+              <w:t xml:space="preserve">          </w:t>
+            </w:r>
+            <w:r>
+              <w:rPr>
+                <w:shd w:val="clear" w:color="auto" w:fill="F2F2F2"/>
+              </w:rPr>
+              <w:tab/>
+              <w:t>"</w:t>
+            </w:r>
+            <w:r>
+              <w:rPr>
+                <w:color w:val="548235"/>
+                <w:shd w:val="clear" w:color="auto" w:fill="F2F2F2"/>
+              </w:rPr>
+              <w:t>state</w:t>
+            </w:r>
+            <w:r>
+              <w:rPr>
+                <w:shd w:val="clear" w:color="auto" w:fill="F2F2F2"/>
+              </w:rPr>
+              <w:t>": &lt;</w:t>
+            </w:r>
+            <w:r>
+              <w:rPr>
+                <w:color w:val="4472C4"/>
+                <w:shd w:val="clear" w:color="auto" w:fill="F2F2F2"/>
+              </w:rPr>
+              <w:t>state</w:t>
+            </w:r>
+            <w:r>
+              <w:rPr>
+                <w:shd w:val="clear" w:color="auto" w:fill="F2F2F2"/>
+              </w:rPr>
+              <w:t>&gt;,</w:t>
+            </w:r>
+          </w:p>
+          <w:p>
+            <w:r>
+              <w:rPr>
+                <w:shd w:val="clear" w:color="auto" w:fill="F2F2F2"/>
+              </w:rPr>
+              <w:t xml:space="preserve">          </w:t>
+            </w:r>
+            <w:r>
+              <w:rPr>
+                <w:shd w:val="clear" w:color="auto" w:fill="F2F2F2"/>
+              </w:rPr>
+              <w:tab/>
+              <w:t>"</w:t>
+            </w:r>
+            <w:proofErr w:type="spellStart"/>
+            <w:r>
+              <w:rPr>
+                <w:color w:val="548235"/>
+                <w:shd w:val="clear" w:color="auto" w:fill="F2F2F2"/>
+              </w:rPr>
+              <w:t>zip</w:t>
+            </w:r>
+            <w:r>
+              <w:rPr>
+                <w:color w:val="548235"/>
+                <w:shd w:val="clear" w:color="auto" w:fill="F2F2F2"/>
+              </w:rPr>
+              <w:t>code</w:t>
+            </w:r>
+            <w:proofErr w:type="spellEnd"/>
+            <w:r>
+              <w:rPr>
+                <w:shd w:val="clear" w:color="auto" w:fill="F2F2F2"/>
+              </w:rPr>
+              <w:t>": &lt;</w:t>
+            </w:r>
+            <w:proofErr w:type="spellStart"/>
+            <w:r>
+              <w:rPr>
+                <w:color w:val="4472C4"/>
+                <w:shd w:val="clear" w:color="auto" w:fill="F2F2F2"/>
+              </w:rPr>
+              <w:t>zip</w:t>
+            </w:r>
+            <w:r>
+              <w:rPr>
+                <w:color w:val="4472C4"/>
+                <w:shd w:val="clear" w:color="auto" w:fill="F2F2F2"/>
+              </w:rPr>
+              <w:t>code</w:t>
+            </w:r>
+            <w:proofErr w:type="spellEnd"/>
+            <w:r>
+              <w:rPr>
+                <w:shd w:val="clear" w:color="auto" w:fill="F2F2F2"/>
+              </w:rPr>
+              <w:t>&gt;,</w:t>
+            </w:r>
+          </w:p>
+          <w:p>
+            <w:r>
+              <w:rPr>
+                <w:shd w:val="clear" w:color="auto" w:fill="F2F2F2"/>
+              </w:rPr>
+              <w:t xml:space="preserve">          </w:t>
+            </w:r>
+            <w:r>
+              <w:rPr>
+                <w:shd w:val="clear" w:color="auto" w:fill="F2F2F2"/>
+              </w:rPr>
+              <w:tab/>
+              <w:t>"</w:t>
+            </w:r>
+            <w:r>
+              <w:rPr>
+                <w:color w:val="548235"/>
+                <w:shd w:val="clear" w:color="auto" w:fill="F2F2F2"/>
+              </w:rPr>
+              <w:t>phone</w:t>
+            </w:r>
+            <w:r>
+              <w:rPr>
+                <w:shd w:val="clear" w:color="auto" w:fill="F2F2F2"/>
+              </w:rPr>
+              <w:t>": &lt;</w:t>
+            </w:r>
+            <w:r>
+              <w:rPr>
+                <w:color w:val="4472C4"/>
+                <w:shd w:val="clear" w:color="auto" w:fill="F2F2F2"/>
+              </w:rPr>
+              <w:t>phone</w:t>
+            </w:r>
+            <w:r>
+              <w:rPr>
+                <w:shd w:val="clear" w:color="auto" w:fill="F2F2F2"/>
+              </w:rPr>
+              <w:t>&gt;,</w:t>
+            </w:r>
+          </w:p>
+          <w:p>
+            <w:r>
+              <w:rPr>
+                <w:shd w:val="clear" w:color="auto" w:fill="F2F2F2"/>
+              </w:rPr>
+              <w:t xml:space="preserve">          </w:t>
+            </w:r>
+            <w:r>
+              <w:rPr>
+                <w:shd w:val="clear" w:color="auto" w:fill="F2F2F2"/>
+              </w:rPr>
+              <w:tab/>
+              <w:t>"</w:t>
+            </w:r>
+            <w:r>
+              <w:rPr>
+                <w:color w:val="548235"/>
+                <w:shd w:val="clear" w:color="auto" w:fill="F2F2F2"/>
+              </w:rPr>
+              <w:t>email</w:t>
+            </w:r>
+            <w:r>
+              <w:rPr>
+                <w:shd w:val="clear" w:color="auto" w:fill="F2F2F2"/>
+              </w:rPr>
+              <w:t>": &lt;</w:t>
+            </w:r>
+            <w:r>
+              <w:rPr>
+                <w:color w:val="4472C4"/>
+                <w:shd w:val="clear" w:color="auto" w:fill="F2F2F2"/>
+              </w:rPr>
+              <w:t>email</w:t>
+            </w:r>
+            <w:r>
+              <w:rPr>
+                <w:shd w:val="clear" w:color="auto" w:fill="F2F2F2"/>
+              </w:rPr>
+              <w:t>&gt;,</w:t>
+            </w:r>
+          </w:p>
+          <w:p>
+            <w:r>
+              <w:rPr>
+                <w:sz w:val="24"/>
+                <w:szCs w:val="24"/>
+                <w:shd w:val="clear" w:color="auto" w:fill="F2F2F2"/>
+              </w:rPr>
+              <w:t xml:space="preserve"> </w:t>
+            </w:r>
+            <w:r>
+              <w:rPr>
+                <w:shd w:val="clear" w:color="auto" w:fill="F2F2F2"/>
+              </w:rPr>
+              <w:t>}</w:t>
+            </w:r>
+          </w:p>
+          <w:p>
+            <w:pPr>
+              <w:ind w:right="5260"/>
+            </w:pPr>
+          </w:p>
+        </w:tc>
+      </w:tr>
+      <w:tr>
+        <w:tc>
+          <w:tcPr>
+            <w:tcW w:w="1050" w:type="dxa"/>
+            <w:tcBorders>
+              <w:left w:val="single" w:sz="8" w:space="0" w:color="BFBFBF"/>
+              <w:right w:val="single" w:sz="8" w:space="0" w:color="BFBFBF"/>
+            </w:tcBorders>
+            <w:shd w:val="clear" w:color="auto" w:fill="F2F2F2"/>
+            <w:tcMar>
+              <w:top w:w="140" w:type="dxa"/>
+              <w:left w:w="100" w:type="dxa"/>
+              <w:bottom w:w="100" w:type="dxa"/>
+              <w:right w:w="120" w:type="dxa"/>
+            </w:tcMar>
+          </w:tcPr>
+          <w:p>
+            <w:pPr>
+              <w:rPr>
+                <w:b/>
+                <w:shd w:val="clear" w:color="auto" w:fill="F2F2F2"/>
+              </w:rPr>
+            </w:pPr>
+            <w:r>
+              <w:rPr>
+                <w:b/>
+                <w:shd w:val="clear" w:color="auto" w:fill="F2F2F2"/>
+              </w:rPr>
+              <w:lastRenderedPageBreak/>
+              <w:t>500</w:t>
+            </w:r>
+          </w:p>
+        </w:tc>
+        <w:tc>
+          <w:tcPr>
+            <w:tcW w:w="8280" w:type="dxa"/>
+            <w:tcBorders>
+              <w:right w:val="single" w:sz="8" w:space="0" w:color="BFBFBF"/>
+            </w:tcBorders>
+            <w:shd w:val="clear" w:color="auto" w:fill="F2F2F2"/>
+            <w:tcMar>
+              <w:top w:w="140" w:type="dxa"/>
+              <w:left w:w="100" w:type="dxa"/>
+              <w:bottom w:w="100" w:type="dxa"/>
+              <w:right w:w="120" w:type="dxa"/>
+            </w:tcMar>
+          </w:tcPr>
+          <w:p>
+            <w:pPr>
+              <w:rPr>
+                <w:shd w:val="clear" w:color="auto" w:fill="F2F2F2"/>
+              </w:rPr>
+            </w:pPr>
+            <w:r>
+              <w:rPr>
+                <w:shd w:val="clear" w:color="auto" w:fill="F2F2F2"/>
+              </w:rPr>
+              <w:t>{</w:t>
+            </w:r>
+          </w:p>
+          <w:p>
+            <w:pPr>
+              <w:rPr>
+                <w:shd w:val="clear" w:color="auto" w:fill="F2F2F2"/>
+              </w:rPr>
+            </w:pPr>
+            <w:r>
+              <w:rPr>
+                <w:shd w:val="clear" w:color="auto" w:fill="F2F2F2"/>
+              </w:rPr>
+              <w:t>“status” : “</w:t>
+            </w:r>
+            <w:r>
+              <w:rPr>
+                <w:shd w:val="clear" w:color="auto" w:fill="F2F2F2"/>
+              </w:rPr>
+              <w:t>Server error</w:t>
+            </w:r>
+            <w:r>
+              <w:rPr>
+                <w:shd w:val="clear" w:color="auto" w:fill="F2F2F2"/>
+              </w:rPr>
+              <w:t>”</w:t>
+            </w:r>
+          </w:p>
+          <w:p>
+            <w:pPr>
+              <w:rPr>
+                <w:shd w:val="clear" w:color="auto" w:fill="F2F2F2"/>
+              </w:rPr>
+            </w:pPr>
+            <w:r>
+              <w:rPr>
+                <w:shd w:val="clear" w:color="auto" w:fill="F2F2F2"/>
+              </w:rPr>
+              <w:t>}</w:t>
+            </w:r>
+          </w:p>
+        </w:tc>
+      </w:tr>
+    </w:tbl>
+    <w:p/>
+    <w:p/>
+    <w:p>
+      <w:pPr>
+        <w:rPr>
+          <w:b/>
+          <w:color w:val="2E74B5"/>
+          <w:sz w:val="24"/>
+          <w:szCs w:val="24"/>
+        </w:rPr>
+      </w:pPr>
+      <w:r>
+        <w:rPr>
+          <w:b/>
+          <w:color w:val="2E74B5"/>
+          <w:sz w:val="24"/>
+          <w:szCs w:val="24"/>
+        </w:rPr>
+        <w:t>8.</w:t>
+      </w:r>
+      <w:r>
+        <w:rPr>
+          <w:color w:val="2E74B5"/>
+          <w:sz w:val="14"/>
+          <w:szCs w:val="14"/>
+        </w:rPr>
+        <w:t xml:space="preserve">               </w:t>
+      </w:r>
+      <w:r>
+        <w:rPr>
+          <w:b/>
+          <w:color w:val="2E74B5"/>
+          <w:sz w:val="24"/>
+          <w:szCs w:val="24"/>
+        </w:rPr>
+        <w:t>Edit Profile:</w:t>
+      </w:r>
+    </w:p>
+    <w:p>
+      <w:pPr>
+        <w:rPr>
+          <w:color w:val="auto"/>
+          <w:sz w:val="24"/>
+          <w:szCs w:val="24"/>
+        </w:rPr>
+      </w:pPr>
+      <w:r>
+        <w:rPr>
+          <w:color w:val="auto"/>
+          <w:sz w:val="24"/>
+          <w:szCs w:val="24"/>
+        </w:rPr>
+        <w:t>Customer edits his prof</w:t>
+      </w:r>
+      <w:r>
+        <w:rPr>
+          <w:color w:val="auto"/>
+          <w:sz w:val="24"/>
+          <w:szCs w:val="24"/>
+        </w:rPr>
+        <w:t>ile and saves it</w:t>
+      </w:r>
+    </w:p>
+    <w:tbl>
+      <w:tblPr>
+        <w:tblW w:w="9360" w:type="dxa"/>
+        <w:tblBorders>
+          <w:top w:val="nil"/>
+          <w:left w:val="nil"/>
+          <w:bottom w:val="nil"/>
+          <w:right w:val="nil"/>
+          <w:insideH w:val="nil"/>
+          <w:insideV w:val="nil"/>
+        </w:tblBorders>
+        <w:tblLayout w:type="fixed"/>
+        <w:tblLook w:val="0600" w:firstRow="0" w:lastRow="0" w:firstColumn="0" w:lastColumn="0" w:noHBand="1" w:noVBand="1"/>
+      </w:tblPr>
+      <w:tblGrid>
+        <w:gridCol w:w="1074"/>
+        <w:gridCol w:w="3976"/>
+        <w:gridCol w:w="4310"/>
+      </w:tblGrid>
+      <w:tr>
+        <w:tc>
+          <w:tcPr>
+            <w:tcW w:w="5050" w:type="dxa"/>
+            <w:gridSpan w:val="2"/>
+            <w:tcBorders>
+              <w:top w:val="single" w:sz="8" w:space="0" w:color="BFBFBF"/>
+              <w:left w:val="single" w:sz="8" w:space="0" w:color="BFBFBF"/>
+              <w:bottom w:val="single" w:sz="8" w:space="0" w:color="BFBFBF"/>
+              <w:right w:val="single" w:sz="8" w:space="0" w:color="BFBFBF"/>
+            </w:tcBorders>
+            <w:tcMar>
+              <w:top w:w="140" w:type="dxa"/>
+              <w:left w:w="100" w:type="dxa"/>
+              <w:bottom w:w="100" w:type="dxa"/>
+              <w:right w:w="120" w:type="dxa"/>
+            </w:tcMar>
+          </w:tcPr>
+          <w:p>
+            <w:pPr>
+              <w:ind w:left="100"/>
+            </w:pPr>
+            <w:r>
+              <w:rPr>
+                <w:b/>
+              </w:rPr>
+              <w:t>Method</w:t>
+            </w:r>
+          </w:p>
+        </w:tc>
+        <w:tc>
+          <w:tcPr>
+            <w:tcW w:w="4310" w:type="dxa"/>
+            <w:tcBorders>
+              <w:top w:val="single" w:sz="8" w:space="0" w:color="BFBFBF"/>
+              <w:bottom w:val="single" w:sz="8" w:space="0" w:color="BFBFBF"/>
+              <w:right w:val="single" w:sz="8" w:space="0" w:color="BFBFBF"/>
+            </w:tcBorders>
+            <w:tcMar>
+              <w:top w:w="140" w:type="dxa"/>
+              <w:left w:w="100" w:type="dxa"/>
+              <w:bottom w:w="100" w:type="dxa"/>
+              <w:right w:w="120" w:type="dxa"/>
+            </w:tcMar>
+          </w:tcPr>
+          <w:p>
+            <w:pPr>
+              <w:ind w:left="100"/>
+            </w:pPr>
+            <w:r>
+              <w:rPr>
+                <w:b/>
+              </w:rPr>
+              <w:t>URL</w:t>
+            </w:r>
+          </w:p>
+        </w:tc>
+      </w:tr>
+      <w:tr>
+        <w:tc>
+          <w:tcPr>
+            <w:tcW w:w="5050" w:type="dxa"/>
+            <w:gridSpan w:val="2"/>
+            <w:tcBorders>
+              <w:left w:val="single" w:sz="8" w:space="0" w:color="BFBFBF"/>
+              <w:bottom w:val="single" w:sz="8" w:space="0" w:color="BFBFBF"/>
+              <w:right w:val="single" w:sz="8" w:space="0" w:color="BFBFBF"/>
+            </w:tcBorders>
+            <w:shd w:val="clear" w:color="auto" w:fill="F2F2F2"/>
+            <w:tcMar>
+              <w:top w:w="140" w:type="dxa"/>
+              <w:left w:w="100" w:type="dxa"/>
+              <w:bottom w:w="100" w:type="dxa"/>
+              <w:right w:w="120" w:type="dxa"/>
+            </w:tcMar>
+          </w:tcPr>
+          <w:p>
+            <w:pPr>
+              <w:ind w:left="100"/>
+            </w:pPr>
+            <w:r>
+              <w:rPr>
+                <w:b/>
+                <w:color w:val="4472C4"/>
+                <w:shd w:val="clear" w:color="auto" w:fill="F2F2F2"/>
+              </w:rPr>
+              <w:t>POST</w:t>
+            </w:r>
+          </w:p>
+        </w:tc>
+        <w:tc>
+          <w:tcPr>
+            <w:tcW w:w="4310" w:type="dxa"/>
+            <w:tcBorders>
+              <w:bottom w:val="single" w:sz="8" w:space="0" w:color="BFBFBF"/>
+              <w:right w:val="single" w:sz="8" w:space="0" w:color="BFBFBF"/>
+            </w:tcBorders>
+            <w:shd w:val="clear" w:color="auto" w:fill="F2F2F2"/>
+            <w:tcMar>
+              <w:top w:w="140" w:type="dxa"/>
+              <w:left w:w="100" w:type="dxa"/>
+              <w:bottom w:w="100" w:type="dxa"/>
+              <w:right w:w="120" w:type="dxa"/>
+            </w:tcMar>
+          </w:tcPr>
+          <w:p>
+            <w:pPr>
+              <w:ind w:left="100"/>
+            </w:pPr>
+            <w:proofErr w:type="spellStart"/>
+            <w:r>
+              <w:rPr>
+                <w:color w:val="7030A0"/>
+                <w:shd w:val="clear" w:color="auto" w:fill="F2F2F2"/>
+              </w:rPr>
+              <w:t>api</w:t>
+            </w:r>
+            <w:proofErr w:type="spellEnd"/>
+            <w:r>
+              <w:rPr>
+                <w:shd w:val="clear" w:color="auto" w:fill="F2F2F2"/>
+              </w:rPr>
+              <w:t>/</w:t>
+            </w:r>
+            <w:proofErr w:type="spellStart"/>
+            <w:r>
+              <w:rPr>
+                <w:color w:val="385723"/>
+                <w:shd w:val="clear" w:color="auto" w:fill="F2F2F2"/>
+              </w:rPr>
+              <w:t>editProfile</w:t>
+            </w:r>
+            <w:proofErr w:type="spellEnd"/>
+          </w:p>
+        </w:tc>
+      </w:tr>
+      <w:tr>
+        <w:tc>
+          <w:tcPr>
+            <w:tcW w:w="5050" w:type="dxa"/>
+            <w:gridSpan w:val="2"/>
+            <w:tcBorders>
+              <w:bottom w:val="single" w:sz="8" w:space="0" w:color="BFBFBF"/>
+            </w:tcBorders>
+            <w:tcMar>
+              <w:top w:w="140" w:type="dxa"/>
+              <w:left w:w="100" w:type="dxa"/>
+              <w:bottom w:w="100" w:type="dxa"/>
+              <w:right w:w="120" w:type="dxa"/>
+            </w:tcMar>
+            <w:vAlign w:val="bottom"/>
+          </w:tcPr>
+          <w:p>
+            <w:r>
+              <w:rPr>
+                <w:b/>
+                <w:color w:val="2E74B5"/>
+                <w:sz w:val="24"/>
+                <w:szCs w:val="24"/>
+              </w:rPr>
+              <w:t>Request:</w:t>
+            </w:r>
+          </w:p>
+          <w:p>
+            <w:r>
+              <w:rPr>
+                <w:b/>
+                <w:color w:val="2E74B5"/>
+                <w:sz w:val="24"/>
+                <w:szCs w:val="24"/>
+              </w:rPr>
+              <w:t xml:space="preserve"> </w:t>
+            </w:r>
+          </w:p>
+        </w:tc>
+        <w:tc>
+          <w:tcPr>
+            <w:tcW w:w="4310" w:type="dxa"/>
+            <w:tcBorders>
+              <w:bottom w:val="single" w:sz="8" w:space="0" w:color="BFBFBF"/>
+            </w:tcBorders>
+            <w:tcMar>
+              <w:top w:w="140" w:type="dxa"/>
+              <w:left w:w="100" w:type="dxa"/>
+              <w:bottom w:w="100" w:type="dxa"/>
+              <w:right w:w="120" w:type="dxa"/>
+            </w:tcMar>
+            <w:vAlign w:val="bottom"/>
+          </w:tcPr>
+          <w:p>
+            <w:r>
+              <w:t xml:space="preserve"> </w:t>
+            </w:r>
+          </w:p>
+        </w:tc>
+      </w:tr>
+      <w:tr>
+        <w:tc>
+          <w:tcPr>
+            <w:tcW w:w="1074" w:type="dxa"/>
+            <w:tcBorders>
+              <w:left w:val="single" w:sz="8" w:space="0" w:color="BFBFBF"/>
+              <w:bottom w:val="single" w:sz="8" w:space="0" w:color="BFBFBF"/>
+              <w:right w:val="single" w:sz="8" w:space="0" w:color="BFBFBF"/>
+            </w:tcBorders>
+            <w:tcMar>
+              <w:top w:w="140" w:type="dxa"/>
+              <w:left w:w="100" w:type="dxa"/>
+              <w:bottom w:w="100" w:type="dxa"/>
+              <w:right w:w="120" w:type="dxa"/>
+            </w:tcMar>
+          </w:tcPr>
+          <w:p>
+            <w:pPr>
+              <w:ind w:left="100"/>
+            </w:pPr>
+            <w:r>
+              <w:rPr>
+                <w:b/>
+              </w:rPr>
+              <w:t>Type</w:t>
+            </w:r>
+          </w:p>
+        </w:tc>
+        <w:tc>
+          <w:tcPr>
+            <w:tcW w:w="3976" w:type="dxa"/>
+            <w:tcBorders>
+              <w:bottom w:val="single" w:sz="8" w:space="0" w:color="BFBFBF"/>
+              <w:right w:val="single" w:sz="8" w:space="0" w:color="BFBFBF"/>
+            </w:tcBorders>
+            <w:tcMar>
+              <w:top w:w="140" w:type="dxa"/>
+              <w:left w:w="100" w:type="dxa"/>
+              <w:bottom w:w="100" w:type="dxa"/>
+              <w:right w:w="120" w:type="dxa"/>
+            </w:tcMar>
+          </w:tcPr>
+          <w:p>
+            <w:pPr>
+              <w:ind w:left="100"/>
+            </w:pPr>
+            <w:r>
+              <w:rPr>
+                <w:b/>
+              </w:rPr>
+              <w:t>Body</w:t>
+            </w:r>
+          </w:p>
+        </w:tc>
+        <w:tc>
+          <w:tcPr>
+            <w:tcW w:w="4310" w:type="dxa"/>
+            <w:tcBorders>
+              <w:bottom w:val="single" w:sz="8" w:space="0" w:color="BFBFBF"/>
+              <w:right w:val="single" w:sz="8" w:space="0" w:color="BFBFBF"/>
+            </w:tcBorders>
+            <w:tcMar>
+              <w:top w:w="140" w:type="dxa"/>
+              <w:left w:w="100" w:type="dxa"/>
+              <w:bottom w:w="100" w:type="dxa"/>
+              <w:right w:w="120" w:type="dxa"/>
+            </w:tcMar>
+          </w:tcPr>
+          <w:p>
+            <w:pPr>
+              <w:ind w:left="120"/>
+            </w:pPr>
+            <w:r>
+              <w:rPr>
+                <w:b/>
+              </w:rPr>
+              <w:t>Values</w:t>
+            </w:r>
+          </w:p>
+        </w:tc>
+      </w:tr>
+      <w:tr>
+        <w:tc>
+          <w:tcPr>
+            <w:tcW w:w="1074" w:type="dxa"/>
+            <w:tcBorders>
+              <w:left w:val="single" w:sz="8" w:space="0" w:color="BFBFBF"/>
+              <w:bottom w:val="single" w:sz="8" w:space="0" w:color="BFBFBF"/>
+              <w:right w:val="single" w:sz="8" w:space="0" w:color="BFBFBF"/>
+            </w:tcBorders>
+            <w:shd w:val="clear" w:color="auto" w:fill="F2F2F2"/>
+            <w:tcMar>
+              <w:top w:w="140" w:type="dxa"/>
+              <w:left w:w="100" w:type="dxa"/>
+              <w:bottom w:w="100" w:type="dxa"/>
+              <w:right w:w="120" w:type="dxa"/>
+            </w:tcMar>
+          </w:tcPr>
+          <w:p>
+            <w:pPr>
+              <w:ind w:left="100"/>
+            </w:pPr>
+            <w:r>
+              <w:rPr>
+                <w:b/>
+                <w:color w:val="2E74B5"/>
+                <w:shd w:val="clear" w:color="auto" w:fill="F2F2F2"/>
+              </w:rPr>
+              <w:t>POST</w:t>
+            </w:r>
+          </w:p>
+        </w:tc>
+        <w:tc>
+          <w:tcPr>
+            <w:tcW w:w="3976" w:type="dxa"/>
+            <w:tcBorders>
+              <w:bottom w:val="single" w:sz="8" w:space="0" w:color="BFBFBF"/>
+              <w:right w:val="single" w:sz="8" w:space="0" w:color="BFBFBF"/>
+            </w:tcBorders>
+            <w:shd w:val="clear" w:color="auto" w:fill="F2F2F2"/>
+            <w:tcMar>
+              <w:top w:w="140" w:type="dxa"/>
+              <w:left w:w="100" w:type="dxa"/>
+              <w:bottom w:w="100" w:type="dxa"/>
+              <w:right w:w="120" w:type="dxa"/>
+            </w:tcMar>
+          </w:tcPr>
+          <w:p>
+            <w:pPr>
+              <w:rPr>
+                <w:shd w:val="clear" w:color="auto" w:fill="F2F2F2"/>
+              </w:rPr>
+            </w:pPr>
+            <w:r>
+              <w:rPr>
+                <w:shd w:val="clear" w:color="auto" w:fill="F2F2F2"/>
+              </w:rPr>
+              <w:t xml:space="preserve">{ </w:t>
+            </w:r>
+          </w:p>
+          <w:p>
+            <w:pPr>
+              <w:rPr>
+                <w:shd w:val="clear" w:color="auto" w:fill="F2F2F2"/>
+              </w:rPr>
+            </w:pPr>
+            <w:r>
+              <w:rPr>
+                <w:shd w:val="clear" w:color="auto" w:fill="F2F2F2"/>
+              </w:rPr>
+              <w:t>"</w:t>
+            </w:r>
+            <w:proofErr w:type="spellStart"/>
+            <w:r>
+              <w:rPr>
+                <w:color w:val="548235"/>
+                <w:shd w:val="clear" w:color="auto" w:fill="F2F2F2"/>
+              </w:rPr>
+              <w:t>customerId</w:t>
+            </w:r>
+            <w:proofErr w:type="spellEnd"/>
+            <w:r>
+              <w:rPr>
+                <w:shd w:val="clear" w:color="auto" w:fill="F2F2F2"/>
+              </w:rPr>
+              <w:t>": &lt;</w:t>
+            </w:r>
+            <w:proofErr w:type="spellStart"/>
+            <w:r>
+              <w:rPr>
+                <w:color w:val="4472C4"/>
+                <w:shd w:val="clear" w:color="auto" w:fill="F2F2F2"/>
+              </w:rPr>
+              <w:t>customerId</w:t>
+            </w:r>
+            <w:proofErr w:type="spellEnd"/>
+            <w:r>
+              <w:rPr>
+                <w:shd w:val="clear" w:color="auto" w:fill="F2F2F2"/>
+              </w:rPr>
+              <w:t>&gt;,</w:t>
+            </w:r>
+          </w:p>
+          <w:p>
+            <w:r>
+              <w:rPr>
+                <w:shd w:val="clear" w:color="auto" w:fill="F2F2F2"/>
+              </w:rPr>
+              <w:t>“</w:t>
+            </w:r>
+            <w:r>
+              <w:rPr>
+                <w:color w:val="548235"/>
+                <w:shd w:val="clear" w:color="auto" w:fill="F2F2F2"/>
+              </w:rPr>
+              <w:t>object to be updated</w:t>
+            </w:r>
+            <w:r>
+              <w:rPr>
+                <w:shd w:val="clear" w:color="auto" w:fill="F2F2F2"/>
+              </w:rPr>
+              <w:t>”: &lt;</w:t>
+            </w:r>
+            <w:r>
+              <w:rPr>
+                <w:color w:val="4472C4"/>
+                <w:shd w:val="clear" w:color="auto" w:fill="F2F2F2"/>
+              </w:rPr>
+              <w:t>object</w:t>
+            </w:r>
+            <w:r>
+              <w:rPr>
+                <w:shd w:val="clear" w:color="auto" w:fill="F2F2F2"/>
+              </w:rPr>
+              <w:t>&gt;          }</w:t>
+            </w:r>
+          </w:p>
+        </w:tc>
+        <w:tc>
+          <w:tcPr>
+            <w:tcW w:w="4310" w:type="dxa"/>
+            <w:tcBorders>
+              <w:bottom w:val="single" w:sz="8" w:space="0" w:color="BFBFBF"/>
+              <w:right w:val="single" w:sz="8" w:space="0" w:color="BFBFBF"/>
+            </w:tcBorders>
+            <w:shd w:val="clear" w:color="auto" w:fill="F2F2F2"/>
+            <w:tcMar>
+              <w:top w:w="140" w:type="dxa"/>
+              <w:left w:w="100" w:type="dxa"/>
+              <w:bottom w:w="100" w:type="dxa"/>
+              <w:right w:w="120" w:type="dxa"/>
+            </w:tcMar>
+          </w:tcPr>
+          <w:p>
+            <w:pPr>
+              <w:ind w:left="120"/>
+              <w:rPr>
+                <w:color w:val="548235"/>
+                <w:shd w:val="clear" w:color="auto" w:fill="F2F2F2"/>
+              </w:rPr>
+            </w:pPr>
+            <w:r>
+              <w:rPr>
+                <w:sz w:val="24"/>
+                <w:szCs w:val="24"/>
+                <w:shd w:val="clear" w:color="auto" w:fill="F2F2F2"/>
+              </w:rPr>
+              <w:t xml:space="preserve"> </w:t>
+            </w:r>
+            <w:proofErr w:type="spellStart"/>
+            <w:r>
+              <w:rPr>
+                <w:color w:val="548235"/>
+                <w:shd w:val="clear" w:color="auto" w:fill="F2F2F2"/>
+              </w:rPr>
+              <w:t>customerId</w:t>
+            </w:r>
+            <w:proofErr w:type="spellEnd"/>
+            <w:r>
+              <w:rPr>
+                <w:color w:val="548235"/>
+                <w:shd w:val="clear" w:color="auto" w:fill="F2F2F2"/>
+              </w:rPr>
+              <w:t>: String</w:t>
+            </w:r>
+          </w:p>
+          <w:p>
+            <w:pPr>
+              <w:ind w:left="120"/>
+            </w:pPr>
+            <w:r>
+              <w:rPr>
+                <w:color w:val="548235"/>
+                <w:shd w:val="clear" w:color="auto" w:fill="F2F2F2"/>
+              </w:rPr>
+              <w:t xml:space="preserve"> object to be updated: Object</w:t>
+            </w:r>
+          </w:p>
+        </w:tc>
+      </w:tr>
+    </w:tbl>
+    <w:p>
+      <w:pPr>
+        <w:rPr>
+          <w:b/>
+          <w:color w:val="2E74B5"/>
+          <w:sz w:val="24"/>
+          <w:szCs w:val="24"/>
+        </w:rPr>
+      </w:pPr>
+    </w:p>
+    <w:p>
+      <w:r>
+        <w:rPr>
+          <w:b/>
+          <w:color w:val="2E74B5"/>
+          <w:sz w:val="24"/>
+          <w:szCs w:val="24"/>
+        </w:rPr>
+        <w:t>Response:</w:t>
+      </w:r>
+    </w:p>
+    <w:tbl>
+      <w:tblPr>
+        <w:tblW w:w="9330" w:type="dxa"/>
+        <w:tblBorders>
+          <w:top w:val="nil"/>
+          <w:left w:val="nil"/>
+          <w:bottom w:val="nil"/>
+          <w:right w:val="nil"/>
+          <w:insideH w:val="nil"/>
+          <w:insideV w:val="nil"/>
+        </w:tblBorders>
+        <w:tblLayout w:type="fixed"/>
+        <w:tblLook w:val="0600" w:firstRow="0" w:lastRow="0" w:firstColumn="0" w:lastColumn="0" w:noHBand="1" w:noVBand="1"/>
+      </w:tblPr>
+      <w:tblGrid>
+        <w:gridCol w:w="1050"/>
+        <w:gridCol w:w="8280"/>
+      </w:tblGrid>
+      <w:tr>
+        <w:tc>
+          <w:tcPr>
+            <w:tcW w:w="1050" w:type="dxa"/>
+            <w:tcBorders>
+              <w:top w:val="single" w:sz="8" w:space="0" w:color="BFBFBF"/>
+              <w:left w:val="single" w:sz="8" w:space="0" w:color="BFBFBF"/>
+              <w:bottom w:val="single" w:sz="8" w:space="0" w:color="BFBFBF"/>
+              <w:right w:val="single" w:sz="8" w:space="0" w:color="BFBFBF"/>
+            </w:tcBorders>
+            <w:tcMar>
+              <w:top w:w="140" w:type="dxa"/>
+              <w:left w:w="100" w:type="dxa"/>
+              <w:bottom w:w="100" w:type="dxa"/>
+              <w:right w:w="120" w:type="dxa"/>
+            </w:tcMar>
+          </w:tcPr>
+          <w:p>
+            <w:r>
+              <w:rPr>
+                <w:b/>
+              </w:rPr>
+              <w:t>Status</w:t>
+            </w:r>
+          </w:p>
+        </w:tc>
+        <w:tc>
+          <w:tcPr>
+            <w:tcW w:w="8280" w:type="dxa"/>
+            <w:tcBorders>
+              <w:top w:val="single" w:sz="8" w:space="0" w:color="BFBFBF"/>
+              <w:bottom w:val="single" w:sz="8" w:space="0" w:color="BFBFBF"/>
+              <w:right w:val="single" w:sz="8" w:space="0" w:color="BFBFBF"/>
+            </w:tcBorders>
+            <w:tcMar>
+              <w:top w:w="140" w:type="dxa"/>
+              <w:left w:w="100" w:type="dxa"/>
+              <w:bottom w:w="100" w:type="dxa"/>
+              <w:right w:w="120" w:type="dxa"/>
+            </w:tcMar>
+          </w:tcPr>
+          <w:p>
+            <w:r>
+              <w:rPr>
+                <w:b/>
+              </w:rPr>
+              <w:t>Response</w:t>
+            </w:r>
+          </w:p>
+        </w:tc>
+      </w:tr>
+      <w:tr>
+        <w:tc>
+          <w:tcPr>
+            <w:tcW w:w="1050" w:type="dxa"/>
+            <w:tcBorders>
+              <w:left w:val="single" w:sz="8" w:space="0" w:color="BFBFBF"/>
+              <w:right w:val="single" w:sz="8" w:space="0" w:color="BFBFBF"/>
+            </w:tcBorders>
+            <w:shd w:val="clear" w:color="auto" w:fill="F2F2F2"/>
+            <w:tcMar>
+              <w:top w:w="140" w:type="dxa"/>
+              <w:left w:w="100" w:type="dxa"/>
+              <w:bottom w:w="100" w:type="dxa"/>
+              <w:right w:w="120" w:type="dxa"/>
+            </w:tcMar>
+          </w:tcPr>
+          <w:p>
+            <w:r>
+              <w:rPr>
+                <w:b/>
+                <w:shd w:val="clear" w:color="auto" w:fill="F2F2F2"/>
+              </w:rPr>
+              <w:t>200</w:t>
+            </w:r>
+          </w:p>
+        </w:tc>
+        <w:tc>
+          <w:tcPr>
+            <w:tcW w:w="8280" w:type="dxa"/>
+            <w:tcBorders>
+              <w:right w:val="single" w:sz="8" w:space="0" w:color="BFBFBF"/>
+            </w:tcBorders>
+            <w:shd w:val="clear" w:color="auto" w:fill="F2F2F2"/>
+            <w:tcMar>
+              <w:top w:w="140" w:type="dxa"/>
+              <w:left w:w="100" w:type="dxa"/>
+              <w:bottom w:w="100" w:type="dxa"/>
+              <w:right w:w="120" w:type="dxa"/>
+            </w:tcMar>
+          </w:tcPr>
+          <w:p>
+            <w:r>
+              <w:rPr>
+                <w:shd w:val="clear" w:color="auto" w:fill="F2F2F2"/>
+              </w:rPr>
+              <w:t>{</w:t>
+            </w:r>
+          </w:p>
+          <w:p>
+            <w:r>
+              <w:rPr>
+                <w:shd w:val="clear" w:color="auto" w:fill="F2F2F2"/>
+              </w:rPr>
+              <w:t xml:space="preserve">          </w:t>
+            </w:r>
+            <w:r>
+              <w:rPr>
+                <w:shd w:val="clear" w:color="auto" w:fill="F2F2F2"/>
+              </w:rPr>
+              <w:tab/>
+              <w:t>"</w:t>
+            </w:r>
+            <w:proofErr w:type="spellStart"/>
+            <w:r>
+              <w:rPr>
+                <w:color w:val="548235"/>
+                <w:shd w:val="clear" w:color="auto" w:fill="F2F2F2"/>
+              </w:rPr>
+              <w:t>firstN</w:t>
+            </w:r>
+            <w:r>
+              <w:rPr>
+                <w:color w:val="548235"/>
+                <w:shd w:val="clear" w:color="auto" w:fill="F2F2F2"/>
+              </w:rPr>
+              <w:t>ame</w:t>
+            </w:r>
+            <w:proofErr w:type="spellEnd"/>
+            <w:r>
+              <w:rPr>
+                <w:shd w:val="clear" w:color="auto" w:fill="F2F2F2"/>
+              </w:rPr>
+              <w:t>": &lt;</w:t>
+            </w:r>
+            <w:proofErr w:type="spellStart"/>
+            <w:r>
+              <w:rPr>
+                <w:color w:val="4472C4"/>
+                <w:shd w:val="clear" w:color="auto" w:fill="F2F2F2"/>
+              </w:rPr>
+              <w:t>firstN</w:t>
+            </w:r>
+            <w:r>
+              <w:rPr>
+                <w:color w:val="4472C4"/>
+                <w:shd w:val="clear" w:color="auto" w:fill="F2F2F2"/>
+              </w:rPr>
+              <w:t>ame</w:t>
+            </w:r>
+            <w:proofErr w:type="spellEnd"/>
+            <w:r>
+              <w:rPr>
+                <w:shd w:val="clear" w:color="auto" w:fill="F2F2F2"/>
+              </w:rPr>
+              <w:t>&gt;,</w:t>
+            </w:r>
+          </w:p>
+          <w:p>
+            <w:r>
+              <w:rPr>
+                <w:shd w:val="clear" w:color="auto" w:fill="F2F2F2"/>
+              </w:rPr>
+              <w:t xml:space="preserve">          </w:t>
+            </w:r>
+            <w:r>
+              <w:rPr>
+                <w:shd w:val="clear" w:color="auto" w:fill="F2F2F2"/>
+              </w:rPr>
+              <w:tab/>
+              <w:t>"</w:t>
+            </w:r>
+            <w:proofErr w:type="spellStart"/>
+            <w:r>
+              <w:rPr>
+                <w:color w:val="548235"/>
+                <w:shd w:val="clear" w:color="auto" w:fill="F2F2F2"/>
+              </w:rPr>
+              <w:t>lastN</w:t>
+            </w:r>
+            <w:r>
+              <w:rPr>
+                <w:color w:val="548235"/>
+                <w:shd w:val="clear" w:color="auto" w:fill="F2F2F2"/>
+              </w:rPr>
+              <w:t>ame</w:t>
+            </w:r>
+            <w:proofErr w:type="spellEnd"/>
+            <w:r>
+              <w:rPr>
+                <w:shd w:val="clear" w:color="auto" w:fill="F2F2F2"/>
+              </w:rPr>
+              <w:t>": &lt;</w:t>
+            </w:r>
+            <w:proofErr w:type="spellStart"/>
+            <w:r>
+              <w:rPr>
+                <w:color w:val="4472C4"/>
+                <w:shd w:val="clear" w:color="auto" w:fill="F2F2F2"/>
+              </w:rPr>
+              <w:t>lastN</w:t>
+            </w:r>
+            <w:r>
+              <w:rPr>
+                <w:color w:val="4472C4"/>
+                <w:shd w:val="clear" w:color="auto" w:fill="F2F2F2"/>
+              </w:rPr>
+              <w:t>ame</w:t>
+            </w:r>
+            <w:proofErr w:type="spellEnd"/>
+            <w:r>
+              <w:rPr>
+                <w:shd w:val="clear" w:color="auto" w:fill="F2F2F2"/>
+              </w:rPr>
+              <w:t>&gt;,</w:t>
+            </w:r>
+          </w:p>
+          <w:p>
+            <w:r>
+              <w:rPr>
+                <w:shd w:val="clear" w:color="auto" w:fill="F2F2F2"/>
+              </w:rPr>
+              <w:t xml:space="preserve">          </w:t>
+            </w:r>
+            <w:r>
+              <w:rPr>
+                <w:shd w:val="clear" w:color="auto" w:fill="F2F2F2"/>
+              </w:rPr>
+              <w:tab/>
+              <w:t>"</w:t>
+            </w:r>
+            <w:r>
+              <w:rPr>
+                <w:color w:val="548235"/>
+                <w:shd w:val="clear" w:color="auto" w:fill="F2F2F2"/>
+              </w:rPr>
+              <w:t>address</w:t>
+            </w:r>
+            <w:r>
+              <w:rPr>
+                <w:shd w:val="clear" w:color="auto" w:fill="F2F2F2"/>
+              </w:rPr>
+              <w:t>": &lt;</w:t>
+            </w:r>
+            <w:r>
+              <w:rPr>
+                <w:color w:val="4472C4"/>
+                <w:shd w:val="clear" w:color="auto" w:fill="F2F2F2"/>
+              </w:rPr>
+              <w:t>address</w:t>
+            </w:r>
+            <w:r>
+              <w:rPr>
+                <w:shd w:val="clear" w:color="auto" w:fill="F2F2F2"/>
+              </w:rPr>
+              <w:t>&gt;,</w:t>
+            </w:r>
+          </w:p>
+          <w:p>
+            <w:r>
+              <w:rPr>
+                <w:shd w:val="clear" w:color="auto" w:fill="F2F2F2"/>
+              </w:rPr>
+              <w:t xml:space="preserve">          </w:t>
+            </w:r>
+            <w:r>
+              <w:rPr>
+                <w:shd w:val="clear" w:color="auto" w:fill="F2F2F2"/>
+              </w:rPr>
+              <w:tab/>
+              <w:t>"</w:t>
+            </w:r>
+            <w:r>
+              <w:rPr>
+                <w:color w:val="548235"/>
+                <w:shd w:val="clear" w:color="auto" w:fill="F2F2F2"/>
+              </w:rPr>
+              <w:t>city</w:t>
+            </w:r>
+            <w:r>
+              <w:rPr>
+                <w:shd w:val="clear" w:color="auto" w:fill="F2F2F2"/>
+              </w:rPr>
+              <w:t>": &lt;</w:t>
+            </w:r>
+            <w:r>
+              <w:rPr>
+                <w:color w:val="4472C4"/>
+                <w:shd w:val="clear" w:color="auto" w:fill="F2F2F2"/>
+              </w:rPr>
+              <w:t>city</w:t>
+            </w:r>
+            <w:r>
+              <w:rPr>
+                <w:shd w:val="clear" w:color="auto" w:fill="F2F2F2"/>
+              </w:rPr>
+              <w:t>&gt;,</w:t>
+            </w:r>
+          </w:p>
+          <w:p>
+            <w:r>
+              <w:rPr>
+                <w:shd w:val="clear" w:color="auto" w:fill="F2F2F2"/>
+              </w:rPr>
+              <w:t xml:space="preserve">          </w:t>
+            </w:r>
+            <w:r>
+              <w:rPr>
+                <w:shd w:val="clear" w:color="auto" w:fill="F2F2F2"/>
+              </w:rPr>
+              <w:tab/>
+              <w:t>"</w:t>
+            </w:r>
+            <w:r>
+              <w:rPr>
+                <w:color w:val="548235"/>
+                <w:shd w:val="clear" w:color="auto" w:fill="F2F2F2"/>
+              </w:rPr>
+              <w:t>state</w:t>
+            </w:r>
+            <w:r>
+              <w:rPr>
+                <w:shd w:val="clear" w:color="auto" w:fill="F2F2F2"/>
+              </w:rPr>
+              <w:t>": &lt;</w:t>
+            </w:r>
+            <w:r>
+              <w:rPr>
+                <w:color w:val="4472C4"/>
+                <w:shd w:val="clear" w:color="auto" w:fill="F2F2F2"/>
+              </w:rPr>
+              <w:t>state</w:t>
+            </w:r>
+            <w:r>
+              <w:rPr>
+                <w:shd w:val="clear" w:color="auto" w:fill="F2F2F2"/>
+              </w:rPr>
+              <w:t>&gt;,</w:t>
+            </w:r>
+          </w:p>
+          <w:p>
+            <w:r>
+              <w:rPr>
+                <w:shd w:val="clear" w:color="auto" w:fill="F2F2F2"/>
+              </w:rPr>
+              <w:lastRenderedPageBreak/>
+              <w:t xml:space="preserve">          </w:t>
+            </w:r>
+            <w:r>
+              <w:rPr>
+                <w:shd w:val="clear" w:color="auto" w:fill="F2F2F2"/>
+              </w:rPr>
+              <w:tab/>
+              <w:t>"</w:t>
+            </w:r>
+            <w:proofErr w:type="spellStart"/>
+            <w:r>
+              <w:rPr>
+                <w:color w:val="548235"/>
+                <w:shd w:val="clear" w:color="auto" w:fill="F2F2F2"/>
+              </w:rPr>
+              <w:t>zip</w:t>
+            </w:r>
+            <w:r>
+              <w:rPr>
+                <w:color w:val="548235"/>
+                <w:shd w:val="clear" w:color="auto" w:fill="F2F2F2"/>
+              </w:rPr>
+              <w:t>code</w:t>
+            </w:r>
+            <w:proofErr w:type="spellEnd"/>
+            <w:r>
+              <w:rPr>
+                <w:shd w:val="clear" w:color="auto" w:fill="F2F2F2"/>
+              </w:rPr>
+              <w:t>": &lt;</w:t>
+            </w:r>
+            <w:proofErr w:type="spellStart"/>
+            <w:r>
+              <w:rPr>
+                <w:color w:val="4472C4"/>
+                <w:shd w:val="clear" w:color="auto" w:fill="F2F2F2"/>
+              </w:rPr>
+              <w:t>zip</w:t>
+            </w:r>
+            <w:r>
+              <w:rPr>
+                <w:color w:val="4472C4"/>
+                <w:shd w:val="clear" w:color="auto" w:fill="F2F2F2"/>
+              </w:rPr>
+              <w:t>code</w:t>
+            </w:r>
+            <w:proofErr w:type="spellEnd"/>
+            <w:r>
+              <w:rPr>
+                <w:shd w:val="clear" w:color="auto" w:fill="F2F2F2"/>
+              </w:rPr>
+              <w:t>&gt;,</w:t>
+            </w:r>
+          </w:p>
+          <w:p>
+            <w:r>
+              <w:rPr>
+                <w:shd w:val="clear" w:color="auto" w:fill="F2F2F2"/>
+              </w:rPr>
+              <w:t xml:space="preserve">          </w:t>
+            </w:r>
+            <w:r>
+              <w:rPr>
+                <w:shd w:val="clear" w:color="auto" w:fill="F2F2F2"/>
+              </w:rPr>
+              <w:tab/>
+              <w:t>"</w:t>
+            </w:r>
+            <w:r>
+              <w:rPr>
+                <w:color w:val="548235"/>
+                <w:shd w:val="clear" w:color="auto" w:fill="F2F2F2"/>
+              </w:rPr>
+              <w:t>phone</w:t>
+            </w:r>
+            <w:r>
+              <w:rPr>
+                <w:shd w:val="clear" w:color="auto" w:fill="F2F2F2"/>
+              </w:rPr>
+              <w:t>": &lt;</w:t>
+            </w:r>
+            <w:r>
+              <w:rPr>
+                <w:color w:val="4472C4"/>
+                <w:shd w:val="clear" w:color="auto" w:fill="F2F2F2"/>
+              </w:rPr>
+              <w:t>phone</w:t>
+            </w:r>
+            <w:r>
+              <w:rPr>
+                <w:shd w:val="clear" w:color="auto" w:fill="F2F2F2"/>
+              </w:rPr>
+              <w:t>&gt;,</w:t>
+            </w:r>
+          </w:p>
+          <w:p>
+            <w:r>
+              <w:rPr>
+                <w:shd w:val="clear" w:color="auto" w:fill="F2F2F2"/>
+              </w:rPr>
+              <w:t xml:space="preserve">          </w:t>
+            </w:r>
+            <w:r>
+              <w:rPr>
+                <w:shd w:val="clear" w:color="auto" w:fill="F2F2F2"/>
+              </w:rPr>
+              <w:tab/>
+              <w:t>"</w:t>
+            </w:r>
+            <w:r>
+              <w:rPr>
+                <w:color w:val="548235"/>
+                <w:shd w:val="clear" w:color="auto" w:fill="F2F2F2"/>
+              </w:rPr>
+              <w:t>email</w:t>
+            </w:r>
+            <w:r>
+              <w:rPr>
+                <w:shd w:val="clear" w:color="auto" w:fill="F2F2F2"/>
+              </w:rPr>
+              <w:t>": &lt;</w:t>
+            </w:r>
+            <w:r>
+              <w:rPr>
+                <w:color w:val="4472C4"/>
+                <w:shd w:val="clear" w:color="auto" w:fill="F2F2F2"/>
+              </w:rPr>
+              <w:t>email</w:t>
+            </w:r>
+            <w:r>
+              <w:rPr>
+                <w:shd w:val="clear" w:color="auto" w:fill="F2F2F2"/>
+              </w:rPr>
+              <w:t>&gt;,</w:t>
+            </w:r>
+          </w:p>
+          <w:p>
+            <w:r>
+              <w:rPr>
+                <w:sz w:val="24"/>
+                <w:szCs w:val="24"/>
+                <w:shd w:val="clear" w:color="auto" w:fill="F2F2F2"/>
+              </w:rPr>
+              <w:t xml:space="preserve"> </w:t>
+            </w:r>
+            <w:r>
+              <w:rPr>
+                <w:shd w:val="clear" w:color="auto" w:fill="F2F2F2"/>
+              </w:rPr>
+              <w:t>}</w:t>
+            </w:r>
+          </w:p>
+          <w:p>
+            <w:pPr>
+              <w:ind w:right="5260"/>
+            </w:pPr>
+          </w:p>
+        </w:tc>
+      </w:tr>
+      <w:tr>
+        <w:tc>
+          <w:tcPr>
+            <w:tcW w:w="1050" w:type="dxa"/>
+            <w:tcBorders>
+              <w:left w:val="single" w:sz="8" w:space="0" w:color="BFBFBF"/>
+              <w:right w:val="single" w:sz="8" w:space="0" w:color="BFBFBF"/>
+            </w:tcBorders>
+            <w:shd w:val="clear" w:color="auto" w:fill="F2F2F2"/>
+            <w:tcMar>
+              <w:top w:w="140" w:type="dxa"/>
+              <w:left w:w="100" w:type="dxa"/>
+              <w:bottom w:w="100" w:type="dxa"/>
+              <w:right w:w="120" w:type="dxa"/>
+            </w:tcMar>
+          </w:tcPr>
+          <w:p>
+            <w:pPr>
+              <w:rPr>
+                <w:b/>
+                <w:shd w:val="clear" w:color="auto" w:fill="F2F2F2"/>
+              </w:rPr>
+            </w:pPr>
+            <w:r>
+              <w:rPr>
+                <w:b/>
+                <w:shd w:val="clear" w:color="auto" w:fill="F2F2F2"/>
+              </w:rPr>
+              <w:lastRenderedPageBreak/>
+              <w:t>500</w:t>
+            </w:r>
+          </w:p>
+        </w:tc>
+        <w:tc>
+          <w:tcPr>
+            <w:tcW w:w="8280" w:type="dxa"/>
+            <w:tcBorders>
+              <w:right w:val="single" w:sz="8" w:space="0" w:color="BFBFBF"/>
+            </w:tcBorders>
+            <w:shd w:val="clear" w:color="auto" w:fill="F2F2F2"/>
+            <w:tcMar>
+              <w:top w:w="140" w:type="dxa"/>
+              <w:left w:w="100" w:type="dxa"/>
+              <w:bottom w:w="100" w:type="dxa"/>
+              <w:right w:w="120" w:type="dxa"/>
+            </w:tcMar>
+          </w:tcPr>
+          <w:p>
+            <w:pPr>
+              <w:rPr>
+                <w:shd w:val="clear" w:color="auto" w:fill="F2F2F2"/>
+              </w:rPr>
+            </w:pPr>
+            <w:r>
+              <w:rPr>
+                <w:shd w:val="clear" w:color="auto" w:fill="F2F2F2"/>
+              </w:rPr>
+              <w:t>{</w:t>
+            </w:r>
+          </w:p>
+          <w:p>
+            <w:pPr>
+              <w:rPr>
+                <w:shd w:val="clear" w:color="auto" w:fill="F2F2F2"/>
+              </w:rPr>
+            </w:pPr>
+            <w:r>
+              <w:rPr>
+                <w:shd w:val="clear" w:color="auto" w:fill="F2F2F2"/>
+              </w:rPr>
+              <w:t>“status” : “Server error”</w:t>
+            </w:r>
+          </w:p>
+          <w:p>
+            <w:pPr>
+              <w:rPr>
+                <w:shd w:val="clear" w:color="auto" w:fill="F2F2F2"/>
+              </w:rPr>
+            </w:pPr>
+            <w:r>
+              <w:rPr>
+                <w:shd w:val="clear" w:color="auto" w:fill="F2F2F2"/>
+              </w:rPr>
+              <w:t>}</w:t>
+            </w:r>
+          </w:p>
+        </w:tc>
+      </w:tr>
+    </w:tbl>
+    <w:p/>
+    <w:p/>
+    <w:p>
+      <w:pPr>
+        <w:rPr>
+          <w:b/>
+          <w:color w:val="2E74B5"/>
+          <w:sz w:val="24"/>
+          <w:szCs w:val="24"/>
+        </w:rPr>
+      </w:pPr>
+      <w:r>
+        <w:rPr>
+          <w:b/>
+          <w:color w:val="2E74B5"/>
+          <w:sz w:val="24"/>
+          <w:szCs w:val="24"/>
+        </w:rPr>
+        <w:t>9.</w:t>
+      </w:r>
+      <w:r>
+        <w:rPr>
+          <w:color w:val="2E74B5"/>
+          <w:sz w:val="14"/>
+          <w:szCs w:val="14"/>
+        </w:rPr>
+        <w:t xml:space="preserve">               </w:t>
+      </w:r>
+      <w:r>
+        <w:rPr>
+          <w:b/>
+          <w:color w:val="2E74B5"/>
+          <w:sz w:val="24"/>
+          <w:szCs w:val="24"/>
+        </w:rPr>
+        <w:t>View order history:</w:t>
+      </w:r>
+    </w:p>
+    <w:p>
+      <w:pPr>
+        <w:rPr>
+          <w:color w:val="auto"/>
+          <w:sz w:val="24"/>
+          <w:szCs w:val="24"/>
+        </w:rPr>
+      </w:pPr>
+      <w:r>
+        <w:rPr>
+          <w:color w:val="auto"/>
+          <w:sz w:val="24"/>
+          <w:szCs w:val="24"/>
+        </w:rPr>
+        <w:t>C</w:t>
+      </w:r>
+      <w:r>
+        <w:rPr>
+          <w:color w:val="auto"/>
+          <w:sz w:val="24"/>
+          <w:szCs w:val="24"/>
+        </w:rPr>
+        <w:t>ustomer views his order history</w:t>
+      </w:r>
+    </w:p>
+    <w:tbl>
+      <w:tblPr>
+        <w:tblW w:w="9360" w:type="dxa"/>
+        <w:tblBorders>
+          <w:top w:val="nil"/>
+          <w:left w:val="nil"/>
+          <w:bottom w:val="nil"/>
+          <w:right w:val="nil"/>
+          <w:insideH w:val="nil"/>
+          <w:insideV w:val="nil"/>
+        </w:tblBorders>
+        <w:tblLayout w:type="fixed"/>
+        <w:tblLook w:val="0600" w:firstRow="0" w:lastRow="0" w:firstColumn="0" w:lastColumn="0" w:noHBand="1" w:noVBand="1"/>
+      </w:tblPr>
+      <w:tblGrid>
+        <w:gridCol w:w="1074"/>
+        <w:gridCol w:w="3976"/>
+        <w:gridCol w:w="4310"/>
+      </w:tblGrid>
+      <w:tr>
+        <w:tc>
+          <w:tcPr>
+            <w:tcW w:w="5050" w:type="dxa"/>
+            <w:gridSpan w:val="2"/>
+            <w:tcBorders>
+              <w:top w:val="single" w:sz="8" w:space="0" w:color="BFBFBF"/>
+              <w:left w:val="single" w:sz="8" w:space="0" w:color="BFBFBF"/>
+              <w:bottom w:val="single" w:sz="8" w:space="0" w:color="BFBFBF"/>
+              <w:right w:val="single" w:sz="8" w:space="0" w:color="BFBFBF"/>
+            </w:tcBorders>
+            <w:tcMar>
+              <w:top w:w="140" w:type="dxa"/>
+              <w:left w:w="100" w:type="dxa"/>
+              <w:bottom w:w="100" w:type="dxa"/>
+              <w:right w:w="120" w:type="dxa"/>
+            </w:tcMar>
+          </w:tcPr>
+          <w:p>
+            <w:pPr>
+              <w:ind w:left="100"/>
+            </w:pPr>
+            <w:r>
+              <w:rPr>
+                <w:b/>
+              </w:rPr>
+              <w:t>Method</w:t>
+            </w:r>
+          </w:p>
+        </w:tc>
+        <w:tc>
+          <w:tcPr>
+            <w:tcW w:w="4310" w:type="dxa"/>
+            <w:tcBorders>
+              <w:top w:val="single" w:sz="8" w:space="0" w:color="BFBFBF"/>
+              <w:bottom w:val="single" w:sz="8" w:space="0" w:color="BFBFBF"/>
+              <w:right w:val="single" w:sz="8" w:space="0" w:color="BFBFBF"/>
+            </w:tcBorders>
+            <w:tcMar>
+              <w:top w:w="140" w:type="dxa"/>
+              <w:left w:w="100" w:type="dxa"/>
+              <w:bottom w:w="100" w:type="dxa"/>
+              <w:right w:w="120" w:type="dxa"/>
+            </w:tcMar>
+          </w:tcPr>
+          <w:p>
+            <w:pPr>
+              <w:ind w:left="100"/>
+            </w:pPr>
+            <w:r>
+              <w:rPr>
+                <w:b/>
+              </w:rPr>
+              <w:t>URL</w:t>
+            </w:r>
+          </w:p>
+        </w:tc>
+      </w:tr>
+      <w:tr>
+        <w:tc>
+          <w:tcPr>
+            <w:tcW w:w="5050" w:type="dxa"/>
+            <w:gridSpan w:val="2"/>
+            <w:tcBorders>
+              <w:left w:val="single" w:sz="8" w:space="0" w:color="BFBFBF"/>
+              <w:bottom w:val="single" w:sz="8" w:space="0" w:color="BFBFBF"/>
+              <w:right w:val="single" w:sz="8" w:space="0" w:color="BFBFBF"/>
+            </w:tcBorders>
+            <w:shd w:val="clear" w:color="auto" w:fill="F2F2F2"/>
+            <w:tcMar>
+              <w:top w:w="140" w:type="dxa"/>
+              <w:left w:w="100" w:type="dxa"/>
+              <w:bottom w:w="100" w:type="dxa"/>
+              <w:right w:w="120" w:type="dxa"/>
+            </w:tcMar>
+          </w:tcPr>
+          <w:p>
+            <w:pPr>
+              <w:ind w:left="100"/>
+            </w:pPr>
+            <w:r>
+              <w:rPr>
+                <w:b/>
+                <w:color w:val="4472C4"/>
+                <w:shd w:val="clear" w:color="auto" w:fill="F2F2F2"/>
+              </w:rPr>
+              <w:t>GET</w:t>
+            </w:r>
+          </w:p>
+        </w:tc>
+        <w:tc>
+          <w:tcPr>
+            <w:tcW w:w="4310" w:type="dxa"/>
+            <w:tcBorders>
+              <w:bottom w:val="single" w:sz="8" w:space="0" w:color="BFBFBF"/>
+              <w:right w:val="single" w:sz="8" w:space="0" w:color="BFBFBF"/>
+            </w:tcBorders>
+            <w:shd w:val="clear" w:color="auto" w:fill="F2F2F2"/>
+            <w:tcMar>
+              <w:top w:w="140" w:type="dxa"/>
+              <w:left w:w="100" w:type="dxa"/>
+              <w:bottom w:w="100" w:type="dxa"/>
+              <w:right w:w="120" w:type="dxa"/>
+            </w:tcMar>
+          </w:tcPr>
+          <w:p>
+            <w:pPr>
+              <w:ind w:left="100"/>
+            </w:pPr>
+            <w:proofErr w:type="spellStart"/>
+            <w:r>
+              <w:rPr>
+                <w:color w:val="7030A0"/>
+                <w:shd w:val="clear" w:color="auto" w:fill="F2F2F2"/>
+              </w:rPr>
+              <w:t>api</w:t>
+            </w:r>
+            <w:proofErr w:type="spellEnd"/>
+            <w:r>
+              <w:rPr>
+                <w:shd w:val="clear" w:color="auto" w:fill="F2F2F2"/>
+              </w:rPr>
+              <w:t>/</w:t>
+            </w:r>
+            <w:proofErr w:type="spellStart"/>
+            <w:r>
+              <w:rPr>
+                <w:color w:val="385723"/>
+                <w:shd w:val="clear" w:color="auto" w:fill="F2F2F2"/>
+              </w:rPr>
+              <w:t>editProfile</w:t>
+            </w:r>
+            <w:proofErr w:type="spellEnd"/>
+          </w:p>
+        </w:tc>
+      </w:tr>
+      <w:tr>
+        <w:tc>
+          <w:tcPr>
+            <w:tcW w:w="5050" w:type="dxa"/>
+            <w:gridSpan w:val="2"/>
+            <w:tcBorders>
+              <w:bottom w:val="single" w:sz="8" w:space="0" w:color="BFBFBF"/>
+            </w:tcBorders>
+            <w:tcMar>
+              <w:top w:w="140" w:type="dxa"/>
+              <w:left w:w="100" w:type="dxa"/>
+              <w:bottom w:w="100" w:type="dxa"/>
+              <w:right w:w="120" w:type="dxa"/>
+            </w:tcMar>
+            <w:vAlign w:val="bottom"/>
+          </w:tcPr>
+          <w:p>
+            <w:r>
+              <w:rPr>
+                <w:b/>
+                <w:color w:val="2E74B5"/>
+                <w:sz w:val="24"/>
+                <w:szCs w:val="24"/>
+              </w:rPr>
+              <w:t>Request:</w:t>
+            </w:r>
+          </w:p>
+          <w:p>
+            <w:r>
+              <w:rPr>
+                <w:b/>
+                <w:color w:val="2E74B5"/>
+                <w:sz w:val="24"/>
+                <w:szCs w:val="24"/>
+              </w:rPr>
+              <w:t xml:space="preserve"> </w:t>
+            </w:r>
+          </w:p>
+        </w:tc>
+        <w:tc>
+          <w:tcPr>
+            <w:tcW w:w="4310" w:type="dxa"/>
+            <w:tcBorders>
+              <w:bottom w:val="single" w:sz="8" w:space="0" w:color="BFBFBF"/>
+            </w:tcBorders>
+            <w:tcMar>
+              <w:top w:w="140" w:type="dxa"/>
+              <w:left w:w="100" w:type="dxa"/>
+              <w:bottom w:w="100" w:type="dxa"/>
+              <w:right w:w="120" w:type="dxa"/>
+            </w:tcMar>
+            <w:vAlign w:val="bottom"/>
+          </w:tcPr>
+          <w:p>
+            <w:r>
+              <w:t xml:space="preserve"> </w:t>
+            </w:r>
+          </w:p>
+        </w:tc>
+      </w:tr>
+      <w:tr>
+        <w:tc>
+          <w:tcPr>
+            <w:tcW w:w="1074" w:type="dxa"/>
+            <w:tcBorders>
+              <w:left w:val="single" w:sz="8" w:space="0" w:color="BFBFBF"/>
+              <w:bottom w:val="single" w:sz="8" w:space="0" w:color="BFBFBF"/>
+              <w:right w:val="single" w:sz="8" w:space="0" w:color="BFBFBF"/>
+            </w:tcBorders>
+            <w:tcMar>
+              <w:top w:w="140" w:type="dxa"/>
+              <w:left w:w="100" w:type="dxa"/>
+              <w:bottom w:w="100" w:type="dxa"/>
+              <w:right w:w="120" w:type="dxa"/>
+            </w:tcMar>
+          </w:tcPr>
+          <w:p>
+            <w:pPr>
+              <w:ind w:left="100"/>
+            </w:pPr>
+            <w:r>
+              <w:rPr>
+                <w:b/>
+              </w:rPr>
+              <w:t>Type</w:t>
+            </w:r>
+          </w:p>
+        </w:tc>
+        <w:tc>
+          <w:tcPr>
+            <w:tcW w:w="3976" w:type="dxa"/>
+            <w:tcBorders>
+              <w:bottom w:val="single" w:sz="8" w:space="0" w:color="BFBFBF"/>
+              <w:right w:val="single" w:sz="8" w:space="0" w:color="BFBFBF"/>
+            </w:tcBorders>
+            <w:tcMar>
+              <w:top w:w="140" w:type="dxa"/>
+              <w:left w:w="100" w:type="dxa"/>
+              <w:bottom w:w="100" w:type="dxa"/>
+              <w:right w:w="120" w:type="dxa"/>
+            </w:tcMar>
+          </w:tcPr>
+          <w:p>
+            <w:pPr>
+              <w:ind w:left="100"/>
+            </w:pPr>
+            <w:r>
+              <w:rPr>
+                <w:b/>
+              </w:rPr>
+              <w:t>Body</w:t>
+            </w:r>
+          </w:p>
+        </w:tc>
+        <w:tc>
+          <w:tcPr>
+            <w:tcW w:w="4310" w:type="dxa"/>
+            <w:tcBorders>
+              <w:bottom w:val="single" w:sz="8" w:space="0" w:color="BFBFBF"/>
+              <w:right w:val="single" w:sz="8" w:space="0" w:color="BFBFBF"/>
+            </w:tcBorders>
+            <w:tcMar>
+              <w:top w:w="140" w:type="dxa"/>
+              <w:left w:w="100" w:type="dxa"/>
+              <w:bottom w:w="100" w:type="dxa"/>
+              <w:right w:w="120" w:type="dxa"/>
+            </w:tcMar>
+          </w:tcPr>
+          <w:p>
+            <w:pPr>
+              <w:ind w:left="120"/>
+            </w:pPr>
+            <w:r>
+              <w:rPr>
+                <w:b/>
+              </w:rPr>
+              <w:t>Values</w:t>
+            </w:r>
+          </w:p>
+        </w:tc>
+      </w:tr>
+      <w:tr>
+        <w:tc>
+          <w:tcPr>
+            <w:tcW w:w="1074" w:type="dxa"/>
+            <w:tcBorders>
+              <w:left w:val="single" w:sz="8" w:space="0" w:color="BFBFBF"/>
+              <w:bottom w:val="single" w:sz="8" w:space="0" w:color="BFBFBF"/>
+              <w:right w:val="single" w:sz="8" w:space="0" w:color="BFBFBF"/>
+            </w:tcBorders>
+            <w:shd w:val="clear" w:color="auto" w:fill="F2F2F2"/>
+            <w:tcMar>
+              <w:top w:w="140" w:type="dxa"/>
+              <w:left w:w="100" w:type="dxa"/>
+              <w:bottom w:w="100" w:type="dxa"/>
+              <w:right w:w="120" w:type="dxa"/>
+            </w:tcMar>
+          </w:tcPr>
+          <w:p>
+            <w:pPr>
+              <w:ind w:left="100"/>
+            </w:pPr>
+            <w:r>
+              <w:rPr>
+                <w:b/>
+                <w:color w:val="2E74B5"/>
+                <w:shd w:val="clear" w:color="auto" w:fill="F2F2F2"/>
+              </w:rPr>
+              <w:t>GET</w:t>
+            </w:r>
+          </w:p>
+        </w:tc>
+        <w:tc>
+          <w:tcPr>
+            <w:tcW w:w="3976" w:type="dxa"/>
+            <w:tcBorders>
+              <w:bottom w:val="single" w:sz="8" w:space="0" w:color="BFBFBF"/>
+              <w:right w:val="single" w:sz="8" w:space="0" w:color="BFBFBF"/>
+            </w:tcBorders>
+            <w:shd w:val="clear" w:color="auto" w:fill="F2F2F2"/>
+            <w:tcMar>
+              <w:top w:w="140" w:type="dxa"/>
+              <w:left w:w="100" w:type="dxa"/>
+              <w:bottom w:w="100" w:type="dxa"/>
+              <w:right w:w="120" w:type="dxa"/>
+            </w:tcMar>
+          </w:tcPr>
+          <w:p>
+            <w:pPr>
+              <w:rPr>
+                <w:shd w:val="clear" w:color="auto" w:fill="F2F2F2"/>
+              </w:rPr>
+            </w:pPr>
+            <w:r>
+              <w:rPr>
+                <w:shd w:val="clear" w:color="auto" w:fill="F2F2F2"/>
+              </w:rPr>
+              <w:t xml:space="preserve">{ </w:t>
+            </w:r>
+          </w:p>
+          <w:p>
+            <w:pPr>
+              <w:rPr>
+                <w:shd w:val="clear" w:color="auto" w:fill="F2F2F2"/>
+              </w:rPr>
+            </w:pPr>
+            <w:r>
+              <w:rPr>
+                <w:shd w:val="clear" w:color="auto" w:fill="F2F2F2"/>
+              </w:rPr>
+              <w:t>"</w:t>
+            </w:r>
+            <w:proofErr w:type="spellStart"/>
+            <w:r>
+              <w:rPr>
+                <w:color w:val="548235"/>
+                <w:shd w:val="clear" w:color="auto" w:fill="F2F2F2"/>
+              </w:rPr>
+              <w:t>customerId</w:t>
+            </w:r>
+            <w:proofErr w:type="spellEnd"/>
+            <w:r>
+              <w:rPr>
+                <w:shd w:val="clear" w:color="auto" w:fill="F2F2F2"/>
+              </w:rPr>
+              <w:t>": &lt;</w:t>
+            </w:r>
+            <w:proofErr w:type="spellStart"/>
+            <w:r>
+              <w:rPr>
+                <w:color w:val="4472C4"/>
+                <w:shd w:val="clear" w:color="auto" w:fill="F2F2F2"/>
+              </w:rPr>
+              <w:t>customerId</w:t>
+            </w:r>
+            <w:proofErr w:type="spellEnd"/>
+            <w:r>
+              <w:rPr>
+                <w:shd w:val="clear" w:color="auto" w:fill="F2F2F2"/>
+              </w:rPr>
+              <w:t>&gt;</w:t>
+            </w:r>
+          </w:p>
+          <w:p>
+            <w:r>
+              <w:rPr>
+                <w:shd w:val="clear" w:color="auto" w:fill="F2F2F2"/>
+              </w:rPr>
+              <w:t>}</w:t>
+            </w:r>
+          </w:p>
+        </w:tc>
+        <w:tc>
+          <w:tcPr>
+            <w:tcW w:w="4310" w:type="dxa"/>
+            <w:tcBorders>
+              <w:bottom w:val="single" w:sz="8" w:space="0" w:color="BFBFBF"/>
+              <w:right w:val="single" w:sz="8" w:space="0" w:color="BFBFBF"/>
+            </w:tcBorders>
+            <w:shd w:val="clear" w:color="auto" w:fill="F2F2F2"/>
+            <w:tcMar>
+              <w:top w:w="140" w:type="dxa"/>
+              <w:left w:w="100" w:type="dxa"/>
+              <w:bottom w:w="100" w:type="dxa"/>
+              <w:right w:w="120" w:type="dxa"/>
+            </w:tcMar>
+          </w:tcPr>
+          <w:p>
+            <w:pPr>
+              <w:ind w:left="120"/>
+              <w:rPr>
+                <w:color w:val="548235"/>
+                <w:shd w:val="clear" w:color="auto" w:fill="F2F2F2"/>
+              </w:rPr>
+            </w:pPr>
+            <w:r>
+              <w:rPr>
+                <w:sz w:val="24"/>
+                <w:szCs w:val="24"/>
+                <w:shd w:val="clear" w:color="auto" w:fill="F2F2F2"/>
+              </w:rPr>
+              <w:t xml:space="preserve"> </w:t>
+            </w:r>
+            <w:proofErr w:type="spellStart"/>
+            <w:r>
+              <w:rPr>
+                <w:color w:val="548235"/>
+                <w:shd w:val="clear" w:color="auto" w:fill="F2F2F2"/>
+              </w:rPr>
+              <w:t>customerId</w:t>
+            </w:r>
+            <w:proofErr w:type="spellEnd"/>
+            <w:r>
+              <w:rPr>
+                <w:color w:val="548235"/>
+                <w:shd w:val="clear" w:color="auto" w:fill="F2F2F2"/>
+              </w:rPr>
+              <w:t>: String</w:t>
+            </w:r>
+          </w:p>
+          <w:p>
+            <w:pPr>
+              <w:ind w:left="120"/>
+            </w:pPr>
+            <w:r>
+              <w:rPr>
+                <w:color w:val="548235"/>
+                <w:shd w:val="clear" w:color="auto" w:fill="F2F2F2"/>
+              </w:rPr>
+              <w:t xml:space="preserve"> </w:t>
+            </w:r>
+          </w:p>
+        </w:tc>
+      </w:tr>
+    </w:tbl>
+    <w:p>
+      <w:pPr>
+        <w:rPr>
+          <w:b/>
+          <w:color w:val="2E74B5"/>
+          <w:sz w:val="24"/>
+          <w:szCs w:val="24"/>
+        </w:rPr>
+      </w:pPr>
+    </w:p>
+    <w:p>
+      <w:r>
+        <w:rPr>
+          <w:b/>
+          <w:color w:val="2E74B5"/>
+          <w:sz w:val="24"/>
+          <w:szCs w:val="24"/>
+        </w:rPr>
+        <w:t>Response:</w:t>
+      </w:r>
+    </w:p>
+    <w:tbl>
+      <w:tblPr>
+        <w:tblW w:w="9330" w:type="dxa"/>
+        <w:tblBorders>
+          <w:top w:val="nil"/>
+          <w:left w:val="nil"/>
+          <w:bottom w:val="nil"/>
+          <w:right w:val="nil"/>
+          <w:insideH w:val="nil"/>
+          <w:insideV w:val="nil"/>
+        </w:tblBorders>
+        <w:tblLayout w:type="fixed"/>
+        <w:tblLook w:val="0600" w:firstRow="0" w:lastRow="0" w:firstColumn="0" w:lastColumn="0" w:noHBand="1" w:noVBand="1"/>
+      </w:tblPr>
+      <w:tblGrid>
+        <w:gridCol w:w="1050"/>
+        <w:gridCol w:w="8280"/>
+      </w:tblGrid>
+      <w:tr>
+        <w:tc>
+          <w:tcPr>
+            <w:tcW w:w="1050" w:type="dxa"/>
+            <w:tcBorders>
+              <w:top w:val="single" w:sz="8" w:space="0" w:color="BFBFBF"/>
+              <w:left w:val="single" w:sz="8" w:space="0" w:color="BFBFBF"/>
+              <w:bottom w:val="single" w:sz="8" w:space="0" w:color="BFBFBF"/>
+              <w:right w:val="single" w:sz="8" w:space="0" w:color="BFBFBF"/>
+            </w:tcBorders>
+            <w:tcMar>
+              <w:top w:w="140" w:type="dxa"/>
+              <w:left w:w="100" w:type="dxa"/>
+              <w:bottom w:w="100" w:type="dxa"/>
+              <w:right w:w="120" w:type="dxa"/>
+            </w:tcMar>
+          </w:tcPr>
+          <w:p>
+            <w:r>
+              <w:rPr>
+                <w:b/>
+              </w:rPr>
+              <w:t>Status</w:t>
+            </w:r>
+          </w:p>
+        </w:tc>
+        <w:tc>
+          <w:tcPr>
+            <w:tcW w:w="8280" w:type="dxa"/>
+            <w:tcBorders>
+              <w:top w:val="single" w:sz="8" w:space="0" w:color="BFBFBF"/>
+              <w:bottom w:val="single" w:sz="8" w:space="0" w:color="BFBFBF"/>
+              <w:right w:val="single" w:sz="8" w:space="0" w:color="BFBFBF"/>
+            </w:tcBorders>
+            <w:tcMar>
+              <w:top w:w="140" w:type="dxa"/>
+              <w:left w:w="100" w:type="dxa"/>
+              <w:bottom w:w="100" w:type="dxa"/>
+              <w:right w:w="120" w:type="dxa"/>
+            </w:tcMar>
+          </w:tcPr>
+          <w:p>
+            <w:r>
+              <w:rPr>
+                <w:b/>
+              </w:rPr>
+              <w:t>Response</w:t>
+            </w:r>
+          </w:p>
+        </w:tc>
+      </w:tr>
+      <w:tr>
+        <w:tc>
+          <w:tcPr>
+            <w:tcW w:w="1050" w:type="dxa"/>
+            <w:tcBorders>
+              <w:left w:val="single" w:sz="8" w:space="0" w:color="BFBFBF"/>
+              <w:right w:val="single" w:sz="8" w:space="0" w:color="BFBFBF"/>
+            </w:tcBorders>
+            <w:shd w:val="clear" w:color="auto" w:fill="F2F2F2"/>
+            <w:tcMar>
+              <w:top w:w="140" w:type="dxa"/>
+              <w:left w:w="100" w:type="dxa"/>
+              <w:bottom w:w="100" w:type="dxa"/>
+              <w:right w:w="120" w:type="dxa"/>
+            </w:tcMar>
+          </w:tcPr>
+          <w:p>
+            <w:r>
+              <w:rPr>
+                <w:b/>
+                <w:shd w:val="clear" w:color="auto" w:fill="F2F2F2"/>
+              </w:rPr>
+              <w:lastRenderedPageBreak/>
+              <w:t>200</w:t>
+            </w:r>
+          </w:p>
+        </w:tc>
+        <w:tc>
+          <w:tcPr>
+            <w:tcW w:w="8280" w:type="dxa"/>
+            <w:tcBorders>
+              <w:right w:val="single" w:sz="8" w:space="0" w:color="BFBFBF"/>
+            </w:tcBorders>
+            <w:shd w:val="clear" w:color="auto" w:fill="F2F2F2"/>
+            <w:tcMar>
+              <w:top w:w="140" w:type="dxa"/>
+              <w:left w:w="100" w:type="dxa"/>
+              <w:bottom w:w="100" w:type="dxa"/>
+              <w:right w:w="120" w:type="dxa"/>
+            </w:tcMar>
+          </w:tcPr>
+          <w:p>
+            <w:r>
+              <w:rPr>
+                <w:shd w:val="clear" w:color="auto" w:fill="F2F2F2"/>
+              </w:rPr>
+              <w:t>{</w:t>
+            </w:r>
+          </w:p>
+          <w:p>
+            <w:r>
+              <w:rPr>
+                <w:shd w:val="clear" w:color="auto" w:fill="F2F2F2"/>
+              </w:rPr>
+              <w:t xml:space="preserve">          </w:t>
+            </w:r>
+            <w:r>
+              <w:rPr>
+                <w:shd w:val="clear" w:color="auto" w:fill="F2F2F2"/>
+              </w:rPr>
+              <w:tab/>
+              <w:t>"</w:t>
+            </w:r>
+            <w:proofErr w:type="spellStart"/>
+            <w:r>
+              <w:rPr>
+                <w:color w:val="548235"/>
+                <w:shd w:val="clear" w:color="auto" w:fill="F2F2F2"/>
+              </w:rPr>
+              <w:t>orderNumer</w:t>
+            </w:r>
+            <w:proofErr w:type="spellEnd"/>
+            <w:r>
+              <w:rPr>
+                <w:shd w:val="clear" w:color="auto" w:fill="F2F2F2"/>
+              </w:rPr>
+              <w:t xml:space="preserve"> ": &lt;</w:t>
+            </w:r>
+            <w:proofErr w:type="spellStart"/>
+            <w:r>
+              <w:rPr>
+                <w:color w:val="4472C4"/>
+                <w:shd w:val="clear" w:color="auto" w:fill="F2F2F2"/>
+              </w:rPr>
+              <w:t>orderNumer</w:t>
+            </w:r>
+            <w:proofErr w:type="spellEnd"/>
+            <w:r>
+              <w:rPr>
+                <w:shd w:val="clear" w:color="auto" w:fill="F2F2F2"/>
+              </w:rPr>
+              <w:t>&gt;,</w:t>
+            </w:r>
+          </w:p>
+          <w:p>
+            <w:r>
+              <w:rPr>
+                <w:shd w:val="clear" w:color="auto" w:fill="F2F2F2"/>
+              </w:rPr>
+              <w:t xml:space="preserve">          </w:t>
+            </w:r>
+            <w:r>
+              <w:rPr>
+                <w:shd w:val="clear" w:color="auto" w:fill="F2F2F2"/>
+              </w:rPr>
+              <w:tab/>
+              <w:t>"</w:t>
+            </w:r>
+            <w:proofErr w:type="spellStart"/>
+            <w:r>
+              <w:rPr>
+                <w:color w:val="548235"/>
+                <w:shd w:val="clear" w:color="auto" w:fill="F2F2F2"/>
+              </w:rPr>
+              <w:t>bookObjects</w:t>
+            </w:r>
+            <w:proofErr w:type="spellEnd"/>
+            <w:r>
+              <w:rPr>
+                <w:shd w:val="clear" w:color="auto" w:fill="F2F2F2"/>
+              </w:rPr>
+              <w:t>": &lt;</w:t>
+            </w:r>
+            <w:r>
+              <w:rPr>
+                <w:color w:val="548235"/>
+                <w:shd w:val="clear" w:color="auto" w:fill="F2F2F2"/>
+              </w:rPr>
+              <w:t xml:space="preserve"> </w:t>
+            </w:r>
+            <w:proofErr w:type="spellStart"/>
+            <w:r>
+              <w:rPr>
+                <w:color w:val="4472C4"/>
+                <w:shd w:val="clear" w:color="auto" w:fill="F2F2F2"/>
+              </w:rPr>
+              <w:t>bookObjects</w:t>
+            </w:r>
+            <w:proofErr w:type="spellEnd"/>
+            <w:r>
+              <w:rPr>
+                <w:shd w:val="clear" w:color="auto" w:fill="F2F2F2"/>
+              </w:rPr>
+              <w:t xml:space="preserve"> &gt;,</w:t>
+            </w:r>
+          </w:p>
+          <w:p>
+            <w:r>
+              <w:rPr>
+                <w:shd w:val="clear" w:color="auto" w:fill="F2F2F2"/>
+              </w:rPr>
+              <w:t xml:space="preserve">          </w:t>
+            </w:r>
+            <w:r>
+              <w:rPr>
+                <w:shd w:val="clear" w:color="auto" w:fill="F2F2F2"/>
+              </w:rPr>
+              <w:tab/>
+              <w:t>"</w:t>
+            </w:r>
+            <w:proofErr w:type="spellStart"/>
+            <w:r>
+              <w:rPr>
+                <w:color w:val="548235"/>
+                <w:shd w:val="clear" w:color="auto" w:fill="F2F2F2"/>
+              </w:rPr>
+              <w:t>totalAmount</w:t>
+            </w:r>
+            <w:proofErr w:type="spellEnd"/>
+            <w:r>
+              <w:rPr>
+                <w:shd w:val="clear" w:color="auto" w:fill="F2F2F2"/>
+              </w:rPr>
+              <w:t>": &lt;</w:t>
+            </w:r>
+            <w:r>
+              <w:rPr>
+                <w:color w:val="548235"/>
+                <w:shd w:val="clear" w:color="auto" w:fill="F2F2F2"/>
+              </w:rPr>
+              <w:t xml:space="preserve"> </w:t>
+            </w:r>
+            <w:proofErr w:type="spellStart"/>
+            <w:r>
+              <w:rPr>
+                <w:color w:val="4472C4"/>
+                <w:shd w:val="clear" w:color="auto" w:fill="F2F2F2"/>
+              </w:rPr>
+              <w:t>totalAmount</w:t>
+            </w:r>
+            <w:proofErr w:type="spellEnd"/>
+            <w:r>
+              <w:rPr>
+                <w:shd w:val="clear" w:color="auto" w:fill="F2F2F2"/>
+              </w:rPr>
+              <w:t xml:space="preserve"> &gt;</w:t>
+            </w:r>
+          </w:p>
+          <w:p>
+            <w:r>
+              <w:rPr>
+                <w:sz w:val="24"/>
+                <w:szCs w:val="24"/>
+                <w:shd w:val="clear" w:color="auto" w:fill="F2F2F2"/>
+              </w:rPr>
+              <w:t xml:space="preserve"> </w:t>
+            </w:r>
+            <w:r>
+              <w:rPr>
+                <w:shd w:val="clear" w:color="auto" w:fill="F2F2F2"/>
+              </w:rPr>
+              <w:t>}</w:t>
+            </w:r>
+          </w:p>
+          <w:p>
+            <w:pPr>
+              <w:ind w:right="5260"/>
+            </w:pPr>
+          </w:p>
+        </w:tc>
+      </w:tr>
+      <w:tr>
+        <w:tc>
+          <w:tcPr>
+            <w:tcW w:w="1050" w:type="dxa"/>
+            <w:tcBorders>
+              <w:left w:val="single" w:sz="8" w:space="0" w:color="BFBFBF"/>
+              <w:right w:val="single" w:sz="8" w:space="0" w:color="BFBFBF"/>
+            </w:tcBorders>
+            <w:shd w:val="clear" w:color="auto" w:fill="F2F2F2"/>
+            <w:tcMar>
+              <w:top w:w="140" w:type="dxa"/>
+              <w:left w:w="100" w:type="dxa"/>
+              <w:bottom w:w="100" w:type="dxa"/>
+              <w:right w:w="120" w:type="dxa"/>
+            </w:tcMar>
+          </w:tcPr>
+          <w:p>
+            <w:pPr>
+              <w:rPr>
+                <w:b/>
+                <w:shd w:val="clear" w:color="auto" w:fill="F2F2F2"/>
+              </w:rPr>
+            </w:pPr>
+            <w:r>
+              <w:rPr>
+                <w:b/>
+                <w:shd w:val="clear" w:color="auto" w:fill="F2F2F2"/>
+              </w:rPr>
+              <w:t>500</w:t>
+            </w:r>
+          </w:p>
+        </w:tc>
+        <w:tc>
+          <w:tcPr>
+            <w:tcW w:w="8280" w:type="dxa"/>
+            <w:tcBorders>
+              <w:right w:val="single" w:sz="8" w:space="0" w:color="BFBFBF"/>
+            </w:tcBorders>
+            <w:shd w:val="clear" w:color="auto" w:fill="F2F2F2"/>
+            <w:tcMar>
+              <w:top w:w="140" w:type="dxa"/>
+              <w:left w:w="100" w:type="dxa"/>
+              <w:bottom w:w="100" w:type="dxa"/>
+              <w:right w:w="120" w:type="dxa"/>
+            </w:tcMar>
+          </w:tcPr>
+          <w:p>
+            <w:pPr>
+              <w:rPr>
+                <w:shd w:val="clear" w:color="auto" w:fill="F2F2F2"/>
+              </w:rPr>
+            </w:pPr>
+            <w:r>
+              <w:rPr>
+                <w:shd w:val="clear" w:color="auto" w:fill="F2F2F2"/>
+              </w:rPr>
+              <w:t>{</w:t>
+            </w:r>
+          </w:p>
+          <w:p>
+            <w:pPr>
+              <w:rPr>
+                <w:shd w:val="clear" w:color="auto" w:fill="F2F2F2"/>
+              </w:rPr>
+            </w:pPr>
+            <w:r>
+              <w:rPr>
+                <w:shd w:val="clear" w:color="auto" w:fill="F2F2F2"/>
+              </w:rPr>
+              <w:t>“status” : “Server error”</w:t>
+            </w:r>
+          </w:p>
+          <w:p>
+            <w:pPr>
+              <w:rPr>
+                <w:shd w:val="clear" w:color="auto" w:fill="F2F2F2"/>
+              </w:rPr>
+            </w:pPr>
+            <w:bookmarkStart w:id="0" w:name="_GoBack"/>
+            <w:bookmarkEnd w:id="0"/>
+            <w:r>
+              <w:rPr>
+                <w:shd w:val="clear" w:color="auto" w:fill="F2F2F2"/>
+              </w:rPr>
+              <w:t>}</w:t>
+            </w:r>
+          </w:p>
+        </w:tc>
+      </w:tr>
+    </w:tbl>
+    <w:p/>
+    <w:p>
+      <w:pPr>
+        <w:spacing w:after="200" w:line="256" w:lineRule="auto"/>
+        <w:rPr>
+          <w:b/>
+          <w:color w:val="2E74B5"/>
+          <w:sz w:val="24"/>
+          <w:szCs w:val="24"/>
+        </w:rPr>
+      </w:pPr>
     </w:p>
     <w:p>
       <w:pPr>
@@ -6404,8 +9625,8 @@
 </file>
 
 <file path=word/numbering.xml><?xml version="1.0" encoding="utf-8"?>
-<w:numbering xmlns:wpc="http://schemas.microsoft.com/office/word/2010/wordprocessingCanvas" xmlns:mo="http://schemas.microsoft.com/office/mac/office/2008/main" xmlns:mc="http://schemas.openxmlformats.org/markup-compatibility/2006" xmlns:mv="urn:schemas-microsoft-com:mac:vml" xmlns:o="urn:schemas-microsoft-com:office:office" xmlns:r="http://schemas.openxmlformats.org/officeDocument/2006/relationships" xmlns:m="http://schemas.openxmlformats.org/officeDocument/2006/math" xmlns:v="urn:schemas-microsoft-com:vml" xmlns:wp14="http://schemas.microsoft.com/office/word/2010/wordprocessingDrawing" xmlns:wp="http://schemas.openxmlformats.org/drawingml/2006/wordprocessingDrawing" xmlns:w10="urn:schemas-microsoft-com:office:word" xmlns:w="http://schemas.openxmlformats.org/wordprocessingml/2006/main" xmlns:w14="http://schemas.microsoft.com/office/word/2010/wordml" xmlns:w15="http://schemas.microsoft.com/office/word/2012/wordml" xmlns:wpg="http://schemas.microsoft.com/office/word/2010/wordprocessingGroup" xmlns:wpi="http://schemas.microsoft.com/office/word/2010/wordprocessingInk" xmlns:wne="http://schemas.microsoft.com/office/word/2006/wordml" xmlns:wps="http://schemas.microsoft.com/office/word/2010/wordprocessingShape" mc:Ignorable="w14 w15 wp14">
-  <w:abstractNum w:abstractNumId="0">
+<w:numbering xmlns:wpc="http://schemas.microsoft.com/office/word/2010/wordprocessingCanvas" xmlns:mc="http://schemas.openxmlformats.org/markup-compatibility/2006" xmlns:o="urn:schemas-microsoft-com:office:office" xmlns:r="http://schemas.openxmlformats.org/officeDocument/2006/relationships" xmlns:m="http://schemas.openxmlformats.org/officeDocument/2006/math" xmlns:v="urn:schemas-microsoft-com:vml" xmlns:wp14="http://schemas.microsoft.com/office/word/2010/wordprocessingDrawing" xmlns:wp="http://schemas.openxmlformats.org/drawingml/2006/wordprocessingDrawing" xmlns:w10="urn:schemas-microsoft-com:office:word" xmlns:w="http://schemas.openxmlformats.org/wordprocessingml/2006/main" xmlns:w14="http://schemas.microsoft.com/office/word/2010/wordml" xmlns:w15="http://schemas.microsoft.com/office/word/2012/wordml" xmlns:wpg="http://schemas.microsoft.com/office/word/2010/wordprocessingGroup" xmlns:wpi="http://schemas.microsoft.com/office/word/2010/wordprocessingInk" xmlns:wne="http://schemas.microsoft.com/office/word/2006/wordml" xmlns:wps="http://schemas.microsoft.com/office/word/2010/wordprocessingShape" mc:Ignorable="w14 w15 wp14">
+  <w:abstractNum w:abstractNumId="0" w15:restartNumberingAfterBreak="0">
     <w:nsid w:val="16503C41"/>
     <w:multiLevelType w:val="hybridMultilevel"/>
     <w:tmpl w:val="9F982DF2"/>
@@ -6649,7 +9870,7 @@
       </w:pPr>
     </w:pPrDefault>
   </w:docDefaults>
-  <w:latentStyles w:defLockedState="0" w:defUIPriority="99" w:defSemiHidden="0" w:defUnhideWhenUsed="0" w:defQFormat="0" w:count="380">
+  <w:latentStyles w:defLockedState="0" w:defUIPriority="99" w:defSemiHidden="0" w:defUnhideWhenUsed="0" w:defQFormat="0" w:count="371">
     <w:lsdException w:name="Normal" w:uiPriority="0" w:qFormat="1"/>
     <w:lsdException w:name="heading 1" w:uiPriority="9" w:qFormat="1"/>
     <w:lsdException w:name="heading 2" w:semiHidden="1" w:uiPriority="9" w:unhideWhenUsed="1" w:qFormat="1"/>

</xml_diff>

<commit_message>
Changes to API document
</commit_message>
<xml_diff>
--- a/API_Shopping_cart_281.docx
+++ b/API_Shopping_cart_281.docx
@@ -8866,7 +8866,7 @@
                 <w:color w:val="385723"/>
                 <w:shd w:val="clear" w:color="auto" w:fill="F2F2F2"/>
               </w:rPr>
-              <w:t>editProfile</w:t>
+              <w:t>viewHistory</w:t>
             </w:r>
             <w:proofErr w:type="spellEnd"/>
           </w:p>
@@ -9576,14 +9576,14 @@
                 <w:shd w:val="clear" w:color="auto" w:fill="F2F2F2"/>
               </w:rPr>
             </w:pPr>
+            <w:r>
+              <w:rPr>
+                <w:shd w:val="clear" w:color="auto" w:fill="F2F2F2"/>
+              </w:rPr>
+              <w:t>}</w:t>
+            </w:r>
             <w:bookmarkStart w:id="0" w:name="_GoBack"/>
             <w:bookmarkEnd w:id="0"/>
-            <w:r>
-              <w:rPr>
-                <w:shd w:val="clear" w:color="auto" w:fill="F2F2F2"/>
-              </w:rPr>
-              <w:t>}</w:t>
-            </w:r>
           </w:p>
         </w:tc>
       </w:tr>

</xml_diff>